<commit_message>
Add Recruitment Failure Paragraph
</commit_message>
<xml_diff>
--- a/doc/Relevant Literature Notes.docx
+++ b/doc/Relevant Literature Notes.docx
@@ -205,7 +205,13 @@
         </w:numPr>
       </w:pPr>
       <w:r>
-        <w:t>This can lead to decreased understory diversity, species richness and decreased abundance of dominant species in a typical forest (in this case Quercus spp.) (</w:t>
+        <w:t xml:space="preserve">This can lead to decreased understory diversity, </w:t>
+      </w:r>
+      <w:r>
+        <w:t xml:space="preserve">decreased canopy diversity and </w:t>
+      </w:r>
+      <w:r>
+        <w:t>species richness and decreased abundance of dominant species in a typical forest (in this case Quercus spp.) (</w:t>
       </w:r>
       <w:r>
         <w:rPr>
@@ -683,7 +689,23 @@
           <w:sz w:val="22"/>
           <w:szCs w:val="22"/>
         </w:rPr>
-        <w:t>Heavy browsing by deer reduces palatable species, which can create ideal conditions for dense stands of non-endemic species to form</w:t>
+        <w:t xml:space="preserve">Heavy browsing by deer reduces palatable species, which can create ideal conditions for dense stands of </w:t>
+      </w:r>
+      <w:r>
+        <w:rPr>
+          <w:rFonts w:ascii="Palatino Linotype" w:hAnsi="Palatino Linotype" w:cs="Kailasa"/>
+          <w:sz w:val="22"/>
+          <w:szCs w:val="22"/>
+        </w:rPr>
+        <w:t xml:space="preserve">unpalatable native, non-native and browse-resistant stands </w:t>
+      </w:r>
+      <w:r>
+        <w:rPr>
+          <w:rFonts w:ascii="Palatino Linotype" w:hAnsi="Palatino Linotype" w:cs="Kailasa"/>
+          <w:sz w:val="22"/>
+          <w:szCs w:val="22"/>
+        </w:rPr>
+        <w:t>to form</w:t>
       </w:r>
     </w:p>
     <w:p>
@@ -723,6 +745,14 @@
         </w:rPr>
         <w:t>-20 years) does not lead to increased species diversity</w:t>
       </w:r>
+      <w:r>
+        <w:rPr>
+          <w:rFonts w:ascii="Palatino Linotype" w:hAnsi="Palatino Linotype" w:cs="Kailasa"/>
+          <w:sz w:val="22"/>
+          <w:szCs w:val="22"/>
+        </w:rPr>
+        <w:t xml:space="preserve"> (in the understory?); the understory remains depauperate (poorly or imperfectly developed)</w:t>
+      </w:r>
     </w:p>
     <w:p>
       <w:pPr>
@@ -765,33 +795,7 @@
           <w:sz w:val="22"/>
           <w:szCs w:val="22"/>
         </w:rPr>
-        <w:t>Many forest understories, especially in urban-fringe forests, and infested with non-endemic plants</w:t>
-      </w:r>
-    </w:p>
-    <w:p>
-      <w:pPr>
-        <w:rPr>
-          <w:rFonts w:ascii="Palatino Linotype" w:hAnsi="Palatino Linotype" w:cs="Kailasa"/>
-          <w:sz w:val="22"/>
-          <w:szCs w:val="22"/>
-        </w:rPr>
-      </w:pPr>
-    </w:p>
-    <w:p>
-      <w:pPr>
-        <w:rPr>
-          <w:rFonts w:ascii="Palatino Linotype" w:hAnsi="Palatino Linotype" w:cs="Kailasa"/>
-          <w:sz w:val="22"/>
-          <w:szCs w:val="22"/>
-        </w:rPr>
-      </w:pPr>
-      <w:r>
-        <w:rPr>
-          <w:rFonts w:ascii="Palatino Linotype" w:hAnsi="Palatino Linotype" w:cs="Kailasa"/>
-          <w:sz w:val="22"/>
-          <w:szCs w:val="22"/>
-        </w:rPr>
-        <w:t>Holm et al. 2013</w:t>
+        <w:t>Browsing can lead to species being extirpated or be sparsely distributed locally or regionally</w:t>
       </w:r>
     </w:p>
     <w:p>
@@ -813,7 +817,33 @@
           <w:sz w:val="22"/>
           <w:szCs w:val="22"/>
         </w:rPr>
-        <w:t>In a model predicting the effects of deer browsing on forest composition in 200 years, deer browsing decreased understory diversity, decreased species richness and decreased the abundance of Quercus spp. (a dominant species in this forest type)</w:t>
+        <w:t>Many forest understories, especially in urban-fringe forests, and infested with non-endemic plants</w:t>
+      </w:r>
+    </w:p>
+    <w:p>
+      <w:pPr>
+        <w:rPr>
+          <w:rFonts w:ascii="Palatino Linotype" w:hAnsi="Palatino Linotype" w:cs="Kailasa"/>
+          <w:sz w:val="22"/>
+          <w:szCs w:val="22"/>
+        </w:rPr>
+      </w:pPr>
+    </w:p>
+    <w:p>
+      <w:pPr>
+        <w:rPr>
+          <w:rFonts w:ascii="Palatino Linotype" w:hAnsi="Palatino Linotype" w:cs="Kailasa"/>
+          <w:sz w:val="22"/>
+          <w:szCs w:val="22"/>
+        </w:rPr>
+      </w:pPr>
+      <w:r>
+        <w:rPr>
+          <w:rFonts w:ascii="Palatino Linotype" w:hAnsi="Palatino Linotype" w:cs="Kailasa"/>
+          <w:sz w:val="22"/>
+          <w:szCs w:val="22"/>
+        </w:rPr>
+        <w:t>Holm et al. 2013</w:t>
       </w:r>
     </w:p>
     <w:p>
@@ -835,15 +865,7 @@
           <w:sz w:val="22"/>
           <w:szCs w:val="22"/>
         </w:rPr>
-        <w:t xml:space="preserve">Gap disturbances exacerbated these impacts (could tie into </w:t>
-      </w:r>
-      <w:r>
-        <w:rPr>
-          <w:rFonts w:ascii="Palatino Linotype" w:hAnsi="Palatino Linotype" w:cs="Kailasa"/>
-          <w:sz w:val="22"/>
-          <w:szCs w:val="22"/>
-        </w:rPr>
-        <w:t>paragraph on non-endemic pests and pathogens and tree mortality)</w:t>
+        <w:t>In a model predicting the effects of deer browsing on forest composition in 200 years, deer browsing decreased understory diversity, decreased species richness and decreased the abundance of Quercus spp. (a dominant species in this forest type)</w:t>
       </w:r>
     </w:p>
     <w:p>
@@ -865,7 +887,15 @@
           <w:sz w:val="22"/>
           <w:szCs w:val="22"/>
         </w:rPr>
-        <w:t>Deer browsing can reduce survival and growth of several woody species and change the dominance rank of species at the sapling stage</w:t>
+        <w:t xml:space="preserve">Gap disturbances exacerbated these impacts (could tie into </w:t>
+      </w:r>
+      <w:r>
+        <w:rPr>
+          <w:rFonts w:ascii="Palatino Linotype" w:hAnsi="Palatino Linotype" w:cs="Kailasa"/>
+          <w:sz w:val="22"/>
+          <w:szCs w:val="22"/>
+        </w:rPr>
+        <w:t>paragraph on non-endemic pests and pathogens and tree mortality)</w:t>
       </w:r>
     </w:p>
     <w:p>
@@ -887,7 +917,7 @@
           <w:sz w:val="22"/>
           <w:szCs w:val="22"/>
         </w:rPr>
-        <w:t>Impacts of browsing are likely to be greater in areas with high gap disturbance</w:t>
+        <w:t>Deer browsing can reduce survival and growth of several woody species and change the dominance rank of species at the sapling stage</w:t>
       </w:r>
     </w:p>
     <w:p>
@@ -909,6 +939,28 @@
           <w:sz w:val="22"/>
           <w:szCs w:val="22"/>
         </w:rPr>
+        <w:t>Impacts of browsing are likely to be greater in areas with high gap disturbance</w:t>
+      </w:r>
+    </w:p>
+    <w:p>
+      <w:pPr>
+        <w:pStyle w:val="ListParagraph"/>
+        <w:numPr>
+          <w:ilvl w:val="0"/>
+          <w:numId w:val="2"/>
+        </w:numPr>
+        <w:rPr>
+          <w:rFonts w:ascii="Palatino Linotype" w:hAnsi="Palatino Linotype" w:cs="Kailasa"/>
+          <w:sz w:val="22"/>
+          <w:szCs w:val="22"/>
+        </w:rPr>
+      </w:pPr>
+      <w:r>
+        <w:rPr>
+          <w:rFonts w:ascii="Palatino Linotype" w:hAnsi="Palatino Linotype" w:cs="Kailasa"/>
+          <w:sz w:val="22"/>
+          <w:szCs w:val="22"/>
+        </w:rPr>
         <w:t>Deer herbivory on saplings reduced tree diversity in the understory</w:t>
       </w:r>
     </w:p>
@@ -970,7 +1022,7 @@
           <w:sz w:val="22"/>
           <w:szCs w:val="22"/>
         </w:rPr>
-        <w:t>The population of the predominant herbivore in eastern North American forests, the white-tailed deer (</w:t>
+        <w:t>White-tailed deer (</w:t>
       </w:r>
       <w:r>
         <w:rPr>
@@ -988,33 +1040,320 @@
           <w:sz w:val="22"/>
           <w:szCs w:val="22"/>
         </w:rPr>
-        <w:t xml:space="preserve">), have substantially increased in the past 50 years. </w:t>
-      </w:r>
-    </w:p>
-    <w:p>
-      <w:pPr>
-        <w:rPr>
-          <w:rFonts w:ascii="Palatino Linotype" w:hAnsi="Palatino Linotype" w:cs="Kailasa"/>
-          <w:sz w:val="22"/>
-          <w:szCs w:val="22"/>
-        </w:rPr>
-      </w:pPr>
-    </w:p>
-    <w:p>
-      <w:pPr>
-        <w:rPr>
-          <w:rFonts w:ascii="Palatino Linotype" w:hAnsi="Palatino Linotype" w:cs="Kailasa"/>
-          <w:sz w:val="22"/>
-          <w:szCs w:val="22"/>
-        </w:rPr>
-      </w:pPr>
-      <w:r>
-        <w:rPr>
-          <w:rFonts w:ascii="Palatino Linotype" w:hAnsi="Palatino Linotype" w:cs="Kailasa"/>
-          <w:sz w:val="22"/>
-          <w:szCs w:val="22"/>
-        </w:rPr>
-        <w:t>The population of white-tailed deer (</w:t>
+        <w:t xml:space="preserve">) </w:t>
+      </w:r>
+      <w:r>
+        <w:rPr>
+          <w:rFonts w:ascii="Palatino Linotype" w:hAnsi="Palatino Linotype" w:cs="Kailasa"/>
+          <w:sz w:val="22"/>
+          <w:szCs w:val="22"/>
+        </w:rPr>
+        <w:t>represent</w:t>
+      </w:r>
+      <w:r>
+        <w:rPr>
+          <w:rFonts w:ascii="Palatino Linotype" w:hAnsi="Palatino Linotype" w:cs="Kailasa"/>
+          <w:sz w:val="22"/>
+          <w:szCs w:val="22"/>
+        </w:rPr>
+        <w:t xml:space="preserve"> an endemic nuisance species prevalent in eastern deciduous forests. Their populations have substantially increased in the </w:t>
+      </w:r>
+      <w:r>
+        <w:rPr>
+          <w:rFonts w:ascii="Palatino Linotype" w:hAnsi="Palatino Linotype" w:cs="Kailasa"/>
+          <w:sz w:val="22"/>
+          <w:szCs w:val="22"/>
+        </w:rPr>
+        <w:t>past 50 years</w:t>
+      </w:r>
+      <w:r>
+        <w:rPr>
+          <w:rFonts w:ascii="Palatino Linotype" w:hAnsi="Palatino Linotype" w:cs="Kailasa"/>
+          <w:sz w:val="22"/>
+          <w:szCs w:val="22"/>
+        </w:rPr>
+        <w:t xml:space="preserve"> (</w:t>
+      </w:r>
+      <w:r>
+        <w:rPr>
+          <w:rFonts w:ascii="Palatino Linotype" w:hAnsi="Palatino Linotype" w:cs="Kailasa"/>
+          <w:sz w:val="22"/>
+          <w:szCs w:val="22"/>
+        </w:rPr>
+        <w:t>McShea et al. 1997</w:t>
+      </w:r>
+      <w:r>
+        <w:rPr>
+          <w:rFonts w:ascii="Palatino Linotype" w:hAnsi="Palatino Linotype" w:cs="Kailasa"/>
+          <w:sz w:val="22"/>
+          <w:szCs w:val="22"/>
+        </w:rPr>
+        <w:t>)</w:t>
+      </w:r>
+      <w:r>
+        <w:rPr>
+          <w:rFonts w:ascii="Palatino Linotype" w:hAnsi="Palatino Linotype" w:cs="Kailasa"/>
+          <w:sz w:val="22"/>
+          <w:szCs w:val="22"/>
+        </w:rPr>
+        <w:t xml:space="preserve">, </w:t>
+      </w:r>
+      <w:r>
+        <w:rPr>
+          <w:rFonts w:ascii="Palatino Linotype" w:hAnsi="Palatino Linotype" w:cs="Kailasa"/>
+          <w:sz w:val="22"/>
+          <w:szCs w:val="22"/>
+        </w:rPr>
+        <w:t xml:space="preserve">due </w:t>
+      </w:r>
+      <w:r>
+        <w:rPr>
+          <w:rFonts w:ascii="Palatino Linotype" w:hAnsi="Palatino Linotype" w:cs="Kailasa"/>
+          <w:sz w:val="22"/>
+          <w:szCs w:val="22"/>
+        </w:rPr>
+        <w:t xml:space="preserve">in large part </w:t>
+      </w:r>
+      <w:r>
+        <w:rPr>
+          <w:rFonts w:ascii="Palatino Linotype" w:hAnsi="Palatino Linotype" w:cs="Kailasa"/>
+          <w:sz w:val="22"/>
+          <w:szCs w:val="22"/>
+        </w:rPr>
+        <w:t>to human influence/which can be attributed to changes in social norms and management decisions</w:t>
+      </w:r>
+      <w:r>
+        <w:rPr>
+          <w:rFonts w:ascii="Palatino Linotype" w:hAnsi="Palatino Linotype" w:cs="Kailasa"/>
+          <w:sz w:val="22"/>
+          <w:szCs w:val="22"/>
+        </w:rPr>
+        <w:t xml:space="preserve">.  </w:t>
+      </w:r>
+      <w:r>
+        <w:rPr>
+          <w:rFonts w:ascii="Palatino Linotype" w:hAnsi="Palatino Linotype" w:cs="Kailasa"/>
+          <w:sz w:val="22"/>
+          <w:szCs w:val="22"/>
+        </w:rPr>
+        <w:t>(</w:t>
+      </w:r>
+      <w:r>
+        <w:rPr>
+          <w:rFonts w:ascii="Palatino Linotype" w:hAnsi="Palatino Linotype" w:cs="Kailasa"/>
+          <w:sz w:val="22"/>
+          <w:szCs w:val="22"/>
+        </w:rPr>
+        <w:t xml:space="preserve">Found in McGarvey et al. 2013 – </w:t>
+      </w:r>
+      <w:r>
+        <w:rPr>
+          <w:rFonts w:ascii="Palatino Linotype" w:hAnsi="Palatino Linotype" w:cs="Kailasa"/>
+          <w:sz w:val="22"/>
+          <w:szCs w:val="22"/>
+        </w:rPr>
+        <w:t xml:space="preserve">Brown et al. 2000, </w:t>
+      </w:r>
+      <w:proofErr w:type="spellStart"/>
+      <w:r>
+        <w:rPr>
+          <w:rFonts w:ascii="Palatino Linotype" w:hAnsi="Palatino Linotype" w:cs="Kailasa"/>
+          <w:sz w:val="22"/>
+          <w:szCs w:val="22"/>
+        </w:rPr>
+        <w:t>Côté</w:t>
+      </w:r>
+      <w:proofErr w:type="spellEnd"/>
+      <w:r>
+        <w:rPr>
+          <w:rFonts w:ascii="Palatino Linotype" w:hAnsi="Palatino Linotype" w:cs="Kailasa"/>
+          <w:sz w:val="22"/>
+          <w:szCs w:val="22"/>
+        </w:rPr>
+        <w:t xml:space="preserve"> et al. 2004, Rooney 2001</w:t>
+      </w:r>
+      <w:r>
+        <w:rPr>
+          <w:rFonts w:ascii="Palatino Linotype" w:hAnsi="Palatino Linotype" w:cs="Kailasa"/>
+          <w:sz w:val="22"/>
+          <w:szCs w:val="22"/>
+        </w:rPr>
+        <w:t>).</w:t>
+      </w:r>
+      <w:r>
+        <w:rPr>
+          <w:rFonts w:ascii="Palatino Linotype" w:hAnsi="Palatino Linotype" w:cs="Kailasa"/>
+          <w:sz w:val="22"/>
+          <w:szCs w:val="22"/>
+        </w:rPr>
+        <w:t xml:space="preserve">  White-tailed </w:t>
+      </w:r>
+      <w:r>
+        <w:rPr>
+          <w:rFonts w:ascii="Palatino Linotype" w:hAnsi="Palatino Linotype" w:cs="Kailasa"/>
+          <w:sz w:val="22"/>
+          <w:szCs w:val="22"/>
+        </w:rPr>
+        <w:t>deer preferentially browse on woody herbaceous species in their earliest life stages (</w:t>
+      </w:r>
+      <w:r>
+        <w:rPr>
+          <w:rFonts w:ascii="Palatino Linotype" w:hAnsi="Palatino Linotype" w:cs="Kailasa"/>
+          <w:sz w:val="22"/>
+          <w:szCs w:val="22"/>
+        </w:rPr>
+        <w:t>McGarvey et al. 2013</w:t>
+      </w:r>
+      <w:r>
+        <w:rPr>
+          <w:rFonts w:ascii="Palatino Linotype" w:hAnsi="Palatino Linotype" w:cs="Kailasa"/>
+          <w:sz w:val="22"/>
+          <w:szCs w:val="22"/>
+        </w:rPr>
+        <w:t>), with overabundant herbivory negatively impacting seedling and sapling survival, growth and density (</w:t>
+      </w:r>
+      <w:r>
+        <w:rPr>
+          <w:rFonts w:ascii="Palatino Linotype" w:hAnsi="Palatino Linotype" w:cs="Kailasa"/>
+          <w:sz w:val="22"/>
+          <w:szCs w:val="22"/>
+        </w:rPr>
+        <w:t xml:space="preserve">Found in McGarvey et al. 2013 – </w:t>
+      </w:r>
+      <w:proofErr w:type="spellStart"/>
+      <w:r>
+        <w:rPr>
+          <w:rFonts w:ascii="Palatino Linotype" w:hAnsi="Palatino Linotype" w:cs="Kailasa"/>
+          <w:sz w:val="22"/>
+          <w:szCs w:val="22"/>
+        </w:rPr>
+        <w:t>Dzieciolowski</w:t>
+      </w:r>
+      <w:proofErr w:type="spellEnd"/>
+      <w:r>
+        <w:rPr>
+          <w:rFonts w:ascii="Palatino Linotype" w:hAnsi="Palatino Linotype" w:cs="Kailasa"/>
+          <w:sz w:val="22"/>
+          <w:szCs w:val="22"/>
+        </w:rPr>
+        <w:t xml:space="preserve"> 1980, Gill and </w:t>
+      </w:r>
+      <w:proofErr w:type="spellStart"/>
+      <w:r>
+        <w:rPr>
+          <w:rFonts w:ascii="Palatino Linotype" w:hAnsi="Palatino Linotype" w:cs="Kailasa"/>
+          <w:sz w:val="22"/>
+          <w:szCs w:val="22"/>
+        </w:rPr>
+        <w:t>Beardall</w:t>
+      </w:r>
+      <w:proofErr w:type="spellEnd"/>
+      <w:r>
+        <w:rPr>
+          <w:rFonts w:ascii="Palatino Linotype" w:hAnsi="Palatino Linotype" w:cs="Kailasa"/>
+          <w:sz w:val="22"/>
+          <w:szCs w:val="22"/>
+        </w:rPr>
+        <w:t xml:space="preserve"> 2001, Healy 1997, </w:t>
+      </w:r>
+      <w:proofErr w:type="spellStart"/>
+      <w:r>
+        <w:rPr>
+          <w:rFonts w:ascii="Palatino Linotype" w:hAnsi="Palatino Linotype" w:cs="Kailasa"/>
+          <w:sz w:val="22"/>
+          <w:szCs w:val="22"/>
+        </w:rPr>
+        <w:t>Konig</w:t>
+      </w:r>
+      <w:proofErr w:type="spellEnd"/>
+      <w:r>
+        <w:rPr>
+          <w:rFonts w:ascii="Palatino Linotype" w:hAnsi="Palatino Linotype" w:cs="Kailasa"/>
+          <w:sz w:val="22"/>
+          <w:szCs w:val="22"/>
+        </w:rPr>
+        <w:t xml:space="preserve"> 1976, Putman et al. 1989</w:t>
+      </w:r>
+      <w:r>
+        <w:rPr>
+          <w:rFonts w:ascii="Palatino Linotype" w:hAnsi="Palatino Linotype" w:cs="Kailasa"/>
+          <w:sz w:val="22"/>
+          <w:szCs w:val="22"/>
+        </w:rPr>
+        <w:t>).  Models predict that chronic overabundance will reduce understory diversity and decrease the abundance of traditionally dominant species (</w:t>
+      </w:r>
+      <w:r>
+        <w:rPr>
+          <w:rFonts w:ascii="Palatino Linotype" w:hAnsi="Palatino Linotype" w:cs="Kailasa"/>
+          <w:sz w:val="22"/>
+          <w:szCs w:val="22"/>
+        </w:rPr>
+        <w:t>Holm et al. 2013</w:t>
+      </w:r>
+      <w:r>
+        <w:rPr>
+          <w:rFonts w:ascii="Palatino Linotype" w:hAnsi="Palatino Linotype" w:cs="Kailasa"/>
+          <w:sz w:val="22"/>
+          <w:szCs w:val="22"/>
+        </w:rPr>
+        <w:t>)</w:t>
+      </w:r>
+      <w:r>
+        <w:rPr>
+          <w:rFonts w:ascii="Palatino Linotype" w:hAnsi="Palatino Linotype" w:cs="Kailasa"/>
+          <w:sz w:val="22"/>
+          <w:szCs w:val="22"/>
+        </w:rPr>
+        <w:t>.</w:t>
+      </w:r>
+      <w:r>
+        <w:rPr>
+          <w:rFonts w:ascii="Palatino Linotype" w:hAnsi="Palatino Linotype" w:cs="Kailasa"/>
+          <w:sz w:val="22"/>
+          <w:szCs w:val="22"/>
+        </w:rPr>
+        <w:t xml:space="preserve">  </w:t>
+      </w:r>
+      <w:r>
+        <w:rPr>
+          <w:rFonts w:ascii="Palatino Linotype" w:hAnsi="Palatino Linotype" w:cs="Kailasa"/>
+          <w:sz w:val="22"/>
+          <w:szCs w:val="22"/>
+        </w:rPr>
+        <w:t xml:space="preserve">  </w:t>
+      </w:r>
+    </w:p>
+    <w:p>
+      <w:pPr>
+        <w:rPr>
+          <w:rFonts w:ascii="Palatino Linotype" w:hAnsi="Palatino Linotype" w:cs="Kailasa"/>
+          <w:sz w:val="22"/>
+          <w:szCs w:val="22"/>
+        </w:rPr>
+      </w:pPr>
+      <w:r>
+        <w:rPr>
+          <w:rFonts w:ascii="Palatino Linotype" w:hAnsi="Palatino Linotype" w:cs="Kailasa"/>
+          <w:sz w:val="22"/>
+          <w:szCs w:val="22"/>
+        </w:rPr>
+        <w:t>Due to climate change and human activity, many non-endemic plant species are being introduced or increasing in abundance in forest ecosystems (</w:t>
+      </w:r>
+      <w:r>
+        <w:rPr>
+          <w:rFonts w:ascii="Palatino Linotype" w:hAnsi="Palatino Linotype" w:cs="Kailasa"/>
+          <w:sz w:val="22"/>
+          <w:szCs w:val="22"/>
+        </w:rPr>
+        <w:t>Reference</w:t>
+      </w:r>
+      <w:r>
+        <w:rPr>
+          <w:rFonts w:ascii="Palatino Linotype" w:hAnsi="Palatino Linotype" w:cs="Kailasa"/>
+          <w:sz w:val="22"/>
+          <w:szCs w:val="22"/>
+        </w:rPr>
+        <w:t>).  Deer find many of these species, including pawpaw (</w:t>
       </w:r>
       <w:r>
         <w:rPr>
@@ -1024,16 +1363,600 @@
           <w:sz w:val="22"/>
           <w:szCs w:val="22"/>
         </w:rPr>
-        <w:t>Odocoileus virginianus</w:t>
-      </w:r>
-      <w:r>
-        <w:rPr>
-          <w:rFonts w:ascii="Palatino Linotype" w:hAnsi="Palatino Linotype" w:cs="Kailasa"/>
-          <w:sz w:val="22"/>
-          <w:szCs w:val="22"/>
-        </w:rPr>
-        <w:t xml:space="preserve">) have substantially increased in the past 50 years, a population shift which can be partially attributed to changes in human behavior and management (McShea et al. 1997, a whole host of other authors). </w:t>
-      </w:r>
+        <w:t>Asimina triloba</w:t>
+      </w:r>
+      <w:r>
+        <w:rPr>
+          <w:rFonts w:ascii="Palatino Linotype" w:hAnsi="Palatino Linotype" w:cs="Kailasa"/>
+          <w:sz w:val="22"/>
+          <w:szCs w:val="22"/>
+        </w:rPr>
+        <w:t xml:space="preserve">), to be unpalatable (Found in McGarvey 2013 – </w:t>
+      </w:r>
+      <w:proofErr w:type="spellStart"/>
+      <w:r>
+        <w:rPr>
+          <w:rFonts w:ascii="Palatino Linotype" w:hAnsi="Palatino Linotype" w:cs="Kailasa"/>
+          <w:sz w:val="22"/>
+          <w:szCs w:val="22"/>
+        </w:rPr>
+        <w:t>Asnani</w:t>
+      </w:r>
+      <w:proofErr w:type="spellEnd"/>
+      <w:r>
+        <w:rPr>
+          <w:rFonts w:ascii="Palatino Linotype" w:hAnsi="Palatino Linotype" w:cs="Kailasa"/>
+          <w:sz w:val="22"/>
+          <w:szCs w:val="22"/>
+        </w:rPr>
+        <w:t xml:space="preserve"> 2006), and do not consume them at the same rates relative to their native counterparts (Reference), enabling them to form dense stands in forest understories (</w:t>
+      </w:r>
+      <w:r>
+        <w:rPr>
+          <w:rFonts w:ascii="Palatino Linotype" w:hAnsi="Palatino Linotype" w:cs="Kailasa"/>
+          <w:sz w:val="22"/>
+          <w:szCs w:val="22"/>
+        </w:rPr>
+        <w:t xml:space="preserve">Found in Knauer et al. 2023 – </w:t>
+      </w:r>
+      <w:r>
+        <w:rPr>
+          <w:rFonts w:ascii="Palatino Linotype" w:hAnsi="Palatino Linotype" w:cs="Kailasa"/>
+          <w:sz w:val="22"/>
+          <w:szCs w:val="22"/>
+        </w:rPr>
+        <w:t xml:space="preserve">Horsley and Marquis 1983; </w:t>
+      </w:r>
+      <w:proofErr w:type="spellStart"/>
+      <w:r>
+        <w:rPr>
+          <w:rFonts w:ascii="Palatino Linotype" w:hAnsi="Palatino Linotype" w:cs="Kailasa"/>
+          <w:sz w:val="22"/>
+          <w:szCs w:val="22"/>
+        </w:rPr>
+        <w:t>Stromayer</w:t>
+      </w:r>
+      <w:proofErr w:type="spellEnd"/>
+      <w:r>
+        <w:rPr>
+          <w:rFonts w:ascii="Palatino Linotype" w:hAnsi="Palatino Linotype" w:cs="Kailasa"/>
+          <w:sz w:val="22"/>
+          <w:szCs w:val="22"/>
+        </w:rPr>
+        <w:t xml:space="preserve"> and Warren 1997; </w:t>
+      </w:r>
+      <w:proofErr w:type="spellStart"/>
+      <w:r>
+        <w:rPr>
+          <w:rFonts w:ascii="Palatino Linotype" w:hAnsi="Palatino Linotype" w:cs="Kailasa"/>
+          <w:sz w:val="22"/>
+          <w:szCs w:val="22"/>
+        </w:rPr>
+        <w:t>Royo</w:t>
+      </w:r>
+      <w:proofErr w:type="spellEnd"/>
+      <w:r>
+        <w:rPr>
+          <w:rFonts w:ascii="Palatino Linotype" w:hAnsi="Palatino Linotype" w:cs="Kailasa"/>
+          <w:sz w:val="22"/>
+          <w:szCs w:val="22"/>
+        </w:rPr>
+        <w:t xml:space="preserve"> and Carson 2006</w:t>
+      </w:r>
+      <w:r>
+        <w:rPr>
+          <w:rFonts w:ascii="Palatino Linotype" w:hAnsi="Palatino Linotype" w:cs="Kailasa"/>
+          <w:sz w:val="22"/>
+          <w:szCs w:val="22"/>
+        </w:rPr>
+        <w:t xml:space="preserve">).  </w:t>
+      </w:r>
+      <w:r>
+        <w:rPr>
+          <w:rFonts w:ascii="Palatino Linotype" w:hAnsi="Palatino Linotype" w:cs="Kailasa"/>
+          <w:sz w:val="22"/>
+          <w:szCs w:val="22"/>
+        </w:rPr>
+        <w:t>This</w:t>
+      </w:r>
+      <w:r>
+        <w:rPr>
+          <w:rFonts w:ascii="Palatino Linotype" w:hAnsi="Palatino Linotype" w:cs="Kailasa"/>
+          <w:sz w:val="22"/>
+          <w:szCs w:val="22"/>
+        </w:rPr>
+        <w:t xml:space="preserve"> lack of browsing pressure</w:t>
+      </w:r>
+      <w:r>
+        <w:rPr>
+          <w:rFonts w:ascii="Palatino Linotype" w:hAnsi="Palatino Linotype" w:cs="Kailasa"/>
+          <w:sz w:val="22"/>
+          <w:szCs w:val="22"/>
+        </w:rPr>
+        <w:t xml:space="preserve">, coupled with characteristics such as fast growth rate and greater </w:t>
+      </w:r>
+      <w:r>
+        <w:rPr>
+          <w:rFonts w:ascii="Palatino Linotype" w:hAnsi="Palatino Linotype" w:cs="Kailasa"/>
+          <w:sz w:val="22"/>
+          <w:szCs w:val="22"/>
+        </w:rPr>
+        <w:t>adaptability</w:t>
+      </w:r>
+      <w:r>
+        <w:rPr>
+          <w:rFonts w:ascii="Palatino Linotype" w:hAnsi="Palatino Linotype" w:cs="Kailasa"/>
+          <w:sz w:val="22"/>
+          <w:szCs w:val="22"/>
+        </w:rPr>
+        <w:t xml:space="preserve"> to conditions caused by climate change, allow nuisance plant species to outcompete other species in the understory (Reference). </w:t>
+      </w:r>
+      <w:r>
+        <w:rPr>
+          <w:rFonts w:ascii="Palatino Linotype" w:hAnsi="Palatino Linotype" w:cs="Kailasa"/>
+          <w:sz w:val="22"/>
+          <w:szCs w:val="22"/>
+        </w:rPr>
+        <w:t xml:space="preserve">The interaction of these </w:t>
+      </w:r>
+      <w:r>
+        <w:rPr>
+          <w:rFonts w:ascii="Palatino Linotype" w:hAnsi="Palatino Linotype" w:cs="Kailasa"/>
+          <w:sz w:val="22"/>
+          <w:szCs w:val="22"/>
+        </w:rPr>
+        <w:t>phenomena</w:t>
+      </w:r>
+      <w:r>
+        <w:rPr>
+          <w:rFonts w:ascii="Palatino Linotype" w:hAnsi="Palatino Linotype" w:cs="Kailasa"/>
+          <w:sz w:val="22"/>
+          <w:szCs w:val="22"/>
+        </w:rPr>
+        <w:t xml:space="preserve"> on the landscape contributes to a recruitment failure</w:t>
+      </w:r>
+      <w:r>
+        <w:rPr>
+          <w:rFonts w:ascii="Palatino Linotype" w:hAnsi="Palatino Linotype" w:cs="Kailasa"/>
+          <w:sz w:val="22"/>
+          <w:szCs w:val="22"/>
+        </w:rPr>
+        <w:t xml:space="preserve"> in forests</w:t>
+      </w:r>
+      <w:r>
+        <w:rPr>
+          <w:rFonts w:ascii="Palatino Linotype" w:hAnsi="Palatino Linotype" w:cs="Kailasa"/>
+          <w:sz w:val="22"/>
+          <w:szCs w:val="22"/>
+        </w:rPr>
+        <w:t xml:space="preserve">, </w:t>
+      </w:r>
+      <w:r>
+        <w:rPr>
+          <w:rFonts w:ascii="Palatino Linotype" w:hAnsi="Palatino Linotype" w:cs="Kailasa"/>
+          <w:sz w:val="22"/>
+          <w:szCs w:val="22"/>
+        </w:rPr>
+        <w:t>[where</w:t>
+      </w:r>
+      <w:r>
+        <w:rPr>
+          <w:rFonts w:ascii="Palatino Linotype" w:hAnsi="Palatino Linotype" w:cs="Kailasa"/>
+          <w:sz w:val="22"/>
+          <w:szCs w:val="22"/>
+        </w:rPr>
+        <w:t xml:space="preserve"> individuals from certain </w:t>
+      </w:r>
+      <w:r>
+        <w:rPr>
+          <w:rFonts w:ascii="Palatino Linotype" w:hAnsi="Palatino Linotype" w:cs="Kailasa"/>
+          <w:sz w:val="22"/>
+          <w:szCs w:val="22"/>
+        </w:rPr>
+        <w:t xml:space="preserve">tree </w:t>
+      </w:r>
+      <w:r>
+        <w:rPr>
+          <w:rFonts w:ascii="Palatino Linotype" w:hAnsi="Palatino Linotype" w:cs="Kailasa"/>
+          <w:sz w:val="22"/>
+          <w:szCs w:val="22"/>
+        </w:rPr>
+        <w:t>species do not enter the mature population</w:t>
+      </w:r>
+      <w:r>
+        <w:rPr>
+          <w:rFonts w:ascii="Palatino Linotype" w:hAnsi="Palatino Linotype" w:cs="Kailasa"/>
+          <w:sz w:val="22"/>
+          <w:szCs w:val="22"/>
+        </w:rPr>
+        <w:t>]</w:t>
+      </w:r>
+      <w:r>
+        <w:rPr>
+          <w:rFonts w:ascii="Palatino Linotype" w:hAnsi="Palatino Linotype" w:cs="Kailasa"/>
+          <w:sz w:val="22"/>
+          <w:szCs w:val="22"/>
+        </w:rPr>
+        <w:t xml:space="preserve"> (Do we need to define recruitment failure, or is that considered common knowledge?  If so, reference).</w:t>
+      </w:r>
+      <w:r>
+        <w:rPr>
+          <w:rFonts w:ascii="Palatino Linotype" w:hAnsi="Palatino Linotype" w:cs="Kailasa"/>
+          <w:sz w:val="22"/>
+          <w:szCs w:val="22"/>
+        </w:rPr>
+        <w:t xml:space="preserve">  The </w:t>
+      </w:r>
+      <w:r>
+        <w:rPr>
+          <w:rFonts w:ascii="Palatino Linotype" w:hAnsi="Palatino Linotype" w:cs="Kailasa"/>
+          <w:sz w:val="22"/>
+          <w:szCs w:val="22"/>
+        </w:rPr>
+        <w:t xml:space="preserve">extent of </w:t>
+      </w:r>
+      <w:r>
+        <w:rPr>
+          <w:rFonts w:ascii="Palatino Linotype" w:hAnsi="Palatino Linotype" w:cs="Kailasa"/>
+          <w:sz w:val="22"/>
+          <w:szCs w:val="22"/>
+        </w:rPr>
+        <w:t xml:space="preserve">consequences </w:t>
+      </w:r>
+      <w:r>
+        <w:rPr>
+          <w:rFonts w:ascii="Palatino Linotype" w:hAnsi="Palatino Linotype" w:cs="Kailasa"/>
+          <w:sz w:val="22"/>
+          <w:szCs w:val="22"/>
+        </w:rPr>
+        <w:t xml:space="preserve">derived from </w:t>
+      </w:r>
+      <w:r>
+        <w:rPr>
+          <w:rFonts w:ascii="Palatino Linotype" w:hAnsi="Palatino Linotype" w:cs="Kailasa"/>
+          <w:sz w:val="22"/>
+          <w:szCs w:val="22"/>
+        </w:rPr>
+        <w:t xml:space="preserve">recruitment failure on species </w:t>
+      </w:r>
+      <w:r>
+        <w:rPr>
+          <w:rFonts w:ascii="Palatino Linotype" w:hAnsi="Palatino Linotype" w:cs="Kailasa"/>
+          <w:sz w:val="22"/>
+          <w:szCs w:val="22"/>
+        </w:rPr>
+        <w:t xml:space="preserve">composition </w:t>
+      </w:r>
+      <w:r>
+        <w:rPr>
+          <w:rFonts w:ascii="Palatino Linotype" w:hAnsi="Palatino Linotype" w:cs="Kailasa"/>
+          <w:sz w:val="22"/>
+          <w:szCs w:val="22"/>
+        </w:rPr>
+        <w:t xml:space="preserve">and forest structure are </w:t>
+      </w:r>
+      <w:r>
+        <w:rPr>
+          <w:rFonts w:ascii="Palatino Linotype" w:hAnsi="Palatino Linotype" w:cs="Kailasa"/>
+          <w:sz w:val="22"/>
+          <w:szCs w:val="22"/>
+        </w:rPr>
+        <w:t xml:space="preserve">often </w:t>
+      </w:r>
+      <w:r>
+        <w:rPr>
+          <w:rFonts w:ascii="Palatino Linotype" w:hAnsi="Palatino Linotype" w:cs="Kailasa"/>
+          <w:sz w:val="22"/>
+          <w:szCs w:val="22"/>
+        </w:rPr>
+        <w:t xml:space="preserve">not apparent for </w:t>
+      </w:r>
+      <w:r>
+        <w:rPr>
+          <w:rFonts w:ascii="Palatino Linotype" w:hAnsi="Palatino Linotype" w:cs="Kailasa"/>
+          <w:sz w:val="22"/>
+          <w:szCs w:val="22"/>
+        </w:rPr>
+        <w:t xml:space="preserve">years </w:t>
+      </w:r>
+      <w:r>
+        <w:rPr>
+          <w:rFonts w:ascii="Palatino Linotype" w:hAnsi="Palatino Linotype" w:cs="Kailasa"/>
+          <w:sz w:val="22"/>
+          <w:szCs w:val="22"/>
+        </w:rPr>
+        <w:t>(McGarvey et al. 201</w:t>
+      </w:r>
+      <w:r>
+        <w:rPr>
+          <w:rFonts w:ascii="Palatino Linotype" w:hAnsi="Palatino Linotype" w:cs="Kailasa"/>
+          <w:sz w:val="22"/>
+          <w:szCs w:val="22"/>
+        </w:rPr>
+        <w:t>3)</w:t>
+      </w:r>
+      <w:r>
+        <w:rPr>
+          <w:rFonts w:ascii="Palatino Linotype" w:hAnsi="Palatino Linotype" w:cs="Kailasa"/>
+          <w:sz w:val="22"/>
+          <w:szCs w:val="22"/>
+        </w:rPr>
+        <w:t xml:space="preserve">  </w:t>
+      </w:r>
+    </w:p>
+    <w:p>
+      <w:pPr>
+        <w:rPr>
+          <w:rFonts w:ascii="Palatino Linotype" w:hAnsi="Palatino Linotype" w:cs="Kailasa"/>
+          <w:sz w:val="22"/>
+          <w:szCs w:val="22"/>
+        </w:rPr>
+      </w:pPr>
+    </w:p>
+    <w:p>
+      <w:pPr>
+        <w:rPr>
+          <w:rFonts w:ascii="Palatino Linotype" w:hAnsi="Palatino Linotype" w:cs="Kailasa"/>
+          <w:i/>
+          <w:iCs/>
+          <w:sz w:val="22"/>
+          <w:szCs w:val="22"/>
+        </w:rPr>
+      </w:pPr>
+    </w:p>
+    <w:p>
+      <w:pPr>
+        <w:rPr>
+          <w:rFonts w:ascii="Palatino Linotype" w:hAnsi="Palatino Linotype" w:cs="Kailasa"/>
+          <w:i/>
+          <w:iCs/>
+          <w:sz w:val="22"/>
+          <w:szCs w:val="22"/>
+        </w:rPr>
+      </w:pPr>
+      <w:r>
+        <w:rPr>
+          <w:rFonts w:ascii="Palatino Linotype" w:hAnsi="Palatino Linotype" w:cs="Kailasa"/>
+          <w:i/>
+          <w:iCs/>
+          <w:sz w:val="22"/>
+          <w:szCs w:val="22"/>
+        </w:rPr>
+        <w:t>Read this source for pawpaw life history traits</w:t>
+      </w:r>
+    </w:p>
+    <w:p>
+      <w:pPr>
+        <w:rPr>
+          <w:rFonts w:ascii="Palatino Linotype" w:hAnsi="Palatino Linotype" w:cs="Kailasa"/>
+          <w:i/>
+          <w:iCs/>
+          <w:sz w:val="22"/>
+          <w:szCs w:val="22"/>
+        </w:rPr>
+      </w:pPr>
+    </w:p>
+    <w:p>
+      <w:pPr>
+        <w:rPr>
+          <w:rFonts w:ascii="Palatino Linotype" w:hAnsi="Palatino Linotype" w:cs="Kailasa"/>
+          <w:sz w:val="22"/>
+          <w:szCs w:val="22"/>
+        </w:rPr>
+      </w:pPr>
+      <w:r>
+        <w:rPr>
+          <w:rFonts w:ascii="Palatino Linotype" w:hAnsi="Palatino Linotype" w:cs="Kailasa"/>
+          <w:sz w:val="22"/>
+          <w:szCs w:val="22"/>
+        </w:rPr>
+        <w:t xml:space="preserve">Intensive Selective Deer Browsing Favors Success of </w:t>
+      </w:r>
+      <w:proofErr w:type="spellStart"/>
+      <w:r>
+        <w:rPr>
+          <w:rFonts w:ascii="Palatino Linotype" w:hAnsi="Palatino Linotype" w:cs="Kailasa"/>
+          <w:i/>
+          <w:iCs/>
+          <w:sz w:val="22"/>
+          <w:szCs w:val="22"/>
+        </w:rPr>
+        <w:t>Asminia</w:t>
+      </w:r>
+      <w:proofErr w:type="spellEnd"/>
+      <w:r>
+        <w:rPr>
+          <w:rFonts w:ascii="Palatino Linotype" w:hAnsi="Palatino Linotype" w:cs="Kailasa"/>
+          <w:i/>
+          <w:iCs/>
+          <w:sz w:val="22"/>
+          <w:szCs w:val="22"/>
+        </w:rPr>
+        <w:t xml:space="preserve"> </w:t>
+      </w:r>
+      <w:proofErr w:type="spellStart"/>
+      <w:r>
+        <w:rPr>
+          <w:rFonts w:ascii="Palatino Linotype" w:hAnsi="Palatino Linotype" w:cs="Kailasa"/>
+          <w:i/>
+          <w:iCs/>
+          <w:sz w:val="22"/>
+          <w:szCs w:val="22"/>
+        </w:rPr>
+        <w:t>trloba</w:t>
+      </w:r>
+      <w:proofErr w:type="spellEnd"/>
+      <w:r>
+        <w:rPr>
+          <w:rFonts w:ascii="Palatino Linotype" w:hAnsi="Palatino Linotype" w:cs="Kailasa"/>
+          <w:sz w:val="22"/>
+          <w:szCs w:val="22"/>
+        </w:rPr>
+        <w:t xml:space="preserve"> (Paw paw) a Native Tree Species</w:t>
+      </w:r>
+    </w:p>
+    <w:p>
+      <w:pPr>
+        <w:rPr>
+          <w:rFonts w:ascii="Palatino Linotype" w:hAnsi="Palatino Linotype" w:cs="Kailasa"/>
+          <w:i/>
+          <w:iCs/>
+          <w:sz w:val="22"/>
+          <w:szCs w:val="22"/>
+        </w:rPr>
+      </w:pPr>
+    </w:p>
+    <w:p>
+      <w:pPr>
+        <w:rPr>
+          <w:rFonts w:ascii="Palatino Linotype" w:hAnsi="Palatino Linotype" w:cs="Kailasa"/>
+          <w:i/>
+          <w:iCs/>
+          <w:sz w:val="22"/>
+          <w:szCs w:val="22"/>
+        </w:rPr>
+      </w:pPr>
+      <w:r>
+        <w:rPr>
+          <w:rFonts w:ascii="Palatino Linotype" w:hAnsi="Palatino Linotype" w:cs="Kailasa"/>
+          <w:i/>
+          <w:iCs/>
+          <w:sz w:val="22"/>
+          <w:szCs w:val="22"/>
+        </w:rPr>
+        <w:t xml:space="preserve">Cut-out sentences </w:t>
+      </w:r>
+    </w:p>
+    <w:p>
+      <w:pPr>
+        <w:rPr>
+          <w:rFonts w:ascii="Palatino Linotype" w:hAnsi="Palatino Linotype" w:cs="Kailasa"/>
+          <w:sz w:val="22"/>
+          <w:szCs w:val="22"/>
+        </w:rPr>
+      </w:pPr>
+    </w:p>
+    <w:p>
+      <w:pPr>
+        <w:rPr>
+          <w:rFonts w:ascii="Palatino Linotype" w:hAnsi="Palatino Linotype" w:cs="Kailasa"/>
+          <w:sz w:val="22"/>
+          <w:szCs w:val="22"/>
+        </w:rPr>
+      </w:pPr>
+      <w:r>
+        <w:rPr>
+          <w:rFonts w:ascii="Palatino Linotype" w:hAnsi="Palatino Linotype" w:cs="Kailasa"/>
+          <w:sz w:val="22"/>
+          <w:szCs w:val="22"/>
+        </w:rPr>
+        <w:t xml:space="preserve">White-tailed deer preferentially browse on woody herbaceous species in their earliest life stages (Reference), with overabundant herbivory negatively impacting seedling and sapling survival, growth and density (Reference).  </w:t>
+      </w:r>
+      <w:r>
+        <w:rPr>
+          <w:rFonts w:ascii="Palatino Linotype" w:hAnsi="Palatino Linotype" w:cs="Kailasa"/>
+          <w:sz w:val="22"/>
+          <w:szCs w:val="22"/>
+        </w:rPr>
+        <w:t xml:space="preserve">Long-term/chronic </w:t>
+      </w:r>
+      <w:r>
+        <w:rPr>
+          <w:rFonts w:ascii="Palatino Linotype" w:hAnsi="Palatino Linotype" w:cs="Kailasa"/>
+          <w:sz w:val="22"/>
+          <w:szCs w:val="22"/>
+        </w:rPr>
+        <w:t xml:space="preserve">overabundance </w:t>
+      </w:r>
+      <w:r>
+        <w:rPr>
+          <w:rFonts w:ascii="Palatino Linotype" w:hAnsi="Palatino Linotype" w:cs="Kailasa"/>
+          <w:sz w:val="22"/>
+          <w:szCs w:val="22"/>
+        </w:rPr>
+        <w:t>could c</w:t>
+      </w:r>
+      <w:r>
+        <w:rPr>
+          <w:rFonts w:ascii="Palatino Linotype" w:hAnsi="Palatino Linotype" w:cs="Kailasa"/>
+          <w:sz w:val="22"/>
+          <w:szCs w:val="22"/>
+        </w:rPr>
+        <w:t>ontribute to decreased understory diversity</w:t>
+      </w:r>
+      <w:r>
+        <w:rPr>
+          <w:rFonts w:ascii="Palatino Linotype" w:hAnsi="Palatino Linotype" w:cs="Kailasa"/>
+          <w:sz w:val="22"/>
+          <w:szCs w:val="22"/>
+        </w:rPr>
+        <w:t xml:space="preserve"> and </w:t>
+      </w:r>
+      <w:r>
+        <w:rPr>
+          <w:rFonts w:ascii="Palatino Linotype" w:hAnsi="Palatino Linotype" w:cs="Kailasa"/>
+          <w:sz w:val="22"/>
+          <w:szCs w:val="22"/>
+        </w:rPr>
+        <w:t>fewer individuals from traditionally dominant species (Reference)./ Models predict that chronic overabundance will reduce understory diversity and decrease the abundance of traditionally dominant species (Reference).</w:t>
+      </w:r>
+      <w:r>
+        <w:rPr>
+          <w:rFonts w:ascii="Palatino Linotype" w:hAnsi="Palatino Linotype" w:cs="Kailasa"/>
+          <w:sz w:val="22"/>
+          <w:szCs w:val="22"/>
+        </w:rPr>
+        <w:t xml:space="preserve">/Models of mid-Atlantic mesic forests predict that chronic overabundance of white-tailed deer will reduce </w:t>
+      </w:r>
+      <w:r>
+        <w:rPr>
+          <w:rFonts w:ascii="Palatino Linotype" w:hAnsi="Palatino Linotype" w:cs="Kailasa"/>
+          <w:sz w:val="22"/>
+          <w:szCs w:val="22"/>
+        </w:rPr>
+        <w:t xml:space="preserve">future </w:t>
+      </w:r>
+      <w:r>
+        <w:rPr>
+          <w:rFonts w:ascii="Palatino Linotype" w:hAnsi="Palatino Linotype" w:cs="Kailasa"/>
+          <w:sz w:val="22"/>
+          <w:szCs w:val="22"/>
+        </w:rPr>
+        <w:t>understory diversity and decrease the abundance of traditionally dominant species</w:t>
+      </w:r>
+      <w:r>
+        <w:rPr>
+          <w:rFonts w:ascii="Palatino Linotype" w:hAnsi="Palatino Linotype" w:cs="Kailasa"/>
+          <w:sz w:val="22"/>
+          <w:szCs w:val="22"/>
+        </w:rPr>
+        <w:t xml:space="preserve"> </w:t>
+      </w:r>
+      <w:r>
+        <w:rPr>
+          <w:rFonts w:ascii="Palatino Linotype" w:hAnsi="Palatino Linotype" w:cs="Kailasa"/>
+          <w:sz w:val="22"/>
+          <w:szCs w:val="22"/>
+        </w:rPr>
+        <w:t>(Reference).</w:t>
+      </w:r>
+      <w:r>
+        <w:rPr>
+          <w:rFonts w:ascii="Palatino Linotype" w:hAnsi="Palatino Linotype" w:cs="Kailasa"/>
+          <w:sz w:val="22"/>
+          <w:szCs w:val="22"/>
+        </w:rPr>
+        <w:t xml:space="preserve">  </w:t>
+      </w:r>
+    </w:p>
+    <w:p>
+      <w:pPr>
+        <w:rPr>
+          <w:rFonts w:ascii="Palatino Linotype" w:hAnsi="Palatino Linotype" w:cs="Kailasa"/>
+          <w:sz w:val="22"/>
+          <w:szCs w:val="22"/>
+        </w:rPr>
+      </w:pPr>
     </w:p>
     <w:p>
       <w:pPr>

</xml_diff>

<commit_message>
Add Study Site, Census and Mortality Descriptions
</commit_message>
<xml_diff>
--- a/doc/Relevant Literature Notes.docx
+++ b/doc/Relevant Literature Notes.docx
@@ -6,17 +6,23 @@
       <w:pPr>
         <w:rPr>
           <w:rFonts w:ascii="Palatino Linotype" w:hAnsi="Palatino Linotype" w:cs="Times New Roman"/>
-        </w:rPr>
-      </w:pPr>
-      <w:r>
-        <w:rPr>
-          <w:rFonts w:ascii="Palatino Linotype" w:hAnsi="Palatino Linotype" w:cs="Times New Roman"/>
+          <w:sz w:val="28"/>
+          <w:szCs w:val="28"/>
+        </w:rPr>
+      </w:pPr>
+      <w:r>
+        <w:rPr>
+          <w:rFonts w:ascii="Palatino Linotype" w:hAnsi="Palatino Linotype" w:cs="Times New Roman"/>
+          <w:sz w:val="28"/>
+          <w:szCs w:val="28"/>
         </w:rPr>
         <w:t xml:space="preserve">Relevant Literature </w:t>
       </w:r>
       <w:r>
         <w:rPr>
           <w:rFonts w:ascii="Palatino Linotype" w:hAnsi="Palatino Linotype" w:cs="Times New Roman"/>
+          <w:sz w:val="28"/>
+          <w:szCs w:val="28"/>
         </w:rPr>
         <w:t>Notes</w:t>
       </w:r>
@@ -32,18 +38,1735 @@
       <w:pPr>
         <w:rPr>
           <w:rFonts w:ascii="Palatino Linotype" w:hAnsi="Palatino Linotype" w:cs="Times New Roman"/>
-          <w:sz w:val="22"/>
-          <w:szCs w:val="22"/>
-        </w:rPr>
-      </w:pPr>
-      <w:r>
-        <w:rPr>
-          <w:rFonts w:ascii="Palatino Linotype" w:hAnsi="Palatino Linotype" w:cs="Times New Roman"/>
-          <w:sz w:val="22"/>
-          <w:szCs w:val="22"/>
-        </w:rPr>
-        <w:t xml:space="preserve">Recruitment Failure </w:t>
-      </w:r>
+        </w:rPr>
+      </w:pPr>
+    </w:p>
+    <w:p>
+      <w:pPr>
+        <w:rPr>
+          <w:rFonts w:ascii="Palatino Linotype" w:hAnsi="Palatino Linotype" w:cs="Times New Roman"/>
+          <w:sz w:val="28"/>
+          <w:szCs w:val="28"/>
+        </w:rPr>
+      </w:pPr>
+      <w:r>
+        <w:rPr>
+          <w:rFonts w:ascii="Palatino Linotype" w:hAnsi="Palatino Linotype" w:cs="Times New Roman"/>
+          <w:sz w:val="28"/>
+          <w:szCs w:val="28"/>
+        </w:rPr>
+        <w:t>Methods</w:t>
+      </w:r>
+    </w:p>
+    <w:p>
+      <w:pPr>
+        <w:rPr>
+          <w:rFonts w:ascii="Palatino Linotype" w:hAnsi="Palatino Linotype" w:cs="Times New Roman"/>
+        </w:rPr>
+      </w:pPr>
+    </w:p>
+    <w:p>
+      <w:pPr>
+        <w:rPr>
+          <w:rFonts w:ascii="Palatino Linotype" w:hAnsi="Palatino Linotype" w:cs="Times New Roman"/>
+        </w:rPr>
+      </w:pPr>
+      <w:r>
+        <w:rPr>
+          <w:rFonts w:ascii="Palatino Linotype" w:hAnsi="Palatino Linotype" w:cs="Times New Roman"/>
+        </w:rPr>
+        <w:t>Site Description</w:t>
+      </w:r>
+    </w:p>
+    <w:p>
+      <w:pPr>
+        <w:rPr>
+          <w:rFonts w:ascii="Palatino Linotype" w:hAnsi="Palatino Linotype" w:cs="Times New Roman"/>
+          <w:sz w:val="22"/>
+          <w:szCs w:val="22"/>
+        </w:rPr>
+      </w:pPr>
+      <w:r>
+        <w:rPr>
+          <w:rFonts w:ascii="Palatino Linotype" w:hAnsi="Palatino Linotype" w:cs="Times New Roman"/>
+          <w:sz w:val="22"/>
+          <w:szCs w:val="22"/>
+        </w:rPr>
+        <w:t xml:space="preserve">The study was conducted in the </w:t>
+      </w:r>
+      <w:r>
+        <w:rPr>
+          <w:rFonts w:ascii="Palatino Linotype" w:hAnsi="Palatino Linotype" w:cs="Times New Roman"/>
+          <w:sz w:val="22"/>
+          <w:szCs w:val="22"/>
+        </w:rPr>
+        <w:t>25.6-hectare</w:t>
+      </w:r>
+      <w:r>
+        <w:rPr>
+          <w:rFonts w:ascii="Palatino Linotype" w:hAnsi="Palatino Linotype" w:cs="Times New Roman"/>
+          <w:sz w:val="22"/>
+          <w:szCs w:val="22"/>
+        </w:rPr>
+        <w:t xml:space="preserve"> Large Forest Dynamics plot at the National Zoo and Conservation Biology Institute in Front Royal, Virginia (38</w:t>
+      </w:r>
+      <w:r>
+        <w:rPr>
+          <w:rFonts w:ascii="Palatino Linotype" w:hAnsi="Palatino Linotype" w:cs="Times New Roman"/>
+          <w:sz w:val="22"/>
+          <w:szCs w:val="22"/>
+        </w:rPr>
+        <w:sym w:font="Symbol" w:char="F0B0"/>
+      </w:r>
+      <w:r>
+        <w:rPr>
+          <w:rFonts w:ascii="Palatino Linotype" w:hAnsi="Palatino Linotype" w:cs="Times New Roman"/>
+          <w:sz w:val="22"/>
+          <w:szCs w:val="22"/>
+        </w:rPr>
+        <w:t xml:space="preserve"> 53’36.6“N, 78</w:t>
+      </w:r>
+      <w:r>
+        <w:rPr>
+          <w:rFonts w:ascii="Palatino Linotype" w:hAnsi="Palatino Linotype" w:cs="Times New Roman"/>
+          <w:sz w:val="22"/>
+          <w:szCs w:val="22"/>
+        </w:rPr>
+        <w:sym w:font="Symbol" w:char="F0B0"/>
+      </w:r>
+      <w:r>
+        <w:rPr>
+          <w:rFonts w:ascii="Palatino Linotype" w:hAnsi="Palatino Linotype" w:cs="Times New Roman"/>
+          <w:sz w:val="22"/>
+          <w:szCs w:val="22"/>
+        </w:rPr>
+        <w:t xml:space="preserve"> 08’43.4 “W).  The plot, which is located </w:t>
+      </w:r>
+      <w:r>
+        <w:rPr>
+          <w:rFonts w:ascii="Palatino Linotype" w:hAnsi="Palatino Linotype" w:cs="Times New Roman"/>
+          <w:sz w:val="22"/>
+          <w:szCs w:val="22"/>
+        </w:rPr>
+        <w:t>in the central Appalachian Mountains</w:t>
+      </w:r>
+      <w:r>
+        <w:rPr>
+          <w:rFonts w:ascii="Palatino Linotype" w:hAnsi="Palatino Linotype" w:cs="Times New Roman"/>
+          <w:sz w:val="22"/>
+          <w:szCs w:val="22"/>
+        </w:rPr>
+        <w:t xml:space="preserve"> </w:t>
+      </w:r>
+      <w:r>
+        <w:rPr>
+          <w:rFonts w:ascii="Palatino Linotype" w:hAnsi="Palatino Linotype" w:cs="Times New Roman"/>
+          <w:sz w:val="22"/>
+          <w:szCs w:val="22"/>
+        </w:rPr>
+        <w:t>adjacent to Shenandoah National Park,</w:t>
+      </w:r>
+      <w:r>
+        <w:rPr>
+          <w:rFonts w:ascii="Palatino Linotype" w:hAnsi="Palatino Linotype" w:cs="Times New Roman"/>
+          <w:sz w:val="22"/>
+          <w:szCs w:val="22"/>
+        </w:rPr>
+        <w:t xml:space="preserve"> is composed of secondary eastern mixed deciduous forest. </w:t>
+      </w:r>
+      <w:r>
+        <w:rPr>
+          <w:rFonts w:ascii="Palatino Linotype" w:hAnsi="Palatino Linotype" w:cs="Times New Roman"/>
+          <w:sz w:val="22"/>
+          <w:szCs w:val="22"/>
+        </w:rPr>
+        <w:t>Situated in the Appalachian Oak forest region</w:t>
+      </w:r>
+      <w:r>
+        <w:rPr>
+          <w:rFonts w:ascii="Palatino Linotype" w:hAnsi="Palatino Linotype" w:cs="Times New Roman"/>
+          <w:sz w:val="22"/>
+          <w:szCs w:val="22"/>
+        </w:rPr>
+        <w:t>, the</w:t>
+      </w:r>
+      <w:r>
+        <w:rPr>
+          <w:rFonts w:ascii="Palatino Linotype" w:hAnsi="Palatino Linotype" w:cs="Times New Roman"/>
+          <w:sz w:val="22"/>
+          <w:szCs w:val="22"/>
+        </w:rPr>
+        <w:t xml:space="preserve"> canopy </w:t>
+      </w:r>
+      <w:r>
+        <w:rPr>
+          <w:rFonts w:ascii="Palatino Linotype" w:hAnsi="Palatino Linotype" w:cs="Times New Roman"/>
+          <w:sz w:val="22"/>
+          <w:szCs w:val="22"/>
+        </w:rPr>
+        <w:t xml:space="preserve">is </w:t>
+      </w:r>
+      <w:r>
+        <w:rPr>
+          <w:rFonts w:ascii="Palatino Linotype" w:hAnsi="Palatino Linotype" w:cs="Times New Roman"/>
+          <w:sz w:val="22"/>
+          <w:szCs w:val="22"/>
+        </w:rPr>
+        <w:t xml:space="preserve">dominated by </w:t>
+      </w:r>
+      <w:r>
+        <w:rPr>
+          <w:rFonts w:ascii="Palatino Linotype" w:hAnsi="Palatino Linotype" w:cs="Times New Roman"/>
+          <w:sz w:val="22"/>
+          <w:szCs w:val="22"/>
+        </w:rPr>
+        <w:t>tulip poplar (</w:t>
+      </w:r>
+      <w:r>
+        <w:rPr>
+          <w:rFonts w:ascii="Palatino Linotype" w:hAnsi="Palatino Linotype" w:cs="Times New Roman"/>
+          <w:i/>
+          <w:iCs/>
+          <w:sz w:val="22"/>
+          <w:szCs w:val="22"/>
+        </w:rPr>
+        <w:t>Liriodendron tulipifera</w:t>
+      </w:r>
+      <w:r>
+        <w:rPr>
+          <w:rFonts w:ascii="Palatino Linotype" w:hAnsi="Palatino Linotype" w:cs="Times New Roman"/>
+          <w:sz w:val="22"/>
+          <w:szCs w:val="22"/>
+        </w:rPr>
+        <w:t>), oak (</w:t>
+      </w:r>
+      <w:r>
+        <w:rPr>
+          <w:rFonts w:ascii="Palatino Linotype" w:hAnsi="Palatino Linotype" w:cs="Times New Roman"/>
+          <w:i/>
+          <w:iCs/>
+          <w:sz w:val="22"/>
+          <w:szCs w:val="22"/>
+        </w:rPr>
+        <w:t>Quercus spp</w:t>
+      </w:r>
+      <w:r>
+        <w:rPr>
+          <w:rFonts w:ascii="Palatino Linotype" w:hAnsi="Palatino Linotype" w:cs="Times New Roman"/>
+          <w:sz w:val="22"/>
+          <w:szCs w:val="22"/>
+        </w:rPr>
+        <w:t>.), and hickory (</w:t>
+      </w:r>
+      <w:r>
+        <w:rPr>
+          <w:rFonts w:ascii="Palatino Linotype" w:hAnsi="Palatino Linotype" w:cs="Times New Roman"/>
+          <w:i/>
+          <w:iCs/>
+          <w:sz w:val="22"/>
+          <w:szCs w:val="22"/>
+        </w:rPr>
+        <w:t>Carya spp.</w:t>
+      </w:r>
+      <w:r>
+        <w:rPr>
+          <w:rFonts w:ascii="Palatino Linotype" w:hAnsi="Palatino Linotype" w:cs="Times New Roman"/>
+          <w:sz w:val="22"/>
+          <w:szCs w:val="22"/>
+        </w:rPr>
+        <w:t>)</w:t>
+      </w:r>
+      <w:r>
+        <w:rPr>
+          <w:rFonts w:ascii="Palatino Linotype" w:hAnsi="Palatino Linotype" w:cs="Times New Roman"/>
+          <w:sz w:val="22"/>
+          <w:szCs w:val="22"/>
+        </w:rPr>
+        <w:t xml:space="preserve"> and </w:t>
+      </w:r>
+      <w:r>
+        <w:rPr>
+          <w:rFonts w:ascii="Palatino Linotype" w:hAnsi="Palatino Linotype" w:cs="Times New Roman"/>
+          <w:sz w:val="22"/>
+          <w:szCs w:val="22"/>
+        </w:rPr>
+        <w:t>the</w:t>
+      </w:r>
+      <w:r>
+        <w:rPr>
+          <w:rFonts w:ascii="Palatino Linotype" w:hAnsi="Palatino Linotype" w:cs="Times New Roman"/>
+          <w:sz w:val="22"/>
+          <w:szCs w:val="22"/>
+        </w:rPr>
+        <w:t xml:space="preserve"> understory </w:t>
+      </w:r>
+      <w:r>
+        <w:rPr>
+          <w:rFonts w:ascii="Palatino Linotype" w:hAnsi="Palatino Linotype" w:cs="Times New Roman"/>
+          <w:sz w:val="22"/>
+          <w:szCs w:val="22"/>
+        </w:rPr>
+        <w:t xml:space="preserve">is </w:t>
+      </w:r>
+      <w:r>
+        <w:rPr>
+          <w:rFonts w:ascii="Palatino Linotype" w:hAnsi="Palatino Linotype" w:cs="Times New Roman"/>
+          <w:sz w:val="22"/>
+          <w:szCs w:val="22"/>
+        </w:rPr>
+        <w:t xml:space="preserve">primarily composed of </w:t>
+      </w:r>
+      <w:r>
+        <w:rPr>
+          <w:rFonts w:ascii="Palatino Linotype" w:hAnsi="Palatino Linotype" w:cs="Times New Roman"/>
+          <w:sz w:val="22"/>
+          <w:szCs w:val="22"/>
+        </w:rPr>
+        <w:t>spicebush (</w:t>
+      </w:r>
+      <w:r>
+        <w:rPr>
+          <w:rFonts w:ascii="Palatino Linotype" w:hAnsi="Palatino Linotype" w:cs="Times New Roman"/>
+          <w:i/>
+          <w:iCs/>
+          <w:sz w:val="22"/>
+          <w:szCs w:val="22"/>
+        </w:rPr>
+        <w:t>Lindera benzoin</w:t>
+      </w:r>
+      <w:r>
+        <w:rPr>
+          <w:rFonts w:ascii="Palatino Linotype" w:hAnsi="Palatino Linotype" w:cs="Times New Roman"/>
+          <w:sz w:val="22"/>
+          <w:szCs w:val="22"/>
+        </w:rPr>
+        <w:t>), paw-paw (</w:t>
+      </w:r>
+      <w:r>
+        <w:rPr>
+          <w:rFonts w:ascii="Palatino Linotype" w:hAnsi="Palatino Linotype" w:cs="Times New Roman"/>
+          <w:i/>
+          <w:iCs/>
+          <w:sz w:val="22"/>
+          <w:szCs w:val="22"/>
+        </w:rPr>
+        <w:t>Asimina triloba</w:t>
+      </w:r>
+      <w:r>
+        <w:rPr>
+          <w:rFonts w:ascii="Palatino Linotype" w:hAnsi="Palatino Linotype" w:cs="Times New Roman"/>
+          <w:sz w:val="22"/>
+          <w:szCs w:val="22"/>
+        </w:rPr>
+        <w:t>), American hornbeam (</w:t>
+      </w:r>
+      <w:r>
+        <w:rPr>
+          <w:rFonts w:ascii="Palatino Linotype" w:hAnsi="Palatino Linotype" w:cs="Times New Roman"/>
+          <w:i/>
+          <w:iCs/>
+          <w:sz w:val="22"/>
+          <w:szCs w:val="22"/>
+        </w:rPr>
+        <w:t>Carpinus carolinianai</w:t>
+      </w:r>
+      <w:r>
+        <w:rPr>
+          <w:rFonts w:ascii="Palatino Linotype" w:hAnsi="Palatino Linotype" w:cs="Times New Roman"/>
+          <w:sz w:val="22"/>
+          <w:szCs w:val="22"/>
+        </w:rPr>
+        <w:t>) and witch hazel (</w:t>
+      </w:r>
+      <w:r>
+        <w:rPr>
+          <w:rFonts w:ascii="Palatino Linotype" w:hAnsi="Palatino Linotype" w:cs="Times New Roman"/>
+          <w:i/>
+          <w:iCs/>
+          <w:sz w:val="22"/>
+          <w:szCs w:val="22"/>
+        </w:rPr>
+        <w:t>Hamamelis virginiana</w:t>
+      </w:r>
+      <w:r>
+        <w:rPr>
+          <w:rFonts w:ascii="Palatino Linotype" w:hAnsi="Palatino Linotype" w:cs="Times New Roman"/>
+          <w:sz w:val="22"/>
+          <w:szCs w:val="22"/>
+        </w:rPr>
+        <w:t xml:space="preserve">) </w:t>
+      </w:r>
+      <w:r>
+        <w:rPr>
+          <w:rFonts w:ascii="Palatino Linotype" w:hAnsi="Palatino Linotype" w:cs="Times New Roman"/>
+          <w:sz w:val="22"/>
+          <w:szCs w:val="22"/>
+        </w:rPr>
+        <w:t>(SCBI site description).</w:t>
+      </w:r>
+      <w:r>
+        <w:rPr>
+          <w:rFonts w:ascii="Palatino Linotype" w:hAnsi="Palatino Linotype" w:cs="Times New Roman"/>
+          <w:sz w:val="22"/>
+          <w:szCs w:val="22"/>
+        </w:rPr>
+        <w:t xml:space="preserve"> The land-use history of the site is varied, including periods of agricultural development and intensive logging, with dendrological data estimating canopy tree establishment around 1900 (SI archives, Bourg et al. 2013).  Natural disturbances at the plot consist of wind and infrequent ice storms (Anderson-Teixiera 2015).</w:t>
+      </w:r>
+      <w:r>
+        <w:rPr>
+          <w:rFonts w:ascii="Palatino Linotype" w:hAnsi="Palatino Linotype" w:cs="Times New Roman"/>
+          <w:sz w:val="22"/>
+          <w:szCs w:val="22"/>
+        </w:rPr>
+        <w:t xml:space="preserve">  </w:t>
+      </w:r>
+      <w:r>
+        <w:rPr>
+          <w:rFonts w:ascii="Palatino Linotype" w:hAnsi="Palatino Linotype" w:cs="Times New Roman"/>
+          <w:sz w:val="22"/>
+          <w:szCs w:val="22"/>
+        </w:rPr>
+        <w:t>The plot</w:t>
+      </w:r>
+      <w:r>
+        <w:rPr>
+          <w:rFonts w:ascii="Palatino Linotype" w:hAnsi="Palatino Linotype" w:cs="Times New Roman"/>
+          <w:sz w:val="22"/>
+          <w:szCs w:val="22"/>
+        </w:rPr>
+        <w:t xml:space="preserve">, which includes a </w:t>
+      </w:r>
+      <w:r>
+        <w:rPr>
+          <w:rFonts w:ascii="Palatino Linotype" w:hAnsi="Palatino Linotype" w:cs="Times New Roman"/>
+          <w:sz w:val="22"/>
+          <w:szCs w:val="22"/>
+        </w:rPr>
+        <w:t>4-hectare</w:t>
+      </w:r>
+      <w:r>
+        <w:rPr>
+          <w:rFonts w:ascii="Palatino Linotype" w:hAnsi="Palatino Linotype" w:cs="Times New Roman"/>
+          <w:sz w:val="22"/>
+          <w:szCs w:val="22"/>
+        </w:rPr>
+        <w:t xml:space="preserve"> deer exclosure that has decreased the presence of deer since 1990, </w:t>
+      </w:r>
+      <w:r>
+        <w:rPr>
+          <w:rFonts w:ascii="Palatino Linotype" w:hAnsi="Palatino Linotype" w:cs="Times New Roman"/>
+          <w:sz w:val="22"/>
+          <w:szCs w:val="22"/>
+        </w:rPr>
+        <w:t xml:space="preserve">is divided into 640 quadrats, each measuring 20 x 20 meters. It </w:t>
+      </w:r>
+      <w:r>
+        <w:rPr>
+          <w:rFonts w:ascii="Palatino Linotype" w:hAnsi="Palatino Linotype" w:cs="Times New Roman"/>
+          <w:sz w:val="22"/>
+          <w:szCs w:val="22"/>
+        </w:rPr>
+        <w:t xml:space="preserve">is one of </w:t>
+      </w:r>
+      <w:r>
+        <w:rPr>
+          <w:rFonts w:ascii="Palatino Linotype" w:hAnsi="Palatino Linotype" w:cs="Times New Roman"/>
+          <w:sz w:val="22"/>
+          <w:szCs w:val="22"/>
+        </w:rPr>
+        <w:t>78 sites in the Forest Global Earth Observatory</w:t>
+      </w:r>
+      <w:r>
+        <w:rPr>
+          <w:rFonts w:ascii="Palatino Linotype" w:hAnsi="Palatino Linotype" w:cs="Times New Roman"/>
+          <w:sz w:val="22"/>
+          <w:szCs w:val="22"/>
+        </w:rPr>
+        <w:t xml:space="preserve"> (ForestGEO)</w:t>
+      </w:r>
+      <w:r>
+        <w:rPr>
+          <w:rFonts w:ascii="Palatino Linotype" w:hAnsi="Palatino Linotype" w:cs="Times New Roman"/>
+          <w:sz w:val="22"/>
+          <w:szCs w:val="22"/>
+        </w:rPr>
+        <w:t>, a global network of forest dynamic plots that</w:t>
+      </w:r>
+      <w:r>
+        <w:rPr>
+          <w:rFonts w:ascii="Palatino Linotype" w:hAnsi="Palatino Linotype" w:cs="Times New Roman"/>
+          <w:sz w:val="22"/>
+          <w:szCs w:val="22"/>
+        </w:rPr>
+        <w:t xml:space="preserve"> promotes</w:t>
+      </w:r>
+      <w:r>
+        <w:rPr>
+          <w:rFonts w:ascii="Palatino Linotype" w:hAnsi="Palatino Linotype" w:cs="Times New Roman"/>
+          <w:sz w:val="22"/>
+          <w:szCs w:val="22"/>
+        </w:rPr>
+        <w:t xml:space="preserve"> comparative forest ecology studies</w:t>
+      </w:r>
+      <w:r>
+        <w:rPr>
+          <w:rFonts w:ascii="Palatino Linotype" w:hAnsi="Palatino Linotype" w:cs="Times New Roman"/>
+          <w:sz w:val="22"/>
+          <w:szCs w:val="22"/>
+        </w:rPr>
+        <w:t xml:space="preserve"> around the World</w:t>
+      </w:r>
+      <w:r>
+        <w:rPr>
+          <w:rFonts w:ascii="Palatino Linotype" w:hAnsi="Palatino Linotype" w:cs="Times New Roman"/>
+          <w:sz w:val="22"/>
+          <w:szCs w:val="22"/>
+        </w:rPr>
+        <w:t xml:space="preserve">. </w:t>
+      </w:r>
+    </w:p>
+    <w:p>
+      <w:pPr>
+        <w:rPr>
+          <w:rFonts w:ascii="Palatino Linotype" w:hAnsi="Palatino Linotype" w:cs="Times New Roman"/>
+          <w:sz w:val="22"/>
+          <w:szCs w:val="22"/>
+        </w:rPr>
+      </w:pPr>
+    </w:p>
+    <w:p>
+      <w:pPr>
+        <w:rPr>
+          <w:rFonts w:ascii="Palatino Linotype" w:hAnsi="Palatino Linotype" w:cs="Times New Roman"/>
+          <w:sz w:val="22"/>
+          <w:szCs w:val="22"/>
+        </w:rPr>
+      </w:pPr>
+    </w:p>
+    <w:p>
+      <w:pPr>
+        <w:rPr>
+          <w:rFonts w:ascii="Palatino Linotype" w:hAnsi="Palatino Linotype" w:cs="Times New Roman"/>
+        </w:rPr>
+      </w:pPr>
+      <w:r>
+        <w:rPr>
+          <w:rFonts w:ascii="Palatino Linotype" w:hAnsi="Palatino Linotype" w:cs="Times New Roman"/>
+        </w:rPr>
+        <w:t>ForestGEO Census</w:t>
+      </w:r>
+    </w:p>
+    <w:p>
+      <w:pPr>
+        <w:rPr>
+          <w:rFonts w:ascii="Palatino Linotype" w:hAnsi="Palatino Linotype" w:cs="Times New Roman"/>
+          <w:sz w:val="22"/>
+          <w:szCs w:val="22"/>
+        </w:rPr>
+      </w:pPr>
+      <w:r>
+        <w:rPr>
+          <w:rFonts w:ascii="Palatino Linotype" w:hAnsi="Palatino Linotype" w:cs="Times New Roman"/>
+          <w:sz w:val="22"/>
+          <w:szCs w:val="22"/>
+        </w:rPr>
+        <w:t xml:space="preserve">A number of surveys are regularly conducted at the site, four of which are included in our analysis.  As part of the ForestGEO network, the plot undergoes a comprehensive woody plant inventory every five years, according to the protocol outlined in Condit (1998).  </w:t>
+      </w:r>
+      <w:r>
+        <w:rPr>
+          <w:rFonts w:ascii="Palatino Linotype" w:hAnsi="Palatino Linotype" w:cs="Times New Roman"/>
+          <w:sz w:val="22"/>
+          <w:szCs w:val="22"/>
+        </w:rPr>
+        <w:t>This inventory, hereby referred to as the census, includes all stems greater than 1 centimeter in diameter at 1.3 meters in height (referred to as diameter at breast height or dbh).  The census records information regarding the dbh, species, status and location of each stem</w:t>
+      </w:r>
+      <w:r>
+        <w:rPr>
+          <w:rFonts w:ascii="Palatino Linotype" w:hAnsi="Palatino Linotype" w:cs="Times New Roman"/>
+          <w:sz w:val="22"/>
+          <w:szCs w:val="22"/>
+        </w:rPr>
+        <w:t xml:space="preserve"> included</w:t>
+      </w:r>
+      <w:r>
+        <w:rPr>
+          <w:rFonts w:ascii="Palatino Linotype" w:hAnsi="Palatino Linotype" w:cs="Times New Roman"/>
+          <w:sz w:val="22"/>
+          <w:szCs w:val="22"/>
+        </w:rPr>
+        <w:t xml:space="preserve"> </w:t>
+      </w:r>
+      <w:r>
+        <w:rPr>
+          <w:rFonts w:ascii="Palatino Linotype" w:hAnsi="Palatino Linotype" w:cs="Times New Roman"/>
+          <w:sz w:val="22"/>
+          <w:szCs w:val="22"/>
+        </w:rPr>
+        <w:t>in the survey.  Each plant is assigned an identifying number for sequential data collection in subsequent censuses and outfitted with a metal tag in the field. For multi-stemmed individuals, each additional stem that surpasses the 1 cm dbh threshold receives a stem number and associated tag.  The location of each individual within its</w:t>
+      </w:r>
+      <w:r>
+        <w:rPr>
+          <w:rFonts w:ascii="Palatino Linotype" w:hAnsi="Palatino Linotype" w:cs="Times New Roman"/>
+          <w:sz w:val="22"/>
+          <w:szCs w:val="22"/>
+        </w:rPr>
+        <w:t xml:space="preserve"> respective</w:t>
+      </w:r>
+      <w:r>
+        <w:rPr>
+          <w:rFonts w:ascii="Palatino Linotype" w:hAnsi="Palatino Linotype" w:cs="Times New Roman"/>
+          <w:sz w:val="22"/>
+          <w:szCs w:val="22"/>
+        </w:rPr>
+        <w:t xml:space="preserve"> </w:t>
+      </w:r>
+      <w:r>
+        <w:rPr>
+          <w:rFonts w:ascii="Palatino Linotype" w:hAnsi="Palatino Linotype" w:cs="Times New Roman"/>
+          <w:sz w:val="22"/>
+          <w:szCs w:val="22"/>
+        </w:rPr>
+        <w:t xml:space="preserve">20 x </w:t>
+      </w:r>
+      <w:proofErr w:type="gramStart"/>
+      <w:r>
+        <w:rPr>
+          <w:rFonts w:ascii="Palatino Linotype" w:hAnsi="Palatino Linotype" w:cs="Times New Roman"/>
+          <w:sz w:val="22"/>
+          <w:szCs w:val="22"/>
+        </w:rPr>
+        <w:t>20 meter</w:t>
+      </w:r>
+      <w:proofErr w:type="gramEnd"/>
+      <w:r>
+        <w:rPr>
+          <w:rFonts w:ascii="Palatino Linotype" w:hAnsi="Palatino Linotype" w:cs="Times New Roman"/>
+          <w:sz w:val="22"/>
+          <w:szCs w:val="22"/>
+        </w:rPr>
+        <w:t xml:space="preserve"> </w:t>
+      </w:r>
+      <w:r>
+        <w:rPr>
+          <w:rFonts w:ascii="Palatino Linotype" w:hAnsi="Palatino Linotype" w:cs="Times New Roman"/>
+          <w:sz w:val="22"/>
+          <w:szCs w:val="22"/>
+        </w:rPr>
+        <w:t xml:space="preserve">quadrat is recorded on a map of the plot on </w:t>
+      </w:r>
+      <w:r>
+        <w:rPr>
+          <w:rFonts w:ascii="Palatino Linotype" w:hAnsi="Palatino Linotype" w:cs="Times New Roman"/>
+          <w:sz w:val="22"/>
+          <w:szCs w:val="22"/>
+        </w:rPr>
+        <w:t>ArcGIS FieldMaps</w:t>
+      </w:r>
+      <w:r>
+        <w:rPr>
+          <w:rFonts w:ascii="Palatino Linotype" w:hAnsi="Palatino Linotype" w:cs="Times New Roman"/>
+          <w:sz w:val="22"/>
+          <w:szCs w:val="22"/>
+        </w:rPr>
+        <w:t>.</w:t>
+      </w:r>
+      <w:r>
+        <w:rPr>
+          <w:rFonts w:ascii="Palatino Linotype" w:hAnsi="Palatino Linotype" w:cs="Times New Roman"/>
+          <w:sz w:val="22"/>
+          <w:szCs w:val="22"/>
+        </w:rPr>
+        <w:t xml:space="preserve">  </w:t>
+      </w:r>
+      <w:r>
+        <w:rPr>
+          <w:rFonts w:ascii="Palatino Linotype" w:hAnsi="Palatino Linotype" w:cs="Times New Roman"/>
+          <w:sz w:val="22"/>
+          <w:szCs w:val="22"/>
+        </w:rPr>
+        <w:t>Established in 2008, there have been 4 censuses at the site, comprising 20 years of detailed forest dynamics data.</w:t>
+      </w:r>
+    </w:p>
+    <w:p>
+      <w:pPr>
+        <w:rPr>
+          <w:rFonts w:ascii="Palatino Linotype" w:hAnsi="Palatino Linotype" w:cs="Times New Roman"/>
+          <w:sz w:val="22"/>
+          <w:szCs w:val="22"/>
+        </w:rPr>
+      </w:pPr>
+    </w:p>
+    <w:p>
+      <w:pPr>
+        <w:rPr>
+          <w:rFonts w:ascii="Palatino Linotype" w:hAnsi="Palatino Linotype" w:cs="Times New Roman"/>
+          <w:sz w:val="22"/>
+          <w:szCs w:val="22"/>
+        </w:rPr>
+      </w:pPr>
+      <w:r>
+        <w:rPr>
+          <w:rFonts w:ascii="Palatino Linotype" w:hAnsi="Palatino Linotype" w:cs="Times New Roman"/>
+          <w:sz w:val="22"/>
+          <w:szCs w:val="22"/>
+        </w:rPr>
+        <w:t>*Is dbh considered common knowledge? Does it need to be defined?*</w:t>
+      </w:r>
+    </w:p>
+    <w:p>
+      <w:pPr>
+        <w:rPr>
+          <w:rFonts w:ascii="Palatino Linotype" w:hAnsi="Palatino Linotype" w:cs="Times New Roman"/>
+          <w:sz w:val="22"/>
+          <w:szCs w:val="22"/>
+        </w:rPr>
+      </w:pPr>
+    </w:p>
+    <w:p>
+      <w:pPr>
+        <w:rPr>
+          <w:rFonts w:ascii="Palatino Linotype" w:hAnsi="Palatino Linotype" w:cs="Times New Roman"/>
+          <w:sz w:val="22"/>
+          <w:szCs w:val="22"/>
+        </w:rPr>
+      </w:pPr>
+      <w:r>
+        <w:rPr>
+          <w:rFonts w:ascii="Palatino Linotype" w:hAnsi="Palatino Linotype" w:cs="Times New Roman"/>
+          <w:sz w:val="22"/>
+          <w:szCs w:val="22"/>
+        </w:rPr>
+        <w:t>*Check with Luca to use consistent terminology here and in the analysis portion of the methods for ID tag, stem tag, etc.*</w:t>
+      </w:r>
+    </w:p>
+    <w:p>
+      <w:pPr>
+        <w:rPr>
+          <w:rFonts w:ascii="Palatino Linotype" w:hAnsi="Palatino Linotype" w:cs="Times New Roman"/>
+          <w:sz w:val="22"/>
+          <w:szCs w:val="22"/>
+        </w:rPr>
+      </w:pPr>
+    </w:p>
+    <w:p>
+      <w:pPr>
+        <w:rPr>
+          <w:rFonts w:ascii="Palatino Linotype" w:hAnsi="Palatino Linotype" w:cs="Times New Roman"/>
+          <w:sz w:val="22"/>
+          <w:szCs w:val="22"/>
+        </w:rPr>
+      </w:pPr>
+    </w:p>
+    <w:p>
+      <w:pPr>
+        <w:rPr>
+          <w:rFonts w:ascii="Palatino Linotype" w:hAnsi="Palatino Linotype" w:cs="Times New Roman"/>
+          <w:sz w:val="22"/>
+          <w:szCs w:val="22"/>
+        </w:rPr>
+      </w:pPr>
+    </w:p>
+    <w:p>
+      <w:pPr>
+        <w:rPr>
+          <w:rFonts w:ascii="Palatino Linotype" w:hAnsi="Palatino Linotype" w:cs="Times New Roman"/>
+          <w:sz w:val="22"/>
+          <w:szCs w:val="22"/>
+        </w:rPr>
+      </w:pPr>
+    </w:p>
+    <w:p>
+      <w:pPr>
+        <w:rPr>
+          <w:rFonts w:ascii="Palatino Linotype" w:hAnsi="Palatino Linotype" w:cs="Times New Roman"/>
+          <w:sz w:val="22"/>
+          <w:szCs w:val="22"/>
+        </w:rPr>
+      </w:pPr>
+      <w:r>
+        <w:rPr>
+          <w:rFonts w:ascii="Palatino Linotype" w:hAnsi="Palatino Linotype" w:cs="Times New Roman"/>
+          <w:sz w:val="22"/>
+          <w:szCs w:val="22"/>
+        </w:rPr>
+        <w:t xml:space="preserve">A number of surveys are regularly conducted at the site, four of which are included in our analysis.  As part of the ForestGEO network, the plot undergoes a comprehensive woody plant inventory every five years, according to the protocol outlined in Condit (1998).  </w:t>
+      </w:r>
+      <w:r>
+        <w:rPr>
+          <w:rFonts w:ascii="Palatino Linotype" w:hAnsi="Palatino Linotype" w:cs="Times New Roman"/>
+          <w:sz w:val="22"/>
+          <w:szCs w:val="22"/>
+        </w:rPr>
+        <w:t>This census, which includes all stems greater than or equivalent to 1 centimeters in diameter at 1.3 meters, records information regarding the status, species</w:t>
+      </w:r>
+      <w:r>
+        <w:rPr>
+          <w:rFonts w:ascii="Palatino Linotype" w:hAnsi="Palatino Linotype" w:cs="Times New Roman"/>
+          <w:sz w:val="22"/>
+          <w:szCs w:val="22"/>
+        </w:rPr>
+        <w:t>,</w:t>
+      </w:r>
+      <w:r>
+        <w:rPr>
+          <w:rFonts w:ascii="Palatino Linotype" w:hAnsi="Palatino Linotype" w:cs="Times New Roman"/>
+          <w:sz w:val="22"/>
+          <w:szCs w:val="22"/>
+        </w:rPr>
+        <w:t xml:space="preserve"> </w:t>
+      </w:r>
+      <w:r>
+        <w:rPr>
+          <w:rFonts w:ascii="Palatino Linotype" w:hAnsi="Palatino Linotype" w:cs="Times New Roman"/>
+          <w:sz w:val="22"/>
+          <w:szCs w:val="22"/>
+        </w:rPr>
+        <w:t>diameter at breast height</w:t>
+      </w:r>
+      <w:r>
+        <w:rPr>
+          <w:rFonts w:ascii="Palatino Linotype" w:hAnsi="Palatino Linotype" w:cs="Times New Roman"/>
+          <w:sz w:val="22"/>
+          <w:szCs w:val="22"/>
+        </w:rPr>
+        <w:t xml:space="preserve"> and location of each stem.  Each plant is assigned an identifying number for sequential data collection in subsequent censuses and outfitted with a metal tag in the field. </w:t>
+      </w:r>
+      <w:r>
+        <w:rPr>
+          <w:rFonts w:ascii="Palatino Linotype" w:hAnsi="Palatino Linotype" w:cs="Times New Roman"/>
+          <w:sz w:val="22"/>
+          <w:szCs w:val="22"/>
+        </w:rPr>
+        <w:t xml:space="preserve">For multi-stemmed individuals, each additional stem that surpasses the 1 cm dbh threshold receives a stem number and associated tag. </w:t>
+      </w:r>
+      <w:r>
+        <w:rPr>
+          <w:rFonts w:ascii="Palatino Linotype" w:hAnsi="Palatino Linotype" w:cs="Times New Roman"/>
+          <w:sz w:val="22"/>
+          <w:szCs w:val="22"/>
+        </w:rPr>
+        <w:t>The location of each individual within its respective 20 x 20-meter quadrat is recorded on a map of the plot on ArcGIS FieldMaps.</w:t>
+      </w:r>
+    </w:p>
+    <w:p>
+      <w:pPr>
+        <w:rPr>
+          <w:rFonts w:ascii="Palatino Linotype" w:hAnsi="Palatino Linotype" w:cs="Times New Roman"/>
+          <w:sz w:val="22"/>
+          <w:szCs w:val="22"/>
+        </w:rPr>
+      </w:pPr>
+    </w:p>
+    <w:p>
+      <w:pPr>
+        <w:rPr>
+          <w:rFonts w:ascii="Palatino Linotype" w:hAnsi="Palatino Linotype" w:cs="Times New Roman"/>
+          <w:sz w:val="22"/>
+          <w:szCs w:val="22"/>
+        </w:rPr>
+      </w:pPr>
+    </w:p>
+    <w:p>
+      <w:pPr>
+        <w:rPr>
+          <w:rFonts w:ascii="Palatino Linotype" w:hAnsi="Palatino Linotype" w:cs="Times New Roman"/>
+        </w:rPr>
+      </w:pPr>
+      <w:r>
+        <w:rPr>
+          <w:rFonts w:ascii="Palatino Linotype" w:hAnsi="Palatino Linotype" w:cs="Times New Roman"/>
+        </w:rPr>
+        <w:t>Mortality Survey</w:t>
+      </w:r>
+      <w:r>
+        <w:rPr>
+          <w:rFonts w:ascii="Palatino Linotype" w:hAnsi="Palatino Linotype" w:cs="Times New Roman"/>
+        </w:rPr>
+        <w:t xml:space="preserve"> and </w:t>
+      </w:r>
+      <w:r>
+        <w:rPr>
+          <w:rFonts w:ascii="Palatino Linotype" w:hAnsi="Palatino Linotype" w:cs="Times New Roman"/>
+        </w:rPr>
+        <w:t>Invasive Species Survey</w:t>
+      </w:r>
+    </w:p>
+    <w:p>
+      <w:pPr>
+        <w:rPr>
+          <w:rFonts w:ascii="Palatino Linotype" w:hAnsi="Palatino Linotype" w:cs="Times New Roman"/>
+          <w:sz w:val="22"/>
+          <w:szCs w:val="22"/>
+        </w:rPr>
+      </w:pPr>
+      <w:r>
+        <w:rPr>
+          <w:rFonts w:ascii="Palatino Linotype" w:hAnsi="Palatino Linotype" w:cs="Times New Roman"/>
+          <w:sz w:val="22"/>
+          <w:szCs w:val="22"/>
+        </w:rPr>
+        <w:t xml:space="preserve">In addition to the ForestGEO census, an annual mortality survey is </w:t>
+      </w:r>
+      <w:r>
+        <w:rPr>
+          <w:rFonts w:ascii="Palatino Linotype" w:hAnsi="Palatino Linotype" w:cs="Times New Roman"/>
+          <w:sz w:val="22"/>
+          <w:szCs w:val="22"/>
+        </w:rPr>
+        <w:t xml:space="preserve">conducted </w:t>
+      </w:r>
+      <w:r>
+        <w:rPr>
+          <w:rFonts w:ascii="Palatino Linotype" w:hAnsi="Palatino Linotype" w:cs="Times New Roman"/>
+          <w:sz w:val="22"/>
+          <w:szCs w:val="22"/>
+        </w:rPr>
+        <w:t>on the site.</w:t>
+      </w:r>
+      <w:r>
+        <w:rPr>
+          <w:rFonts w:ascii="Palatino Linotype" w:hAnsi="Palatino Linotype" w:cs="Times New Roman"/>
+          <w:sz w:val="22"/>
+          <w:szCs w:val="22"/>
+        </w:rPr>
+        <w:t xml:space="preserve">  </w:t>
+      </w:r>
+      <w:r>
+        <w:rPr>
+          <w:rFonts w:ascii="Palatino Linotype" w:hAnsi="Palatino Linotype" w:cs="Times New Roman"/>
+          <w:sz w:val="22"/>
+          <w:szCs w:val="22"/>
+        </w:rPr>
+        <w:t xml:space="preserve"> </w:t>
+      </w:r>
+      <w:r>
+        <w:rPr>
+          <w:rFonts w:ascii="Palatino Linotype" w:hAnsi="Palatino Linotype" w:cs="Times New Roman"/>
+          <w:sz w:val="22"/>
+          <w:szCs w:val="22"/>
+        </w:rPr>
+        <w:t xml:space="preserve">Through assessing individual tree health, this study illustrates trends in </w:t>
+      </w:r>
+      <w:r>
+        <w:rPr>
+          <w:rFonts w:ascii="Palatino Linotype" w:hAnsi="Palatino Linotype" w:cs="Times New Roman"/>
+          <w:sz w:val="22"/>
+          <w:szCs w:val="22"/>
+        </w:rPr>
+        <w:t xml:space="preserve">forest </w:t>
+      </w:r>
+      <w:r>
+        <w:rPr>
+          <w:rFonts w:ascii="Palatino Linotype" w:hAnsi="Palatino Linotype" w:cs="Times New Roman"/>
+          <w:sz w:val="22"/>
+          <w:szCs w:val="22"/>
+        </w:rPr>
+        <w:t xml:space="preserve">mortality and identifies factors </w:t>
+      </w:r>
+      <w:r>
+        <w:rPr>
+          <w:rFonts w:ascii="Palatino Linotype" w:hAnsi="Palatino Linotype" w:cs="Times New Roman"/>
+          <w:sz w:val="22"/>
+          <w:szCs w:val="22"/>
+        </w:rPr>
+        <w:t>that are associated with death</w:t>
+      </w:r>
+      <w:r>
+        <w:rPr>
+          <w:rFonts w:ascii="Palatino Linotype" w:hAnsi="Palatino Linotype" w:cs="Times New Roman"/>
+          <w:sz w:val="22"/>
+          <w:szCs w:val="22"/>
+        </w:rPr>
+        <w:t xml:space="preserve">.  </w:t>
+      </w:r>
+      <w:r>
+        <w:rPr>
+          <w:rFonts w:ascii="Palatino Linotype" w:hAnsi="Palatino Linotype" w:cs="Times New Roman"/>
+          <w:sz w:val="22"/>
+          <w:szCs w:val="22"/>
+        </w:rPr>
+        <w:t>Data is collected</w:t>
+      </w:r>
+      <w:r>
+        <w:rPr>
+          <w:rFonts w:ascii="Palatino Linotype" w:hAnsi="Palatino Linotype" w:cs="Times New Roman"/>
+          <w:sz w:val="22"/>
+          <w:szCs w:val="22"/>
+        </w:rPr>
+        <w:t xml:space="preserve"> on </w:t>
+      </w:r>
+      <w:r>
+        <w:rPr>
+          <w:rFonts w:ascii="Palatino Linotype" w:hAnsi="Palatino Linotype" w:cs="Times New Roman"/>
+          <w:sz w:val="22"/>
+          <w:szCs w:val="22"/>
+        </w:rPr>
+        <w:t xml:space="preserve">the current status, canopy position, percentage of crown living and intact, and visible indicators of poor tree health, such as physical damage, potential pathogens and insect infestation.  Furthermore, an invasive plant survey is conducted in conjunction with [the mortality survey or the census].  This study </w:t>
+      </w:r>
+      <w:r>
+        <w:rPr>
+          <w:rFonts w:ascii="Palatino Linotype" w:hAnsi="Palatino Linotype" w:cs="Times New Roman"/>
+          <w:sz w:val="22"/>
+          <w:szCs w:val="22"/>
+        </w:rPr>
+        <w:t xml:space="preserve">evaluates the establishment of non-endemic plant species and patterns of spatial distribution. Quadrats are visually examined for non-endemic plant species, with an estimation of the area covered by each species represented on a 1-5 numeric scale. </w:t>
+      </w:r>
+    </w:p>
+    <w:p>
+      <w:pPr>
+        <w:rPr>
+          <w:rFonts w:ascii="Palatino Linotype" w:hAnsi="Palatino Linotype" w:cs="Times New Roman"/>
+          <w:sz w:val="22"/>
+          <w:szCs w:val="22"/>
+        </w:rPr>
+      </w:pPr>
+    </w:p>
+    <w:p>
+      <w:pPr>
+        <w:rPr>
+          <w:rFonts w:ascii="Palatino Linotype" w:hAnsi="Palatino Linotype" w:cs="Times New Roman"/>
+        </w:rPr>
+      </w:pPr>
+      <w:r>
+        <w:rPr>
+          <w:rFonts w:ascii="Palatino Linotype" w:hAnsi="Palatino Linotype" w:cs="Times New Roman"/>
+          <w:sz w:val="22"/>
+          <w:szCs w:val="22"/>
+        </w:rPr>
+        <w:t xml:space="preserve">*Is the invasive plant survey conducted every year or every five </w:t>
+      </w:r>
+      <w:proofErr w:type="gramStart"/>
+      <w:r>
+        <w:rPr>
+          <w:rFonts w:ascii="Palatino Linotype" w:hAnsi="Palatino Linotype" w:cs="Times New Roman"/>
+          <w:sz w:val="22"/>
+          <w:szCs w:val="22"/>
+        </w:rPr>
+        <w:t>years?*</w:t>
+      </w:r>
+      <w:proofErr w:type="gramEnd"/>
+    </w:p>
+    <w:p>
+      <w:pPr>
+        <w:rPr>
+          <w:rFonts w:ascii="Palatino Linotype" w:hAnsi="Palatino Linotype" w:cs="Times New Roman"/>
+          <w:sz w:val="22"/>
+          <w:szCs w:val="22"/>
+        </w:rPr>
+      </w:pPr>
+    </w:p>
+    <w:p>
+      <w:pPr>
+        <w:rPr>
+          <w:rFonts w:ascii="Palatino Linotype" w:hAnsi="Palatino Linotype" w:cs="Times New Roman"/>
+        </w:rPr>
+      </w:pPr>
+      <w:r>
+        <w:rPr>
+          <w:rFonts w:ascii="Palatino Linotype" w:hAnsi="Palatino Linotype" w:cs="Times New Roman"/>
+        </w:rPr>
+        <w:t>Notes</w:t>
+      </w:r>
+    </w:p>
+    <w:p>
+      <w:pPr>
+        <w:pStyle w:val="ListParagraph"/>
+        <w:numPr>
+          <w:ilvl w:val="0"/>
+          <w:numId w:val="5"/>
+        </w:numPr>
+        <w:rPr>
+          <w:rFonts w:ascii="Palatino Linotype" w:hAnsi="Palatino Linotype" w:cs="Times New Roman"/>
+          <w:sz w:val="22"/>
+          <w:szCs w:val="22"/>
+        </w:rPr>
+      </w:pPr>
+      <w:r>
+        <w:rPr>
+          <w:rFonts w:ascii="Palatino Linotype" w:hAnsi="Palatino Linotype" w:cs="Times New Roman"/>
+          <w:sz w:val="22"/>
+          <w:szCs w:val="22"/>
+        </w:rPr>
+        <w:t>Located in the Oak Chestnut forest region</w:t>
+      </w:r>
+      <w:r>
+        <w:rPr>
+          <w:rFonts w:ascii="Palatino Linotype" w:hAnsi="Palatino Linotype" w:cs="Times New Roman"/>
+          <w:sz w:val="22"/>
+          <w:szCs w:val="22"/>
+        </w:rPr>
+        <w:t xml:space="preserve"> (SCBI Github)</w:t>
+      </w:r>
+    </w:p>
+    <w:p>
+      <w:pPr>
+        <w:pStyle w:val="ListParagraph"/>
+        <w:numPr>
+          <w:ilvl w:val="0"/>
+          <w:numId w:val="5"/>
+        </w:numPr>
+        <w:rPr>
+          <w:rFonts w:ascii="Palatino Linotype" w:hAnsi="Palatino Linotype" w:cs="Times New Roman"/>
+          <w:sz w:val="22"/>
+          <w:szCs w:val="22"/>
+        </w:rPr>
+      </w:pPr>
+      <w:r>
+        <w:rPr>
+          <w:rFonts w:ascii="Palatino Linotype" w:hAnsi="Palatino Linotype" w:cs="Times New Roman"/>
+          <w:sz w:val="22"/>
+          <w:szCs w:val="22"/>
+        </w:rPr>
+        <w:t>Located at the intersection of the Blue Ridge, Valley and Ridge and Piedmont physiographic provinces</w:t>
+      </w:r>
+      <w:r>
+        <w:rPr>
+          <w:rFonts w:ascii="Palatino Linotype" w:hAnsi="Palatino Linotype" w:cs="Times New Roman"/>
+          <w:sz w:val="22"/>
+          <w:szCs w:val="22"/>
+        </w:rPr>
+        <w:t xml:space="preserve"> (SCBI Github)</w:t>
+      </w:r>
+    </w:p>
+    <w:p>
+      <w:pPr>
+        <w:pStyle w:val="ListParagraph"/>
+        <w:numPr>
+          <w:ilvl w:val="0"/>
+          <w:numId w:val="5"/>
+        </w:numPr>
+        <w:rPr>
+          <w:rFonts w:ascii="Palatino Linotype" w:hAnsi="Palatino Linotype" w:cs="Times New Roman"/>
+          <w:sz w:val="22"/>
+          <w:szCs w:val="22"/>
+        </w:rPr>
+      </w:pPr>
+      <w:r>
+        <w:rPr>
+          <w:rFonts w:ascii="Palatino Linotype" w:hAnsi="Palatino Linotype" w:cs="Times New Roman"/>
+          <w:sz w:val="22"/>
+          <w:szCs w:val="22"/>
+        </w:rPr>
+        <w:t>Annual mean temp of 12 C</w:t>
+      </w:r>
+      <w:r>
+        <w:rPr>
+          <w:rFonts w:ascii="Palatino Linotype" w:hAnsi="Palatino Linotype" w:cs="Times New Roman"/>
+          <w:sz w:val="22"/>
+          <w:szCs w:val="22"/>
+        </w:rPr>
+        <w:sym w:font="Symbol" w:char="F0B0"/>
+      </w:r>
+      <w:r>
+        <w:rPr>
+          <w:rFonts w:ascii="Palatino Linotype" w:hAnsi="Palatino Linotype" w:cs="Times New Roman"/>
+          <w:sz w:val="22"/>
+          <w:szCs w:val="22"/>
+        </w:rPr>
+        <w:t xml:space="preserve"> (SCBI Github)</w:t>
+      </w:r>
+    </w:p>
+    <w:p>
+      <w:pPr>
+        <w:pStyle w:val="ListParagraph"/>
+        <w:numPr>
+          <w:ilvl w:val="0"/>
+          <w:numId w:val="5"/>
+        </w:numPr>
+        <w:rPr>
+          <w:rFonts w:ascii="Palatino Linotype" w:hAnsi="Palatino Linotype" w:cs="Times New Roman"/>
+          <w:sz w:val="22"/>
+          <w:szCs w:val="22"/>
+        </w:rPr>
+      </w:pPr>
+      <w:r>
+        <w:rPr>
+          <w:rFonts w:ascii="Palatino Linotype" w:hAnsi="Palatino Linotype" w:cs="Times New Roman"/>
+          <w:sz w:val="22"/>
+          <w:szCs w:val="22"/>
+        </w:rPr>
+        <w:t xml:space="preserve">Annual precipitation of </w:t>
+      </w:r>
+      <w:r>
+        <w:rPr>
+          <w:rFonts w:ascii="Palatino Linotype" w:hAnsi="Palatino Linotype" w:cs="Times New Roman"/>
+          <w:sz w:val="22"/>
+          <w:szCs w:val="22"/>
+        </w:rPr>
+        <w:t>1001 mm (SCBI Github)</w:t>
+      </w:r>
+    </w:p>
+    <w:p>
+      <w:pPr>
+        <w:pStyle w:val="ListParagraph"/>
+        <w:numPr>
+          <w:ilvl w:val="0"/>
+          <w:numId w:val="5"/>
+        </w:numPr>
+        <w:rPr>
+          <w:rFonts w:ascii="Palatino Linotype" w:hAnsi="Palatino Linotype" w:cs="Times New Roman"/>
+          <w:sz w:val="22"/>
+          <w:szCs w:val="22"/>
+        </w:rPr>
+      </w:pPr>
+      <w:r>
+        <w:rPr>
+          <w:rFonts w:ascii="Palatino Linotype" w:hAnsi="Palatino Linotype" w:cs="Times New Roman"/>
+          <w:sz w:val="22"/>
+          <w:szCs w:val="22"/>
+        </w:rPr>
+        <w:t>Elevation ranging from 273 to 338 meters, with a topographic relief of 65 meters (SCBI Github)</w:t>
+      </w:r>
+    </w:p>
+    <w:p>
+      <w:pPr>
+        <w:pStyle w:val="ListParagraph"/>
+        <w:numPr>
+          <w:ilvl w:val="0"/>
+          <w:numId w:val="5"/>
+        </w:numPr>
+        <w:rPr>
+          <w:rFonts w:ascii="Palatino Linotype" w:hAnsi="Palatino Linotype" w:cs="Times New Roman"/>
+          <w:sz w:val="22"/>
+          <w:szCs w:val="22"/>
+        </w:rPr>
+      </w:pPr>
+      <w:r>
+        <w:rPr>
+          <w:rFonts w:ascii="Palatino Linotype" w:hAnsi="Palatino Linotype" w:cs="Times New Roman"/>
+          <w:sz w:val="22"/>
+          <w:szCs w:val="22"/>
+        </w:rPr>
+        <w:t>Composed of secondary eastern deciduous forest (SCBI Github)</w:t>
+      </w:r>
+    </w:p>
+    <w:p>
+      <w:pPr>
+        <w:pStyle w:val="ListParagraph"/>
+        <w:numPr>
+          <w:ilvl w:val="0"/>
+          <w:numId w:val="5"/>
+        </w:numPr>
+        <w:rPr>
+          <w:rFonts w:ascii="Palatino Linotype" w:hAnsi="Palatino Linotype" w:cs="Times New Roman"/>
+          <w:sz w:val="22"/>
+          <w:szCs w:val="22"/>
+        </w:rPr>
+      </w:pPr>
+      <w:r>
+        <w:rPr>
+          <w:rFonts w:ascii="Palatino Linotype" w:hAnsi="Palatino Linotype" w:cs="Times New Roman"/>
+          <w:sz w:val="22"/>
+          <w:szCs w:val="22"/>
+        </w:rPr>
+        <w:t xml:space="preserve">Biome class of </w:t>
+      </w:r>
+      <w:proofErr w:type="spellStart"/>
+      <w:r>
+        <w:rPr>
+          <w:rFonts w:ascii="Palatino Linotype" w:hAnsi="Palatino Linotype" w:cs="Times New Roman"/>
+          <w:sz w:val="22"/>
+          <w:szCs w:val="22"/>
+        </w:rPr>
+        <w:t>Cfa</w:t>
+      </w:r>
+      <w:proofErr w:type="spellEnd"/>
+      <w:r>
+        <w:rPr>
+          <w:rFonts w:ascii="Palatino Linotype" w:hAnsi="Palatino Linotype" w:cs="Times New Roman"/>
+          <w:sz w:val="22"/>
+          <w:szCs w:val="22"/>
+        </w:rPr>
+        <w:t xml:space="preserve"> (humid subtropical/mid-latitude with significant precipitation all year) (SCBI Github)</w:t>
+      </w:r>
+    </w:p>
+    <w:p>
+      <w:pPr>
+        <w:pStyle w:val="ListParagraph"/>
+        <w:numPr>
+          <w:ilvl w:val="0"/>
+          <w:numId w:val="5"/>
+        </w:numPr>
+        <w:rPr>
+          <w:rFonts w:ascii="Palatino Linotype" w:hAnsi="Palatino Linotype" w:cs="Times New Roman"/>
+          <w:sz w:val="22"/>
+          <w:szCs w:val="22"/>
+        </w:rPr>
+      </w:pPr>
+      <w:r>
+        <w:rPr>
+          <w:rFonts w:ascii="Palatino Linotype" w:hAnsi="Palatino Linotype" w:cs="Times New Roman"/>
+          <w:sz w:val="22"/>
+          <w:szCs w:val="22"/>
+        </w:rPr>
+        <w:t>Natural disturbances consist of wind and ice storms (Anderson-Teixeira 2015)</w:t>
+      </w:r>
+    </w:p>
+    <w:p>
+      <w:pPr>
+        <w:pStyle w:val="ListParagraph"/>
+        <w:numPr>
+          <w:ilvl w:val="0"/>
+          <w:numId w:val="5"/>
+        </w:numPr>
+        <w:rPr>
+          <w:rFonts w:ascii="Palatino Linotype" w:hAnsi="Palatino Linotype" w:cs="Times New Roman"/>
+          <w:sz w:val="22"/>
+          <w:szCs w:val="22"/>
+        </w:rPr>
+      </w:pPr>
+      <w:r>
+        <w:rPr>
+          <w:rFonts w:ascii="Palatino Linotype" w:hAnsi="Palatino Linotype" w:cs="Times New Roman"/>
+          <w:sz w:val="22"/>
+          <w:szCs w:val="22"/>
+        </w:rPr>
+        <w:t xml:space="preserve">640 20 x </w:t>
+      </w:r>
+      <w:proofErr w:type="gramStart"/>
+      <w:r>
+        <w:rPr>
+          <w:rFonts w:ascii="Palatino Linotype" w:hAnsi="Palatino Linotype" w:cs="Times New Roman"/>
+          <w:sz w:val="22"/>
+          <w:szCs w:val="22"/>
+        </w:rPr>
+        <w:t>20 meter</w:t>
+      </w:r>
+      <w:proofErr w:type="gramEnd"/>
+      <w:r>
+        <w:rPr>
+          <w:rFonts w:ascii="Palatino Linotype" w:hAnsi="Palatino Linotype" w:cs="Times New Roman"/>
+          <w:sz w:val="22"/>
+          <w:szCs w:val="22"/>
+        </w:rPr>
+        <w:t xml:space="preserve"> plots </w:t>
+      </w:r>
+    </w:p>
+    <w:p>
+      <w:pPr>
+        <w:pStyle w:val="ListParagraph"/>
+        <w:numPr>
+          <w:ilvl w:val="0"/>
+          <w:numId w:val="5"/>
+        </w:numPr>
+        <w:rPr>
+          <w:rFonts w:ascii="Palatino Linotype" w:hAnsi="Palatino Linotype" w:cs="Times New Roman"/>
+          <w:sz w:val="22"/>
+          <w:szCs w:val="22"/>
+        </w:rPr>
+      </w:pPr>
+      <w:r>
+        <w:rPr>
+          <w:rFonts w:ascii="Palatino Linotype" w:hAnsi="Palatino Linotype" w:cs="Times New Roman"/>
+          <w:sz w:val="22"/>
+          <w:szCs w:val="22"/>
+        </w:rPr>
+        <w:t>Land use includes agriculture and logging (SI Archives)</w:t>
+      </w:r>
+    </w:p>
+    <w:p>
+      <w:pPr>
+        <w:pStyle w:val="ListParagraph"/>
+        <w:numPr>
+          <w:ilvl w:val="0"/>
+          <w:numId w:val="5"/>
+        </w:numPr>
+        <w:rPr>
+          <w:rFonts w:ascii="Palatino Linotype" w:hAnsi="Palatino Linotype" w:cs="Times New Roman"/>
+          <w:sz w:val="22"/>
+          <w:szCs w:val="22"/>
+        </w:rPr>
+      </w:pPr>
+      <w:r>
+        <w:rPr>
+          <w:rFonts w:ascii="Palatino Linotype" w:hAnsi="Palatino Linotype" w:cs="Times New Roman"/>
+          <w:sz w:val="22"/>
+          <w:szCs w:val="22"/>
+        </w:rPr>
+        <w:lastRenderedPageBreak/>
+        <w:t>Most canopy trees were established circa 1900 (Bourg et al. 2013)</w:t>
+      </w:r>
+    </w:p>
+    <w:p>
+      <w:pPr>
+        <w:rPr>
+          <w:rFonts w:ascii="Palatino Linotype" w:hAnsi="Palatino Linotype" w:cs="Times New Roman"/>
+          <w:sz w:val="22"/>
+          <w:szCs w:val="22"/>
+        </w:rPr>
+      </w:pPr>
+    </w:p>
+    <w:p>
+      <w:pPr>
+        <w:rPr>
+          <w:rFonts w:ascii="Palatino Linotype" w:hAnsi="Palatino Linotype" w:cs="Times New Roman"/>
+          <w:sz w:val="22"/>
+          <w:szCs w:val="22"/>
+        </w:rPr>
+      </w:pPr>
+    </w:p>
+    <w:p>
+      <w:pPr>
+        <w:rPr>
+          <w:rFonts w:ascii="Palatino Linotype" w:hAnsi="Palatino Linotype" w:cs="Times New Roman"/>
+          <w:sz w:val="22"/>
+          <w:szCs w:val="22"/>
+        </w:rPr>
+      </w:pPr>
+      <w:r>
+        <w:rPr>
+          <w:rFonts w:ascii="Palatino Linotype" w:hAnsi="Palatino Linotype" w:cs="Times New Roman"/>
+          <w:sz w:val="22"/>
+          <w:szCs w:val="22"/>
+        </w:rPr>
+        <w:t>References</w:t>
+      </w:r>
+    </w:p>
+    <w:p>
+      <w:pPr>
+        <w:rPr>
+          <w:rFonts w:ascii="Palatino Linotype" w:hAnsi="Palatino Linotype" w:cs="Times New Roman"/>
+          <w:sz w:val="22"/>
+          <w:szCs w:val="22"/>
+        </w:rPr>
+      </w:pPr>
+    </w:p>
+    <w:p>
+      <w:pPr>
+        <w:rPr>
+          <w:rFonts w:ascii="Palatino Linotype" w:hAnsi="Palatino Linotype" w:cs="Times New Roman"/>
+          <w:sz w:val="20"/>
+          <w:szCs w:val="20"/>
+        </w:rPr>
+      </w:pPr>
+      <w:r>
+        <w:rPr>
+          <w:rFonts w:ascii="Palatino Linotype" w:hAnsi="Palatino Linotype" w:cs="Times New Roman"/>
+          <w:sz w:val="20"/>
+          <w:szCs w:val="20"/>
+        </w:rPr>
+        <w:t>SCBI site description (Github)</w:t>
+      </w:r>
+    </w:p>
+    <w:p>
+      <w:pPr>
+        <w:rPr>
+          <w:rFonts w:ascii="Palatino Linotype" w:hAnsi="Palatino Linotype" w:cs="Times New Roman"/>
+          <w:color w:val="0070C0"/>
+          <w:sz w:val="20"/>
+          <w:szCs w:val="20"/>
+        </w:rPr>
+      </w:pPr>
+      <w:hyperlink r:id="rId5" w:history="1">
+        <w:r>
+          <w:rPr>
+            <w:rStyle w:val="Hyperlink"/>
+            <w:rFonts w:ascii="Palatino Linotype" w:hAnsi="Palatino Linotype" w:cs="Times New Roman"/>
+            <w:color w:val="0070C0"/>
+            <w:sz w:val="20"/>
+            <w:szCs w:val="20"/>
+          </w:rPr>
+          <w:t>https://scbi-forestgeo.github.io/SCBI-Plot-Book/physical-environment.html</w:t>
+        </w:r>
+      </w:hyperlink>
+    </w:p>
+    <w:p>
+      <w:pPr>
+        <w:rPr>
+          <w:rFonts w:ascii="Palatino Linotype" w:hAnsi="Palatino Linotype" w:cs="Times New Roman"/>
+          <w:sz w:val="20"/>
+          <w:szCs w:val="20"/>
+        </w:rPr>
+      </w:pPr>
+    </w:p>
+    <w:p>
+      <w:pPr>
+        <w:rPr>
+          <w:rFonts w:ascii="Palatino Linotype" w:hAnsi="Palatino Linotype" w:cs="Times New Roman"/>
+          <w:sz w:val="20"/>
+          <w:szCs w:val="20"/>
+        </w:rPr>
+      </w:pPr>
+      <w:r>
+        <w:rPr>
+          <w:rFonts w:ascii="Palatino Linotype" w:hAnsi="Palatino Linotype" w:cs="Times New Roman"/>
+          <w:sz w:val="20"/>
+          <w:szCs w:val="20"/>
+        </w:rPr>
+        <w:t>Bourg et al. 2013</w:t>
+      </w:r>
+    </w:p>
+    <w:p>
+      <w:pPr>
+        <w:rPr>
+          <w:rFonts w:ascii="Palatino Linotype" w:hAnsi="Palatino Linotype" w:cs="Times New Roman"/>
+          <w:color w:val="0070C0"/>
+          <w:sz w:val="20"/>
+          <w:szCs w:val="20"/>
+        </w:rPr>
+      </w:pPr>
+      <w:hyperlink r:id="rId6" w:history="1">
+        <w:r>
+          <w:rPr>
+            <w:rStyle w:val="Hyperlink"/>
+            <w:rFonts w:ascii="Palatino Linotype" w:hAnsi="Palatino Linotype" w:cs="Times New Roman"/>
+            <w:color w:val="0070C0"/>
+            <w:sz w:val="20"/>
+            <w:szCs w:val="20"/>
+          </w:rPr>
+          <w:t>https://www.researchgate.net/publication/257296875_Initial_census_woody_seedling_seed_rain_and_stand_structure_data_for_the_SCBI_SIGEO_Large_Forest_Dynamics_Plot</w:t>
+        </w:r>
+      </w:hyperlink>
+    </w:p>
+    <w:p>
+      <w:pPr>
+        <w:rPr>
+          <w:rFonts w:ascii="Palatino Linotype" w:hAnsi="Palatino Linotype" w:cs="Times New Roman"/>
+          <w:sz w:val="20"/>
+          <w:szCs w:val="20"/>
+        </w:rPr>
+      </w:pPr>
+    </w:p>
+    <w:p>
+      <w:pPr>
+        <w:rPr>
+          <w:rFonts w:ascii="Palatino Linotype" w:hAnsi="Palatino Linotype" w:cs="Times New Roman"/>
+          <w:sz w:val="20"/>
+          <w:szCs w:val="20"/>
+        </w:rPr>
+      </w:pPr>
+      <w:r>
+        <w:rPr>
+          <w:rFonts w:ascii="Palatino Linotype" w:hAnsi="Palatino Linotype" w:cs="Times New Roman"/>
+          <w:sz w:val="20"/>
+          <w:szCs w:val="20"/>
+        </w:rPr>
+        <w:t>SI Archives</w:t>
+      </w:r>
+    </w:p>
+    <w:p>
+      <w:pPr>
+        <w:rPr>
+          <w:rFonts w:ascii="Palatino Linotype" w:hAnsi="Palatino Linotype" w:cs="Times New Roman"/>
+          <w:sz w:val="20"/>
+          <w:szCs w:val="20"/>
+        </w:rPr>
+      </w:pPr>
+      <w:hyperlink r:id="rId7" w:history="1">
+        <w:r>
+          <w:rPr>
+            <w:rStyle w:val="Hyperlink"/>
+            <w:rFonts w:ascii="Palatino Linotype" w:hAnsi="Palatino Linotype" w:cs="Times New Roman"/>
+            <w:color w:val="0070C0"/>
+            <w:sz w:val="20"/>
+            <w:szCs w:val="20"/>
+          </w:rPr>
+          <w:t>https://siarchives.si.edu/history/smithsonian-conservation-biology-institute-scbi</w:t>
+        </w:r>
+      </w:hyperlink>
+    </w:p>
+    <w:p>
+      <w:pPr>
+        <w:rPr>
+          <w:rFonts w:ascii="Palatino Linotype" w:hAnsi="Palatino Linotype" w:cs="Times New Roman"/>
+          <w:sz w:val="20"/>
+          <w:szCs w:val="20"/>
+        </w:rPr>
+      </w:pPr>
+    </w:p>
+    <w:p>
+      <w:pPr>
+        <w:rPr>
+          <w:rFonts w:ascii="Palatino Linotype" w:hAnsi="Palatino Linotype" w:cs="Times New Roman"/>
+          <w:sz w:val="20"/>
+          <w:szCs w:val="20"/>
+        </w:rPr>
+      </w:pPr>
+      <w:r>
+        <w:rPr>
+          <w:rFonts w:ascii="Palatino Linotype" w:hAnsi="Palatino Linotype" w:cs="Times New Roman"/>
+          <w:sz w:val="20"/>
+          <w:szCs w:val="20"/>
+        </w:rPr>
+        <w:t>Anderson-Teixeira 2015</w:t>
+      </w:r>
+    </w:p>
+    <w:p>
+      <w:pPr>
+        <w:rPr>
+          <w:rFonts w:ascii="Palatino Linotype" w:hAnsi="Palatino Linotype" w:cs="Times New Roman"/>
+          <w:sz w:val="20"/>
+          <w:szCs w:val="20"/>
+        </w:rPr>
+      </w:pPr>
+      <w:r>
+        <w:rPr>
+          <w:rFonts w:ascii="Palatino Linotype" w:hAnsi="Palatino Linotype"/>
+          <w:color w:val="333333"/>
+          <w:spacing w:val="3"/>
+          <w:sz w:val="20"/>
+          <w:szCs w:val="20"/>
+          <w:shd w:val="clear" w:color="auto" w:fill="FFFFFF"/>
+        </w:rPr>
+        <w:t>Anderson‐Teixeira, Kristina J., Stuart J. Davies, Amy C. Bennett, Erika B. Gonzalez‐</w:t>
+      </w:r>
+      <w:proofErr w:type="spellStart"/>
+      <w:r>
+        <w:rPr>
+          <w:rFonts w:ascii="Palatino Linotype" w:hAnsi="Palatino Linotype"/>
+          <w:color w:val="333333"/>
+          <w:spacing w:val="3"/>
+          <w:sz w:val="20"/>
+          <w:szCs w:val="20"/>
+          <w:shd w:val="clear" w:color="auto" w:fill="FFFFFF"/>
+        </w:rPr>
+        <w:t>Akre</w:t>
+      </w:r>
+      <w:proofErr w:type="spellEnd"/>
+      <w:r>
+        <w:rPr>
+          <w:rFonts w:ascii="Palatino Linotype" w:hAnsi="Palatino Linotype"/>
+          <w:color w:val="333333"/>
+          <w:spacing w:val="3"/>
+          <w:sz w:val="20"/>
+          <w:szCs w:val="20"/>
+          <w:shd w:val="clear" w:color="auto" w:fill="FFFFFF"/>
+        </w:rPr>
+        <w:t xml:space="preserve">, Helene C. Muller‐Landau, S. Joseph Wright, </w:t>
+      </w:r>
+      <w:proofErr w:type="spellStart"/>
+      <w:r>
+        <w:rPr>
+          <w:rFonts w:ascii="Palatino Linotype" w:hAnsi="Palatino Linotype"/>
+          <w:color w:val="333333"/>
+          <w:spacing w:val="3"/>
+          <w:sz w:val="20"/>
+          <w:szCs w:val="20"/>
+          <w:shd w:val="clear" w:color="auto" w:fill="FFFFFF"/>
+        </w:rPr>
+        <w:t>Kamariah</w:t>
+      </w:r>
+      <w:proofErr w:type="spellEnd"/>
+      <w:r>
+        <w:rPr>
+          <w:rFonts w:ascii="Palatino Linotype" w:hAnsi="Palatino Linotype"/>
+          <w:color w:val="333333"/>
+          <w:spacing w:val="3"/>
+          <w:sz w:val="20"/>
+          <w:szCs w:val="20"/>
+          <w:shd w:val="clear" w:color="auto" w:fill="FFFFFF"/>
+        </w:rPr>
+        <w:t xml:space="preserve"> Abu Salim, et al. 2015. “CTFS-ForestGEO: A Worldwide Network Monitoring Forests in an Era of Global Change.” </w:t>
+      </w:r>
+      <w:r>
+        <w:rPr>
+          <w:rStyle w:val="Emphasis"/>
+          <w:rFonts w:ascii="Palatino Linotype" w:hAnsi="Palatino Linotype"/>
+          <w:color w:val="333333"/>
+          <w:spacing w:val="3"/>
+          <w:sz w:val="20"/>
+          <w:szCs w:val="20"/>
+          <w:shd w:val="clear" w:color="auto" w:fill="FFFFFF"/>
+        </w:rPr>
+        <w:t>Global Change Biology</w:t>
+      </w:r>
+      <w:r>
+        <w:rPr>
+          <w:rFonts w:ascii="Palatino Linotype" w:hAnsi="Palatino Linotype"/>
+          <w:color w:val="333333"/>
+          <w:spacing w:val="3"/>
+          <w:sz w:val="20"/>
+          <w:szCs w:val="20"/>
+          <w:shd w:val="clear" w:color="auto" w:fill="FFFFFF"/>
+        </w:rPr>
+        <w:t> 21 (2): 528–49. </w:t>
+      </w:r>
+      <w:hyperlink r:id="rId8" w:history="1">
+        <w:r>
+          <w:rPr>
+            <w:rStyle w:val="Hyperlink"/>
+            <w:rFonts w:ascii="Palatino Linotype" w:hAnsi="Palatino Linotype"/>
+            <w:color w:val="4183C4"/>
+            <w:spacing w:val="3"/>
+            <w:sz w:val="20"/>
+            <w:szCs w:val="20"/>
+            <w:shd w:val="clear" w:color="auto" w:fill="FFFFFF"/>
+          </w:rPr>
+          <w:t>https://doi.org/10.1111/gcb.12712</w:t>
+        </w:r>
+      </w:hyperlink>
+      <w:r>
+        <w:rPr>
+          <w:rFonts w:ascii="Palatino Linotype" w:hAnsi="Palatino Linotype"/>
+          <w:color w:val="333333"/>
+          <w:spacing w:val="3"/>
+          <w:sz w:val="20"/>
+          <w:szCs w:val="20"/>
+          <w:shd w:val="clear" w:color="auto" w:fill="FFFFFF"/>
+        </w:rPr>
+        <w:t>.</w:t>
+      </w:r>
+    </w:p>
+    <w:p>
+      <w:pPr>
+        <w:rPr>
+          <w:rFonts w:ascii="Palatino Linotype" w:hAnsi="Palatino Linotype" w:cs="Times New Roman"/>
+          <w:sz w:val="22"/>
+          <w:szCs w:val="22"/>
+        </w:rPr>
+      </w:pPr>
+    </w:p>
+    <w:p>
+      <w:pPr>
+        <w:rPr>
+          <w:rFonts w:ascii="Palatino Linotype" w:hAnsi="Palatino Linotype" w:cs="Times New Roman"/>
+        </w:rPr>
+      </w:pPr>
+    </w:p>
+    <w:p>
+      <w:pPr>
+        <w:rPr>
+          <w:rFonts w:ascii="Palatino Linotype" w:hAnsi="Palatino Linotype" w:cs="Times New Roman"/>
+        </w:rPr>
+      </w:pPr>
+    </w:p>
+    <w:p>
+      <w:pPr>
+        <w:rPr>
+          <w:rFonts w:ascii="Palatino Linotype" w:hAnsi="Palatino Linotype" w:cs="Times New Roman"/>
+        </w:rPr>
+      </w:pPr>
+    </w:p>
+    <w:p>
+      <w:pPr>
+        <w:rPr>
+          <w:rFonts w:ascii="Palatino Linotype" w:hAnsi="Palatino Linotype" w:cs="Times New Roman"/>
+        </w:rPr>
+      </w:pPr>
+      <w:r>
+        <w:rPr>
+          <w:rFonts w:ascii="Palatino Linotype" w:hAnsi="Palatino Linotype" w:cs="Times New Roman"/>
+        </w:rPr>
+        <w:t>Recruitment Failure</w:t>
+      </w:r>
+    </w:p>
+    <w:p>
+      <w:pPr>
+        <w:rPr>
+          <w:rFonts w:ascii="Palatino Linotype" w:hAnsi="Palatino Linotype" w:cs="Times New Roman"/>
+          <w:sz w:val="22"/>
+          <w:szCs w:val="22"/>
+        </w:rPr>
+      </w:pPr>
+    </w:p>
+    <w:p>
+      <w:pPr>
+        <w:rPr>
+          <w:rFonts w:ascii="Palatino Linotype" w:hAnsi="Palatino Linotype" w:cs="Times New Roman"/>
+          <w:sz w:val="22"/>
+          <w:szCs w:val="22"/>
+        </w:rPr>
+      </w:pPr>
       <w:r>
         <w:rPr>
           <w:rFonts w:ascii="Palatino Linotype" w:hAnsi="Palatino Linotype" w:cs="Times New Roman"/>
@@ -257,6 +1980,7 @@
         </w:numPr>
       </w:pPr>
       <w:r>
+        <w:lastRenderedPageBreak/>
         <w:t>Deer selectively browse on palatable species, and some non-endemic species, including pawpaw, are considered non-palatable by deer (</w:t>
       </w:r>
       <w:proofErr w:type="spellStart"/>
@@ -596,7 +2320,6 @@
           <w:sz w:val="22"/>
           <w:szCs w:val="22"/>
         </w:rPr>
-        <w:lastRenderedPageBreak/>
         <w:t>Deer selectively browse on palatable species</w:t>
       </w:r>
     </w:p>
@@ -865,6 +2588,7 @@
           <w:sz w:val="22"/>
           <w:szCs w:val="22"/>
         </w:rPr>
+        <w:lastRenderedPageBreak/>
         <w:t>In a model predicting the effects of deer browsing on forest composition in 200 years, deer browsing decreased understory diversity, decreased species richness and decreased the abundance of Quercus spp. (a dominant species in this forest type)</w:t>
       </w:r>
     </w:p>
@@ -961,70 +2685,21 @@
           <w:sz w:val="22"/>
           <w:szCs w:val="22"/>
         </w:rPr>
-        <w:t>Deer herbivory on saplings reduced tree diversity in the understory</w:t>
-      </w:r>
-    </w:p>
-    <w:p>
-      <w:pPr>
-        <w:rPr>
-          <w:rFonts w:ascii="Palatino Linotype" w:hAnsi="Palatino Linotype" w:cs="Kailasa"/>
-          <w:sz w:val="22"/>
-          <w:szCs w:val="22"/>
-        </w:rPr>
-      </w:pPr>
-    </w:p>
-    <w:p>
-      <w:pPr>
-        <w:rPr>
-          <w:rFonts w:ascii="Palatino Linotype" w:hAnsi="Palatino Linotype" w:cs="Kailasa"/>
-          <w:sz w:val="22"/>
-          <w:szCs w:val="22"/>
-        </w:rPr>
-      </w:pPr>
-    </w:p>
-    <w:p>
-      <w:pPr>
-        <w:rPr>
-          <w:rFonts w:ascii="Palatino Linotype" w:hAnsi="Palatino Linotype" w:cs="Kailasa"/>
-          <w:sz w:val="22"/>
-          <w:szCs w:val="22"/>
-        </w:rPr>
-      </w:pPr>
-      <w:r>
-        <w:rPr>
-          <w:rFonts w:ascii="Palatino Linotype" w:hAnsi="Palatino Linotype" w:cs="Kailasa"/>
-          <w:sz w:val="22"/>
-          <w:szCs w:val="22"/>
-        </w:rPr>
-        <w:br w:type="page"/>
-      </w:r>
-    </w:p>
-    <w:p>
-      <w:pPr>
-        <w:rPr>
-          <w:rFonts w:ascii="Palatino Linotype" w:hAnsi="Palatino Linotype" w:cs="Kailasa"/>
-          <w:sz w:val="22"/>
-          <w:szCs w:val="22"/>
-        </w:rPr>
-      </w:pPr>
-    </w:p>
-    <w:p>
-      <w:pPr>
-        <w:rPr>
-          <w:rFonts w:ascii="Palatino Linotype" w:hAnsi="Palatino Linotype" w:cs="Kailasa"/>
-          <w:sz w:val="22"/>
-          <w:szCs w:val="22"/>
-        </w:rPr>
-      </w:pPr>
-      <w:r>
-        <w:rPr>
-          <w:rFonts w:ascii="Palatino Linotype" w:hAnsi="Palatino Linotype" w:cs="Kailasa"/>
-          <w:sz w:val="22"/>
-          <w:szCs w:val="22"/>
-        </w:rPr>
-        <w:t>White-tailed deer (</w:t>
-      </w:r>
-      <w:r>
+        <w:t xml:space="preserve">Deer herbivory on saplings reduced tree diversity in the </w:t>
+      </w:r>
+      <w:proofErr w:type="spellStart"/>
+      <w:r>
+        <w:rPr>
+          <w:rFonts w:ascii="Palatino Linotype" w:hAnsi="Palatino Linotype" w:cs="Kailasa"/>
+          <w:sz w:val="22"/>
+          <w:szCs w:val="22"/>
+        </w:rPr>
+        <w:t>understor</w:t>
+      </w:r>
+      <w:proofErr w:type="spellEnd"/>
+    </w:p>
+    <w:p>
+      <w:pPr>
         <w:rPr>
           <w:rFonts w:ascii="Palatino Linotype" w:hAnsi="Palatino Linotype" w:cs="Kailasa"/>
           <w:i/>
@@ -1032,330 +2707,10 @@
           <w:sz w:val="22"/>
           <w:szCs w:val="22"/>
         </w:rPr>
-        <w:t>Odocoileus virginianus</w:t>
-      </w:r>
-      <w:r>
-        <w:rPr>
-          <w:rFonts w:ascii="Palatino Linotype" w:hAnsi="Palatino Linotype" w:cs="Kailasa"/>
-          <w:sz w:val="22"/>
-          <w:szCs w:val="22"/>
-        </w:rPr>
-        <w:t xml:space="preserve">) </w:t>
-      </w:r>
-      <w:r>
-        <w:rPr>
-          <w:rFonts w:ascii="Palatino Linotype" w:hAnsi="Palatino Linotype" w:cs="Kailasa"/>
-          <w:sz w:val="22"/>
-          <w:szCs w:val="22"/>
-        </w:rPr>
-        <w:t>represent</w:t>
-      </w:r>
-      <w:r>
-        <w:rPr>
-          <w:rFonts w:ascii="Palatino Linotype" w:hAnsi="Palatino Linotype" w:cs="Kailasa"/>
-          <w:sz w:val="22"/>
-          <w:szCs w:val="22"/>
-        </w:rPr>
-        <w:t xml:space="preserve"> an endemic nuisance species prevalent in eastern deciduous forests. Their populations have substantially increased in the </w:t>
-      </w:r>
-      <w:r>
-        <w:rPr>
-          <w:rFonts w:ascii="Palatino Linotype" w:hAnsi="Palatino Linotype" w:cs="Kailasa"/>
-          <w:sz w:val="22"/>
-          <w:szCs w:val="22"/>
-        </w:rPr>
-        <w:t>past 50 years</w:t>
-      </w:r>
-      <w:r>
-        <w:rPr>
-          <w:rFonts w:ascii="Palatino Linotype" w:hAnsi="Palatino Linotype" w:cs="Kailasa"/>
-          <w:sz w:val="22"/>
-          <w:szCs w:val="22"/>
-        </w:rPr>
-        <w:t xml:space="preserve"> (</w:t>
-      </w:r>
-      <w:r>
-        <w:rPr>
-          <w:rFonts w:ascii="Palatino Linotype" w:hAnsi="Palatino Linotype" w:cs="Kailasa"/>
-          <w:sz w:val="22"/>
-          <w:szCs w:val="22"/>
-        </w:rPr>
-        <w:t>McShea et al. 1997</w:t>
-      </w:r>
-      <w:r>
-        <w:rPr>
-          <w:rFonts w:ascii="Palatino Linotype" w:hAnsi="Palatino Linotype" w:cs="Kailasa"/>
-          <w:sz w:val="22"/>
-          <w:szCs w:val="22"/>
-        </w:rPr>
-        <w:t>)</w:t>
-      </w:r>
-      <w:r>
-        <w:rPr>
-          <w:rFonts w:ascii="Palatino Linotype" w:hAnsi="Palatino Linotype" w:cs="Kailasa"/>
-          <w:sz w:val="22"/>
-          <w:szCs w:val="22"/>
-        </w:rPr>
-        <w:t xml:space="preserve">, </w:t>
-      </w:r>
-      <w:r>
-        <w:rPr>
-          <w:rFonts w:ascii="Palatino Linotype" w:hAnsi="Palatino Linotype" w:cs="Kailasa"/>
-          <w:sz w:val="22"/>
-          <w:szCs w:val="22"/>
-        </w:rPr>
-        <w:t xml:space="preserve">due </w:t>
-      </w:r>
-      <w:r>
-        <w:rPr>
-          <w:rFonts w:ascii="Palatino Linotype" w:hAnsi="Palatino Linotype" w:cs="Kailasa"/>
-          <w:sz w:val="22"/>
-          <w:szCs w:val="22"/>
-        </w:rPr>
-        <w:t xml:space="preserve">in large part </w:t>
-      </w:r>
-      <w:r>
-        <w:rPr>
-          <w:rFonts w:ascii="Palatino Linotype" w:hAnsi="Palatino Linotype" w:cs="Kailasa"/>
-          <w:sz w:val="22"/>
-          <w:szCs w:val="22"/>
-        </w:rPr>
-        <w:t>to human influence/which can be attributed to changes in social norms and management decisions</w:t>
-      </w:r>
-      <w:r>
-        <w:rPr>
-          <w:rFonts w:ascii="Palatino Linotype" w:hAnsi="Palatino Linotype" w:cs="Kailasa"/>
-          <w:sz w:val="22"/>
-          <w:szCs w:val="22"/>
-        </w:rPr>
-        <w:t xml:space="preserve">.  </w:t>
-      </w:r>
-      <w:r>
-        <w:rPr>
-          <w:rFonts w:ascii="Palatino Linotype" w:hAnsi="Palatino Linotype" w:cs="Kailasa"/>
-          <w:sz w:val="22"/>
-          <w:szCs w:val="22"/>
-        </w:rPr>
-        <w:t>(</w:t>
-      </w:r>
-      <w:r>
-        <w:rPr>
-          <w:rFonts w:ascii="Palatino Linotype" w:hAnsi="Palatino Linotype" w:cs="Kailasa"/>
-          <w:sz w:val="22"/>
-          <w:szCs w:val="22"/>
-        </w:rPr>
-        <w:t xml:space="preserve">Found in McGarvey et al. 2013 – </w:t>
-      </w:r>
-      <w:r>
-        <w:rPr>
-          <w:rFonts w:ascii="Palatino Linotype" w:hAnsi="Palatino Linotype" w:cs="Kailasa"/>
-          <w:sz w:val="22"/>
-          <w:szCs w:val="22"/>
-        </w:rPr>
-        <w:t xml:space="preserve">Brown et al. 2000, </w:t>
-      </w:r>
-      <w:proofErr w:type="spellStart"/>
-      <w:r>
-        <w:rPr>
-          <w:rFonts w:ascii="Palatino Linotype" w:hAnsi="Palatino Linotype" w:cs="Kailasa"/>
-          <w:sz w:val="22"/>
-          <w:szCs w:val="22"/>
-        </w:rPr>
-        <w:t>Côté</w:t>
-      </w:r>
-      <w:proofErr w:type="spellEnd"/>
-      <w:r>
-        <w:rPr>
-          <w:rFonts w:ascii="Palatino Linotype" w:hAnsi="Palatino Linotype" w:cs="Kailasa"/>
-          <w:sz w:val="22"/>
-          <w:szCs w:val="22"/>
-        </w:rPr>
-        <w:t xml:space="preserve"> et al. 2004, Rooney 2001</w:t>
-      </w:r>
-      <w:r>
-        <w:rPr>
-          <w:rFonts w:ascii="Palatino Linotype" w:hAnsi="Palatino Linotype" w:cs="Kailasa"/>
-          <w:sz w:val="22"/>
-          <w:szCs w:val="22"/>
-        </w:rPr>
-        <w:t>).</w:t>
-      </w:r>
-      <w:r>
-        <w:rPr>
-          <w:rFonts w:ascii="Palatino Linotype" w:hAnsi="Palatino Linotype" w:cs="Kailasa"/>
-          <w:sz w:val="22"/>
-          <w:szCs w:val="22"/>
-        </w:rPr>
-        <w:t xml:space="preserve">  White-tailed </w:t>
-      </w:r>
-      <w:r>
-        <w:rPr>
-          <w:rFonts w:ascii="Palatino Linotype" w:hAnsi="Palatino Linotype" w:cs="Kailasa"/>
-          <w:sz w:val="22"/>
-          <w:szCs w:val="22"/>
-        </w:rPr>
-        <w:t>deer preferentially browse on woody herbaceous species in their earliest life stages (</w:t>
-      </w:r>
-      <w:r>
-        <w:rPr>
-          <w:rFonts w:ascii="Palatino Linotype" w:hAnsi="Palatino Linotype" w:cs="Kailasa"/>
-          <w:sz w:val="22"/>
-          <w:szCs w:val="22"/>
-        </w:rPr>
-        <w:t>McGarvey et al. 2013</w:t>
-      </w:r>
-      <w:r>
-        <w:rPr>
-          <w:rFonts w:ascii="Palatino Linotype" w:hAnsi="Palatino Linotype" w:cs="Kailasa"/>
-          <w:sz w:val="22"/>
-          <w:szCs w:val="22"/>
-        </w:rPr>
-        <w:t>), with overabundant herbivory negatively impacting seedling and sapling survival, growth and density (</w:t>
-      </w:r>
-      <w:r>
-        <w:rPr>
-          <w:rFonts w:ascii="Palatino Linotype" w:hAnsi="Palatino Linotype" w:cs="Kailasa"/>
-          <w:sz w:val="22"/>
-          <w:szCs w:val="22"/>
-        </w:rPr>
-        <w:t xml:space="preserve">Found in McGarvey et al. 2013 – </w:t>
-      </w:r>
-      <w:proofErr w:type="spellStart"/>
-      <w:r>
-        <w:rPr>
-          <w:rFonts w:ascii="Palatino Linotype" w:hAnsi="Palatino Linotype" w:cs="Kailasa"/>
-          <w:sz w:val="22"/>
-          <w:szCs w:val="22"/>
-        </w:rPr>
-        <w:t>Dzieciolowski</w:t>
-      </w:r>
-      <w:proofErr w:type="spellEnd"/>
-      <w:r>
-        <w:rPr>
-          <w:rFonts w:ascii="Palatino Linotype" w:hAnsi="Palatino Linotype" w:cs="Kailasa"/>
-          <w:sz w:val="22"/>
-          <w:szCs w:val="22"/>
-        </w:rPr>
-        <w:t xml:space="preserve"> 1980, Gill and </w:t>
-      </w:r>
-      <w:proofErr w:type="spellStart"/>
-      <w:r>
-        <w:rPr>
-          <w:rFonts w:ascii="Palatino Linotype" w:hAnsi="Palatino Linotype" w:cs="Kailasa"/>
-          <w:sz w:val="22"/>
-          <w:szCs w:val="22"/>
-        </w:rPr>
-        <w:t>Beardall</w:t>
-      </w:r>
-      <w:proofErr w:type="spellEnd"/>
-      <w:r>
-        <w:rPr>
-          <w:rFonts w:ascii="Palatino Linotype" w:hAnsi="Palatino Linotype" w:cs="Kailasa"/>
-          <w:sz w:val="22"/>
-          <w:szCs w:val="22"/>
-        </w:rPr>
-        <w:t xml:space="preserve"> 2001, Healy 1997, </w:t>
-      </w:r>
-      <w:proofErr w:type="spellStart"/>
-      <w:r>
-        <w:rPr>
-          <w:rFonts w:ascii="Palatino Linotype" w:hAnsi="Palatino Linotype" w:cs="Kailasa"/>
-          <w:sz w:val="22"/>
-          <w:szCs w:val="22"/>
-        </w:rPr>
-        <w:t>Konig</w:t>
-      </w:r>
-      <w:proofErr w:type="spellEnd"/>
-      <w:r>
-        <w:rPr>
-          <w:rFonts w:ascii="Palatino Linotype" w:hAnsi="Palatino Linotype" w:cs="Kailasa"/>
-          <w:sz w:val="22"/>
-          <w:szCs w:val="22"/>
-        </w:rPr>
-        <w:t xml:space="preserve"> 1976, Putman et al. 1989</w:t>
-      </w:r>
-      <w:r>
-        <w:rPr>
-          <w:rFonts w:ascii="Palatino Linotype" w:hAnsi="Palatino Linotype" w:cs="Kailasa"/>
-          <w:sz w:val="22"/>
-          <w:szCs w:val="22"/>
-        </w:rPr>
-        <w:t>).  Models predict that chronic overabundance will reduce understory diversity and decrease the abundance of traditionally dominant species (</w:t>
-      </w:r>
-      <w:r>
-        <w:rPr>
-          <w:rFonts w:ascii="Palatino Linotype" w:hAnsi="Palatino Linotype" w:cs="Kailasa"/>
-          <w:sz w:val="22"/>
-          <w:szCs w:val="22"/>
-        </w:rPr>
-        <w:t>Holm et al. 2013</w:t>
-      </w:r>
-      <w:r>
-        <w:rPr>
-          <w:rFonts w:ascii="Palatino Linotype" w:hAnsi="Palatino Linotype" w:cs="Kailasa"/>
-          <w:sz w:val="22"/>
-          <w:szCs w:val="22"/>
-        </w:rPr>
-        <w:t>)</w:t>
-      </w:r>
-      <w:r>
-        <w:rPr>
-          <w:rFonts w:ascii="Palatino Linotype" w:hAnsi="Palatino Linotype" w:cs="Kailasa"/>
-          <w:sz w:val="22"/>
-          <w:szCs w:val="22"/>
-        </w:rPr>
-        <w:t>.</w:t>
-      </w:r>
-      <w:r>
-        <w:rPr>
-          <w:rFonts w:ascii="Palatino Linotype" w:hAnsi="Palatino Linotype" w:cs="Kailasa"/>
-          <w:sz w:val="22"/>
-          <w:szCs w:val="22"/>
-        </w:rPr>
-        <w:t xml:space="preserve">  </w:t>
-      </w:r>
-      <w:r>
-        <w:rPr>
-          <w:rFonts w:ascii="Palatino Linotype" w:hAnsi="Palatino Linotype" w:cs="Kailasa"/>
-          <w:sz w:val="22"/>
-          <w:szCs w:val="22"/>
-        </w:rPr>
-        <w:t xml:space="preserve">  </w:t>
-      </w:r>
-    </w:p>
-    <w:p>
-      <w:pPr>
-        <w:rPr>
-          <w:rFonts w:ascii="Palatino Linotype" w:hAnsi="Palatino Linotype" w:cs="Kailasa"/>
-          <w:sz w:val="22"/>
-          <w:szCs w:val="22"/>
-        </w:rPr>
-      </w:pPr>
-      <w:r>
-        <w:rPr>
-          <w:rFonts w:ascii="Palatino Linotype" w:hAnsi="Palatino Linotype" w:cs="Kailasa"/>
-          <w:sz w:val="22"/>
-          <w:szCs w:val="22"/>
-        </w:rPr>
-        <w:t>Due to climate change and human activity, many non-endemic plant species are being introduced or increasing in abundance in forest ecosystems (</w:t>
-      </w:r>
-      <w:r>
-        <w:rPr>
-          <w:rFonts w:ascii="Palatino Linotype" w:hAnsi="Palatino Linotype" w:cs="Kailasa"/>
-          <w:sz w:val="22"/>
-          <w:szCs w:val="22"/>
-        </w:rPr>
-        <w:t>Reference</w:t>
-      </w:r>
-      <w:r>
-        <w:rPr>
-          <w:rFonts w:ascii="Palatino Linotype" w:hAnsi="Palatino Linotype" w:cs="Kailasa"/>
-          <w:sz w:val="22"/>
-          <w:szCs w:val="22"/>
-        </w:rPr>
-        <w:t>).  Deer find many of these species, including pawpaw (</w:t>
-      </w:r>
-      <w:r>
+      </w:pPr>
+    </w:p>
+    <w:p>
+      <w:pPr>
         <w:rPr>
           <w:rFonts w:ascii="Palatino Linotype" w:hAnsi="Palatino Linotype" w:cs="Kailasa"/>
           <w:i/>
@@ -1363,338 +2718,17 @@
           <w:sz w:val="22"/>
           <w:szCs w:val="22"/>
         </w:rPr>
-        <w:t>Asimina triloba</w:t>
-      </w:r>
-      <w:r>
-        <w:rPr>
-          <w:rFonts w:ascii="Palatino Linotype" w:hAnsi="Palatino Linotype" w:cs="Kailasa"/>
-          <w:sz w:val="22"/>
-          <w:szCs w:val="22"/>
-        </w:rPr>
-        <w:t xml:space="preserve">), to be unpalatable (Found in McGarvey 2013 – </w:t>
-      </w:r>
-      <w:proofErr w:type="spellStart"/>
-      <w:r>
-        <w:rPr>
-          <w:rFonts w:ascii="Palatino Linotype" w:hAnsi="Palatino Linotype" w:cs="Kailasa"/>
-          <w:sz w:val="22"/>
-          <w:szCs w:val="22"/>
-        </w:rPr>
-        <w:t>Asnani</w:t>
-      </w:r>
-      <w:proofErr w:type="spellEnd"/>
-      <w:r>
-        <w:rPr>
-          <w:rFonts w:ascii="Palatino Linotype" w:hAnsi="Palatino Linotype" w:cs="Kailasa"/>
-          <w:sz w:val="22"/>
-          <w:szCs w:val="22"/>
-        </w:rPr>
-        <w:t xml:space="preserve"> 2006), and do not consume them at the same rates relative to their native counterparts (Reference), enabling them to form dense stands in forest understories (</w:t>
-      </w:r>
-      <w:r>
-        <w:rPr>
-          <w:rFonts w:ascii="Palatino Linotype" w:hAnsi="Palatino Linotype" w:cs="Kailasa"/>
-          <w:sz w:val="22"/>
-          <w:szCs w:val="22"/>
-        </w:rPr>
-        <w:t xml:space="preserve">Found in Knauer et al. 2023 – </w:t>
-      </w:r>
-      <w:r>
-        <w:rPr>
-          <w:rFonts w:ascii="Palatino Linotype" w:hAnsi="Palatino Linotype" w:cs="Kailasa"/>
-          <w:sz w:val="22"/>
-          <w:szCs w:val="22"/>
-        </w:rPr>
-        <w:t xml:space="preserve">Horsley and Marquis 1983; </w:t>
-      </w:r>
-      <w:proofErr w:type="spellStart"/>
-      <w:r>
-        <w:rPr>
-          <w:rFonts w:ascii="Palatino Linotype" w:hAnsi="Palatino Linotype" w:cs="Kailasa"/>
-          <w:sz w:val="22"/>
-          <w:szCs w:val="22"/>
-        </w:rPr>
-        <w:t>Stromayer</w:t>
-      </w:r>
-      <w:proofErr w:type="spellEnd"/>
-      <w:r>
-        <w:rPr>
-          <w:rFonts w:ascii="Palatino Linotype" w:hAnsi="Palatino Linotype" w:cs="Kailasa"/>
-          <w:sz w:val="22"/>
-          <w:szCs w:val="22"/>
-        </w:rPr>
-        <w:t xml:space="preserve"> and Warren 1997; </w:t>
-      </w:r>
-      <w:proofErr w:type="spellStart"/>
-      <w:r>
-        <w:rPr>
-          <w:rFonts w:ascii="Palatino Linotype" w:hAnsi="Palatino Linotype" w:cs="Kailasa"/>
-          <w:sz w:val="22"/>
-          <w:szCs w:val="22"/>
-        </w:rPr>
-        <w:t>Royo</w:t>
-      </w:r>
-      <w:proofErr w:type="spellEnd"/>
-      <w:r>
-        <w:rPr>
-          <w:rFonts w:ascii="Palatino Linotype" w:hAnsi="Palatino Linotype" w:cs="Kailasa"/>
-          <w:sz w:val="22"/>
-          <w:szCs w:val="22"/>
-        </w:rPr>
-        <w:t xml:space="preserve"> and Carson 2006</w:t>
-      </w:r>
-      <w:r>
-        <w:rPr>
-          <w:rFonts w:ascii="Palatino Linotype" w:hAnsi="Palatino Linotype" w:cs="Kailasa"/>
-          <w:sz w:val="22"/>
-          <w:szCs w:val="22"/>
-        </w:rPr>
-        <w:t xml:space="preserve">).  </w:t>
-      </w:r>
-      <w:r>
-        <w:rPr>
-          <w:rFonts w:ascii="Palatino Linotype" w:hAnsi="Palatino Linotype" w:cs="Kailasa"/>
-          <w:sz w:val="22"/>
-          <w:szCs w:val="22"/>
-        </w:rPr>
-        <w:t>This</w:t>
-      </w:r>
-      <w:r>
-        <w:rPr>
-          <w:rFonts w:ascii="Palatino Linotype" w:hAnsi="Palatino Linotype" w:cs="Kailasa"/>
-          <w:sz w:val="22"/>
-          <w:szCs w:val="22"/>
-        </w:rPr>
-        <w:t xml:space="preserve"> lack of browsing pressure</w:t>
-      </w:r>
-      <w:r>
-        <w:rPr>
-          <w:rFonts w:ascii="Palatino Linotype" w:hAnsi="Palatino Linotype" w:cs="Kailasa"/>
-          <w:sz w:val="22"/>
-          <w:szCs w:val="22"/>
-        </w:rPr>
-        <w:t xml:space="preserve">, coupled with characteristics such as fast growth rate and greater </w:t>
-      </w:r>
-      <w:r>
-        <w:rPr>
-          <w:rFonts w:ascii="Palatino Linotype" w:hAnsi="Palatino Linotype" w:cs="Kailasa"/>
-          <w:sz w:val="22"/>
-          <w:szCs w:val="22"/>
-        </w:rPr>
-        <w:t>adaptability</w:t>
-      </w:r>
-      <w:r>
-        <w:rPr>
-          <w:rFonts w:ascii="Palatino Linotype" w:hAnsi="Palatino Linotype" w:cs="Kailasa"/>
-          <w:sz w:val="22"/>
-          <w:szCs w:val="22"/>
-        </w:rPr>
-        <w:t xml:space="preserve"> to conditions caused by climate change, allow nuisance plant species to outcompete other species in the understory (Reference). </w:t>
-      </w:r>
-      <w:r>
-        <w:rPr>
-          <w:rFonts w:ascii="Palatino Linotype" w:hAnsi="Palatino Linotype" w:cs="Kailasa"/>
-          <w:sz w:val="22"/>
-          <w:szCs w:val="22"/>
-        </w:rPr>
-        <w:t xml:space="preserve">The interaction of these </w:t>
-      </w:r>
-      <w:r>
-        <w:rPr>
-          <w:rFonts w:ascii="Palatino Linotype" w:hAnsi="Palatino Linotype" w:cs="Kailasa"/>
-          <w:sz w:val="22"/>
-          <w:szCs w:val="22"/>
-        </w:rPr>
-        <w:t>phenomena</w:t>
-      </w:r>
-      <w:r>
-        <w:rPr>
-          <w:rFonts w:ascii="Palatino Linotype" w:hAnsi="Palatino Linotype" w:cs="Kailasa"/>
-          <w:sz w:val="22"/>
-          <w:szCs w:val="22"/>
-        </w:rPr>
-        <w:t xml:space="preserve"> on the landscape contributes to a recruitment failure</w:t>
-      </w:r>
-      <w:r>
-        <w:rPr>
-          <w:rFonts w:ascii="Palatino Linotype" w:hAnsi="Palatino Linotype" w:cs="Kailasa"/>
-          <w:sz w:val="22"/>
-          <w:szCs w:val="22"/>
-        </w:rPr>
-        <w:t xml:space="preserve"> in forests</w:t>
-      </w:r>
-      <w:r>
-        <w:rPr>
-          <w:rFonts w:ascii="Palatino Linotype" w:hAnsi="Palatino Linotype" w:cs="Kailasa"/>
-          <w:sz w:val="22"/>
-          <w:szCs w:val="22"/>
-        </w:rPr>
-        <w:t xml:space="preserve">, </w:t>
-      </w:r>
-      <w:r>
-        <w:rPr>
-          <w:rFonts w:ascii="Palatino Linotype" w:hAnsi="Palatino Linotype" w:cs="Kailasa"/>
-          <w:sz w:val="22"/>
-          <w:szCs w:val="22"/>
-        </w:rPr>
-        <w:t>[where</w:t>
-      </w:r>
-      <w:r>
-        <w:rPr>
-          <w:rFonts w:ascii="Palatino Linotype" w:hAnsi="Palatino Linotype" w:cs="Kailasa"/>
-          <w:sz w:val="22"/>
-          <w:szCs w:val="22"/>
-        </w:rPr>
-        <w:t xml:space="preserve"> individuals from certain </w:t>
-      </w:r>
-      <w:r>
-        <w:rPr>
-          <w:rFonts w:ascii="Palatino Linotype" w:hAnsi="Palatino Linotype" w:cs="Kailasa"/>
-          <w:sz w:val="22"/>
-          <w:szCs w:val="22"/>
-        </w:rPr>
-        <w:t xml:space="preserve">tree </w:t>
-      </w:r>
-      <w:r>
-        <w:rPr>
-          <w:rFonts w:ascii="Palatino Linotype" w:hAnsi="Palatino Linotype" w:cs="Kailasa"/>
-          <w:sz w:val="22"/>
-          <w:szCs w:val="22"/>
-        </w:rPr>
-        <w:t>species do not enter the mature population</w:t>
-      </w:r>
-      <w:r>
-        <w:rPr>
-          <w:rFonts w:ascii="Palatino Linotype" w:hAnsi="Palatino Linotype" w:cs="Kailasa"/>
-          <w:sz w:val="22"/>
-          <w:szCs w:val="22"/>
-        </w:rPr>
-        <w:t>]</w:t>
-      </w:r>
-      <w:r>
-        <w:rPr>
-          <w:rFonts w:ascii="Palatino Linotype" w:hAnsi="Palatino Linotype" w:cs="Kailasa"/>
-          <w:sz w:val="22"/>
-          <w:szCs w:val="22"/>
-        </w:rPr>
-        <w:t xml:space="preserve"> (Do we need to define recruitment failure, or is that considered common knowledge?  If so, reference).</w:t>
-      </w:r>
-      <w:r>
-        <w:rPr>
-          <w:rFonts w:ascii="Palatino Linotype" w:hAnsi="Palatino Linotype" w:cs="Kailasa"/>
-          <w:sz w:val="22"/>
-          <w:szCs w:val="22"/>
-        </w:rPr>
-        <w:t xml:space="preserve">  The </w:t>
-      </w:r>
-      <w:r>
-        <w:rPr>
-          <w:rFonts w:ascii="Palatino Linotype" w:hAnsi="Palatino Linotype" w:cs="Kailasa"/>
-          <w:sz w:val="22"/>
-          <w:szCs w:val="22"/>
-        </w:rPr>
-        <w:t xml:space="preserve">extent of </w:t>
-      </w:r>
-      <w:r>
-        <w:rPr>
-          <w:rFonts w:ascii="Palatino Linotype" w:hAnsi="Palatino Linotype" w:cs="Kailasa"/>
-          <w:sz w:val="22"/>
-          <w:szCs w:val="22"/>
-        </w:rPr>
-        <w:t xml:space="preserve">consequences </w:t>
-      </w:r>
-      <w:r>
-        <w:rPr>
-          <w:rFonts w:ascii="Palatino Linotype" w:hAnsi="Palatino Linotype" w:cs="Kailasa"/>
-          <w:sz w:val="22"/>
-          <w:szCs w:val="22"/>
-        </w:rPr>
-        <w:t xml:space="preserve">derived from </w:t>
-      </w:r>
-      <w:r>
-        <w:rPr>
-          <w:rFonts w:ascii="Palatino Linotype" w:hAnsi="Palatino Linotype" w:cs="Kailasa"/>
-          <w:sz w:val="22"/>
-          <w:szCs w:val="22"/>
-        </w:rPr>
-        <w:t xml:space="preserve">recruitment failure on species </w:t>
-      </w:r>
-      <w:r>
-        <w:rPr>
-          <w:rFonts w:ascii="Palatino Linotype" w:hAnsi="Palatino Linotype" w:cs="Kailasa"/>
-          <w:sz w:val="22"/>
-          <w:szCs w:val="22"/>
-        </w:rPr>
-        <w:t xml:space="preserve">composition </w:t>
-      </w:r>
-      <w:r>
-        <w:rPr>
-          <w:rFonts w:ascii="Palatino Linotype" w:hAnsi="Palatino Linotype" w:cs="Kailasa"/>
-          <w:sz w:val="22"/>
-          <w:szCs w:val="22"/>
-        </w:rPr>
-        <w:t xml:space="preserve">and forest structure are </w:t>
-      </w:r>
-      <w:r>
-        <w:rPr>
-          <w:rFonts w:ascii="Palatino Linotype" w:hAnsi="Palatino Linotype" w:cs="Kailasa"/>
-          <w:sz w:val="22"/>
-          <w:szCs w:val="22"/>
-        </w:rPr>
-        <w:t xml:space="preserve">often </w:t>
-      </w:r>
-      <w:r>
-        <w:rPr>
-          <w:rFonts w:ascii="Palatino Linotype" w:hAnsi="Palatino Linotype" w:cs="Kailasa"/>
-          <w:sz w:val="22"/>
-          <w:szCs w:val="22"/>
-        </w:rPr>
-        <w:t xml:space="preserve">not apparent for </w:t>
-      </w:r>
-      <w:r>
-        <w:rPr>
-          <w:rFonts w:ascii="Palatino Linotype" w:hAnsi="Palatino Linotype" w:cs="Kailasa"/>
-          <w:sz w:val="22"/>
-          <w:szCs w:val="22"/>
-        </w:rPr>
-        <w:t xml:space="preserve">years </w:t>
-      </w:r>
-      <w:r>
-        <w:rPr>
-          <w:rFonts w:ascii="Palatino Linotype" w:hAnsi="Palatino Linotype" w:cs="Kailasa"/>
-          <w:sz w:val="22"/>
-          <w:szCs w:val="22"/>
-        </w:rPr>
-        <w:t>(McGarvey et al. 201</w:t>
-      </w:r>
-      <w:r>
-        <w:rPr>
-          <w:rFonts w:ascii="Palatino Linotype" w:hAnsi="Palatino Linotype" w:cs="Kailasa"/>
-          <w:sz w:val="22"/>
-          <w:szCs w:val="22"/>
-        </w:rPr>
-        <w:t>3)</w:t>
-      </w:r>
-      <w:r>
-        <w:rPr>
-          <w:rFonts w:ascii="Palatino Linotype" w:hAnsi="Palatino Linotype" w:cs="Kailasa"/>
-          <w:sz w:val="22"/>
-          <w:szCs w:val="22"/>
-        </w:rPr>
-        <w:t xml:space="preserve">  </w:t>
-      </w:r>
-    </w:p>
-    <w:p>
-      <w:pPr>
-        <w:rPr>
-          <w:rFonts w:ascii="Palatino Linotype" w:hAnsi="Palatino Linotype" w:cs="Kailasa"/>
-          <w:sz w:val="22"/>
-          <w:szCs w:val="22"/>
-        </w:rPr>
-      </w:pPr>
-    </w:p>
-    <w:p>
-      <w:pPr>
+      </w:pPr>
+    </w:p>
+    <w:p>
+      <w:pPr>
+        <w:rPr>
+          <w:rFonts w:ascii="Palatino Linotype" w:hAnsi="Palatino Linotype" w:cs="Kailasa"/>
+          <w:sz w:val="22"/>
+          <w:szCs w:val="22"/>
+        </w:rPr>
+      </w:pPr>
+      <w:r>
         <w:rPr>
           <w:rFonts w:ascii="Palatino Linotype" w:hAnsi="Palatino Linotype" w:cs="Kailasa"/>
           <w:i/>
@@ -1702,10 +2736,9 @@
           <w:sz w:val="22"/>
           <w:szCs w:val="22"/>
         </w:rPr>
-      </w:pPr>
-    </w:p>
-    <w:p>
-      <w:pPr>
+        <w:t>Read this source for pawpaw life history traits</w:t>
+      </w:r>
+      <w:r>
         <w:rPr>
           <w:rFonts w:ascii="Palatino Linotype" w:hAnsi="Palatino Linotype" w:cs="Kailasa"/>
           <w:i/>
@@ -1713,8 +2746,11 @@
           <w:sz w:val="22"/>
           <w:szCs w:val="22"/>
         </w:rPr>
-      </w:pPr>
-      <w:r>
+        <w:t xml:space="preserve"> – potential reference</w:t>
+      </w:r>
+    </w:p>
+    <w:p>
+      <w:pPr>
         <w:rPr>
           <w:rFonts w:ascii="Palatino Linotype" w:hAnsi="Palatino Linotype" w:cs="Kailasa"/>
           <w:i/>
@@ -1722,11 +2758,26 @@
           <w:sz w:val="22"/>
           <w:szCs w:val="22"/>
         </w:rPr>
-        <w:t>Read this source for pawpaw life history traits</w:t>
-      </w:r>
-    </w:p>
-    <w:p>
-      <w:pPr>
+      </w:pPr>
+    </w:p>
+    <w:p>
+      <w:pPr>
+        <w:rPr>
+          <w:rFonts w:ascii="Palatino Linotype" w:hAnsi="Palatino Linotype" w:cs="Kailasa"/>
+          <w:sz w:val="22"/>
+          <w:szCs w:val="22"/>
+        </w:rPr>
+      </w:pPr>
+      <w:r>
+        <w:rPr>
+          <w:rFonts w:ascii="Palatino Linotype" w:hAnsi="Palatino Linotype" w:cs="Kailasa"/>
+          <w:sz w:val="22"/>
+          <w:szCs w:val="22"/>
+        </w:rPr>
+        <w:t xml:space="preserve">Intensive Selective Deer Browsing Favors Success of </w:t>
+      </w:r>
+      <w:proofErr w:type="spellStart"/>
+      <w:r>
         <w:rPr>
           <w:rFonts w:ascii="Palatino Linotype" w:hAnsi="Palatino Linotype" w:cs="Kailasa"/>
           <w:i/>
@@ -1734,25 +2785,9 @@
           <w:sz w:val="22"/>
           <w:szCs w:val="22"/>
         </w:rPr>
-      </w:pPr>
-    </w:p>
-    <w:p>
-      <w:pPr>
-        <w:rPr>
-          <w:rFonts w:ascii="Palatino Linotype" w:hAnsi="Palatino Linotype" w:cs="Kailasa"/>
-          <w:sz w:val="22"/>
-          <w:szCs w:val="22"/>
-        </w:rPr>
-      </w:pPr>
-      <w:r>
-        <w:rPr>
-          <w:rFonts w:ascii="Palatino Linotype" w:hAnsi="Palatino Linotype" w:cs="Kailasa"/>
-          <w:sz w:val="22"/>
-          <w:szCs w:val="22"/>
-        </w:rPr>
-        <w:t xml:space="preserve">Intensive Selective Deer Browsing Favors Success of </w:t>
-      </w:r>
-      <w:proofErr w:type="spellStart"/>
+        <w:t>Asminia</w:t>
+      </w:r>
+      <w:proofErr w:type="spellEnd"/>
       <w:r>
         <w:rPr>
           <w:rFonts w:ascii="Palatino Linotype" w:hAnsi="Palatino Linotype" w:cs="Kailasa"/>
@@ -1761,9 +2796,9 @@
           <w:sz w:val="22"/>
           <w:szCs w:val="22"/>
         </w:rPr>
-        <w:t>Asminia</w:t>
-      </w:r>
-      <w:proofErr w:type="spellEnd"/>
+        <w:t xml:space="preserve"> </w:t>
+      </w:r>
+      <w:proofErr w:type="spellStart"/>
       <w:r>
         <w:rPr>
           <w:rFonts w:ascii="Palatino Linotype" w:hAnsi="Palatino Linotype" w:cs="Kailasa"/>
@@ -1772,10 +2807,20 @@
           <w:sz w:val="22"/>
           <w:szCs w:val="22"/>
         </w:rPr>
-        <w:t xml:space="preserve"> </w:t>
-      </w:r>
-      <w:proofErr w:type="spellStart"/>
-      <w:r>
+        <w:t>trloba</w:t>
+      </w:r>
+      <w:proofErr w:type="spellEnd"/>
+      <w:r>
+        <w:rPr>
+          <w:rFonts w:ascii="Palatino Linotype" w:hAnsi="Palatino Linotype" w:cs="Kailasa"/>
+          <w:sz w:val="22"/>
+          <w:szCs w:val="22"/>
+        </w:rPr>
+        <w:t xml:space="preserve"> (Paw paw) a Native Tree Species</w:t>
+      </w:r>
+    </w:p>
+    <w:p>
+      <w:pPr>
         <w:rPr>
           <w:rFonts w:ascii="Palatino Linotype" w:hAnsi="Palatino Linotype" w:cs="Kailasa"/>
           <w:i/>
@@ -1783,17 +2828,7 @@
           <w:sz w:val="22"/>
           <w:szCs w:val="22"/>
         </w:rPr>
-        <w:t>trloba</w:t>
-      </w:r>
-      <w:proofErr w:type="spellEnd"/>
-      <w:r>
-        <w:rPr>
-          <w:rFonts w:ascii="Palatino Linotype" w:hAnsi="Palatino Linotype" w:cs="Kailasa"/>
-          <w:sz w:val="22"/>
-          <w:szCs w:val="22"/>
-        </w:rPr>
-        <w:t xml:space="preserve"> (Paw paw) a Native Tree Species</w:t>
-      </w:r>
+      </w:pPr>
     </w:p>
     <w:p>
       <w:pPr>
@@ -1805,9 +2840,7 @@
           <w:szCs w:val="22"/>
         </w:rPr>
       </w:pPr>
-    </w:p>
-    <w:p>
-      <w:pPr>
+      <w:r>
         <w:rPr>
           <w:rFonts w:ascii="Palatino Linotype" w:hAnsi="Palatino Linotype" w:cs="Kailasa"/>
           <w:i/>
@@ -1815,15 +2848,6 @@
           <w:sz w:val="22"/>
           <w:szCs w:val="22"/>
         </w:rPr>
-      </w:pPr>
-      <w:r>
-        <w:rPr>
-          <w:rFonts w:ascii="Palatino Linotype" w:hAnsi="Palatino Linotype" w:cs="Kailasa"/>
-          <w:i/>
-          <w:iCs/>
-          <w:sz w:val="22"/>
-          <w:szCs w:val="22"/>
-        </w:rPr>
         <w:t xml:space="preserve">Cut-out sentences </w:t>
       </w:r>
     </w:p>
@@ -1948,24 +2972,6 @@
         </w:rPr>
         <w:t xml:space="preserve">  </w:t>
       </w:r>
-    </w:p>
-    <w:p>
-      <w:pPr>
-        <w:rPr>
-          <w:rFonts w:ascii="Palatino Linotype" w:hAnsi="Palatino Linotype" w:cs="Kailasa"/>
-          <w:sz w:val="22"/>
-          <w:szCs w:val="22"/>
-        </w:rPr>
-      </w:pPr>
-    </w:p>
-    <w:p>
-      <w:pPr>
-        <w:rPr>
-          <w:rFonts w:ascii="Palatino Linotype" w:hAnsi="Palatino Linotype" w:cs="Kailasa"/>
-          <w:sz w:val="22"/>
-          <w:szCs w:val="22"/>
-        </w:rPr>
-      </w:pPr>
     </w:p>
     <w:p>
       <w:pPr>
@@ -2177,11 +3183,472 @@
       </w:rPr>
     </w:lvl>
   </w:abstractNum>
+  <w:abstractNum w:abstractNumId="2" w15:restartNumberingAfterBreak="0">
+    <w:nsid w:val="10C1766A"/>
+    <w:multiLevelType w:val="hybridMultilevel"/>
+    <w:tmpl w:val="E0246136"/>
+    <w:lvl w:ilvl="0" w:tplc="185CE5DC">
+      <w:numFmt w:val="bullet"/>
+      <w:lvlText w:val="-"/>
+      <w:lvlJc w:val="left"/>
+      <w:pPr>
+        <w:ind w:left="720" w:hanging="360"/>
+      </w:pPr>
+      <w:rPr>
+        <w:rFonts w:ascii="Palatino Linotype" w:eastAsiaTheme="minorHAnsi" w:hAnsi="Palatino Linotype" w:cs="Times New Roman" w:hint="default"/>
+        <w:sz w:val="24"/>
+      </w:rPr>
+    </w:lvl>
+    <w:lvl w:ilvl="1" w:tplc="04090003" w:tentative="1">
+      <w:start w:val="1"/>
+      <w:numFmt w:val="bullet"/>
+      <w:lvlText w:val="o"/>
+      <w:lvlJc w:val="left"/>
+      <w:pPr>
+        <w:ind w:left="1440" w:hanging="360"/>
+      </w:pPr>
+      <w:rPr>
+        <w:rFonts w:ascii="Courier New" w:hAnsi="Courier New" w:cs="Courier New" w:hint="default"/>
+      </w:rPr>
+    </w:lvl>
+    <w:lvl w:ilvl="2" w:tplc="04090005" w:tentative="1">
+      <w:start w:val="1"/>
+      <w:numFmt w:val="bullet"/>
+      <w:lvlText w:val=""/>
+      <w:lvlJc w:val="left"/>
+      <w:pPr>
+        <w:ind w:left="2160" w:hanging="360"/>
+      </w:pPr>
+      <w:rPr>
+        <w:rFonts w:ascii="Wingdings" w:hAnsi="Wingdings" w:hint="default"/>
+      </w:rPr>
+    </w:lvl>
+    <w:lvl w:ilvl="3" w:tplc="04090001" w:tentative="1">
+      <w:start w:val="1"/>
+      <w:numFmt w:val="bullet"/>
+      <w:lvlText w:val=""/>
+      <w:lvlJc w:val="left"/>
+      <w:pPr>
+        <w:ind w:left="2880" w:hanging="360"/>
+      </w:pPr>
+      <w:rPr>
+        <w:rFonts w:ascii="Symbol" w:hAnsi="Symbol" w:hint="default"/>
+      </w:rPr>
+    </w:lvl>
+    <w:lvl w:ilvl="4" w:tplc="04090003" w:tentative="1">
+      <w:start w:val="1"/>
+      <w:numFmt w:val="bullet"/>
+      <w:lvlText w:val="o"/>
+      <w:lvlJc w:val="left"/>
+      <w:pPr>
+        <w:ind w:left="3600" w:hanging="360"/>
+      </w:pPr>
+      <w:rPr>
+        <w:rFonts w:ascii="Courier New" w:hAnsi="Courier New" w:cs="Courier New" w:hint="default"/>
+      </w:rPr>
+    </w:lvl>
+    <w:lvl w:ilvl="5" w:tplc="04090005" w:tentative="1">
+      <w:start w:val="1"/>
+      <w:numFmt w:val="bullet"/>
+      <w:lvlText w:val=""/>
+      <w:lvlJc w:val="left"/>
+      <w:pPr>
+        <w:ind w:left="4320" w:hanging="360"/>
+      </w:pPr>
+      <w:rPr>
+        <w:rFonts w:ascii="Wingdings" w:hAnsi="Wingdings" w:hint="default"/>
+      </w:rPr>
+    </w:lvl>
+    <w:lvl w:ilvl="6" w:tplc="04090001" w:tentative="1">
+      <w:start w:val="1"/>
+      <w:numFmt w:val="bullet"/>
+      <w:lvlText w:val=""/>
+      <w:lvlJc w:val="left"/>
+      <w:pPr>
+        <w:ind w:left="5040" w:hanging="360"/>
+      </w:pPr>
+      <w:rPr>
+        <w:rFonts w:ascii="Symbol" w:hAnsi="Symbol" w:hint="default"/>
+      </w:rPr>
+    </w:lvl>
+    <w:lvl w:ilvl="7" w:tplc="04090003" w:tentative="1">
+      <w:start w:val="1"/>
+      <w:numFmt w:val="bullet"/>
+      <w:lvlText w:val="o"/>
+      <w:lvlJc w:val="left"/>
+      <w:pPr>
+        <w:ind w:left="5760" w:hanging="360"/>
+      </w:pPr>
+      <w:rPr>
+        <w:rFonts w:ascii="Courier New" w:hAnsi="Courier New" w:cs="Courier New" w:hint="default"/>
+      </w:rPr>
+    </w:lvl>
+    <w:lvl w:ilvl="8" w:tplc="04090005" w:tentative="1">
+      <w:start w:val="1"/>
+      <w:numFmt w:val="bullet"/>
+      <w:lvlText w:val=""/>
+      <w:lvlJc w:val="left"/>
+      <w:pPr>
+        <w:ind w:left="6480" w:hanging="360"/>
+      </w:pPr>
+      <w:rPr>
+        <w:rFonts w:ascii="Wingdings" w:hAnsi="Wingdings" w:hint="default"/>
+      </w:rPr>
+    </w:lvl>
+  </w:abstractNum>
+  <w:abstractNum w:abstractNumId="3" w15:restartNumberingAfterBreak="0">
+    <w:nsid w:val="14CF01D1"/>
+    <w:multiLevelType w:val="hybridMultilevel"/>
+    <w:tmpl w:val="6F266EF4"/>
+    <w:lvl w:ilvl="0" w:tplc="C48484DC">
+      <w:numFmt w:val="bullet"/>
+      <w:lvlText w:val="-"/>
+      <w:lvlJc w:val="left"/>
+      <w:pPr>
+        <w:ind w:left="720" w:hanging="360"/>
+      </w:pPr>
+      <w:rPr>
+        <w:rFonts w:ascii="Palatino Linotype" w:eastAsiaTheme="minorHAnsi" w:hAnsi="Palatino Linotype" w:cs="Times New Roman" w:hint="default"/>
+      </w:rPr>
+    </w:lvl>
+    <w:lvl w:ilvl="1" w:tplc="04090003" w:tentative="1">
+      <w:start w:val="1"/>
+      <w:numFmt w:val="bullet"/>
+      <w:lvlText w:val="o"/>
+      <w:lvlJc w:val="left"/>
+      <w:pPr>
+        <w:ind w:left="1440" w:hanging="360"/>
+      </w:pPr>
+      <w:rPr>
+        <w:rFonts w:ascii="Courier New" w:hAnsi="Courier New" w:cs="Courier New" w:hint="default"/>
+      </w:rPr>
+    </w:lvl>
+    <w:lvl w:ilvl="2" w:tplc="04090005" w:tentative="1">
+      <w:start w:val="1"/>
+      <w:numFmt w:val="bullet"/>
+      <w:lvlText w:val=""/>
+      <w:lvlJc w:val="left"/>
+      <w:pPr>
+        <w:ind w:left="2160" w:hanging="360"/>
+      </w:pPr>
+      <w:rPr>
+        <w:rFonts w:ascii="Wingdings" w:hAnsi="Wingdings" w:hint="default"/>
+      </w:rPr>
+    </w:lvl>
+    <w:lvl w:ilvl="3" w:tplc="04090001" w:tentative="1">
+      <w:start w:val="1"/>
+      <w:numFmt w:val="bullet"/>
+      <w:lvlText w:val=""/>
+      <w:lvlJc w:val="left"/>
+      <w:pPr>
+        <w:ind w:left="2880" w:hanging="360"/>
+      </w:pPr>
+      <w:rPr>
+        <w:rFonts w:ascii="Symbol" w:hAnsi="Symbol" w:hint="default"/>
+      </w:rPr>
+    </w:lvl>
+    <w:lvl w:ilvl="4" w:tplc="04090003" w:tentative="1">
+      <w:start w:val="1"/>
+      <w:numFmt w:val="bullet"/>
+      <w:lvlText w:val="o"/>
+      <w:lvlJc w:val="left"/>
+      <w:pPr>
+        <w:ind w:left="3600" w:hanging="360"/>
+      </w:pPr>
+      <w:rPr>
+        <w:rFonts w:ascii="Courier New" w:hAnsi="Courier New" w:cs="Courier New" w:hint="default"/>
+      </w:rPr>
+    </w:lvl>
+    <w:lvl w:ilvl="5" w:tplc="04090005" w:tentative="1">
+      <w:start w:val="1"/>
+      <w:numFmt w:val="bullet"/>
+      <w:lvlText w:val=""/>
+      <w:lvlJc w:val="left"/>
+      <w:pPr>
+        <w:ind w:left="4320" w:hanging="360"/>
+      </w:pPr>
+      <w:rPr>
+        <w:rFonts w:ascii="Wingdings" w:hAnsi="Wingdings" w:hint="default"/>
+      </w:rPr>
+    </w:lvl>
+    <w:lvl w:ilvl="6" w:tplc="04090001" w:tentative="1">
+      <w:start w:val="1"/>
+      <w:numFmt w:val="bullet"/>
+      <w:lvlText w:val=""/>
+      <w:lvlJc w:val="left"/>
+      <w:pPr>
+        <w:ind w:left="5040" w:hanging="360"/>
+      </w:pPr>
+      <w:rPr>
+        <w:rFonts w:ascii="Symbol" w:hAnsi="Symbol" w:hint="default"/>
+      </w:rPr>
+    </w:lvl>
+    <w:lvl w:ilvl="7" w:tplc="04090003" w:tentative="1">
+      <w:start w:val="1"/>
+      <w:numFmt w:val="bullet"/>
+      <w:lvlText w:val="o"/>
+      <w:lvlJc w:val="left"/>
+      <w:pPr>
+        <w:ind w:left="5760" w:hanging="360"/>
+      </w:pPr>
+      <w:rPr>
+        <w:rFonts w:ascii="Courier New" w:hAnsi="Courier New" w:cs="Courier New" w:hint="default"/>
+      </w:rPr>
+    </w:lvl>
+    <w:lvl w:ilvl="8" w:tplc="04090005" w:tentative="1">
+      <w:start w:val="1"/>
+      <w:numFmt w:val="bullet"/>
+      <w:lvlText w:val=""/>
+      <w:lvlJc w:val="left"/>
+      <w:pPr>
+        <w:ind w:left="6480" w:hanging="360"/>
+      </w:pPr>
+      <w:rPr>
+        <w:rFonts w:ascii="Wingdings" w:hAnsi="Wingdings" w:hint="default"/>
+      </w:rPr>
+    </w:lvl>
+  </w:abstractNum>
+  <w:abstractNum w:abstractNumId="4" w15:restartNumberingAfterBreak="0">
+    <w:nsid w:val="2D2053C3"/>
+    <w:multiLevelType w:val="hybridMultilevel"/>
+    <w:tmpl w:val="816800C0"/>
+    <w:lvl w:ilvl="0" w:tplc="1BD04EA4">
+      <w:numFmt w:val="bullet"/>
+      <w:lvlText w:val="-"/>
+      <w:lvlJc w:val="left"/>
+      <w:pPr>
+        <w:ind w:left="720" w:hanging="360"/>
+      </w:pPr>
+      <w:rPr>
+        <w:rFonts w:ascii="Palatino Linotype" w:eastAsiaTheme="minorHAnsi" w:hAnsi="Palatino Linotype" w:cs="Times New Roman" w:hint="default"/>
+      </w:rPr>
+    </w:lvl>
+    <w:lvl w:ilvl="1" w:tplc="04090003" w:tentative="1">
+      <w:start w:val="1"/>
+      <w:numFmt w:val="bullet"/>
+      <w:lvlText w:val="o"/>
+      <w:lvlJc w:val="left"/>
+      <w:pPr>
+        <w:ind w:left="1440" w:hanging="360"/>
+      </w:pPr>
+      <w:rPr>
+        <w:rFonts w:ascii="Courier New" w:hAnsi="Courier New" w:cs="Courier New" w:hint="default"/>
+      </w:rPr>
+    </w:lvl>
+    <w:lvl w:ilvl="2" w:tplc="04090005" w:tentative="1">
+      <w:start w:val="1"/>
+      <w:numFmt w:val="bullet"/>
+      <w:lvlText w:val=""/>
+      <w:lvlJc w:val="left"/>
+      <w:pPr>
+        <w:ind w:left="2160" w:hanging="360"/>
+      </w:pPr>
+      <w:rPr>
+        <w:rFonts w:ascii="Wingdings" w:hAnsi="Wingdings" w:hint="default"/>
+      </w:rPr>
+    </w:lvl>
+    <w:lvl w:ilvl="3" w:tplc="04090001" w:tentative="1">
+      <w:start w:val="1"/>
+      <w:numFmt w:val="bullet"/>
+      <w:lvlText w:val=""/>
+      <w:lvlJc w:val="left"/>
+      <w:pPr>
+        <w:ind w:left="2880" w:hanging="360"/>
+      </w:pPr>
+      <w:rPr>
+        <w:rFonts w:ascii="Symbol" w:hAnsi="Symbol" w:hint="default"/>
+      </w:rPr>
+    </w:lvl>
+    <w:lvl w:ilvl="4" w:tplc="04090003" w:tentative="1">
+      <w:start w:val="1"/>
+      <w:numFmt w:val="bullet"/>
+      <w:lvlText w:val="o"/>
+      <w:lvlJc w:val="left"/>
+      <w:pPr>
+        <w:ind w:left="3600" w:hanging="360"/>
+      </w:pPr>
+      <w:rPr>
+        <w:rFonts w:ascii="Courier New" w:hAnsi="Courier New" w:cs="Courier New" w:hint="default"/>
+      </w:rPr>
+    </w:lvl>
+    <w:lvl w:ilvl="5" w:tplc="04090005" w:tentative="1">
+      <w:start w:val="1"/>
+      <w:numFmt w:val="bullet"/>
+      <w:lvlText w:val=""/>
+      <w:lvlJc w:val="left"/>
+      <w:pPr>
+        <w:ind w:left="4320" w:hanging="360"/>
+      </w:pPr>
+      <w:rPr>
+        <w:rFonts w:ascii="Wingdings" w:hAnsi="Wingdings" w:hint="default"/>
+      </w:rPr>
+    </w:lvl>
+    <w:lvl w:ilvl="6" w:tplc="04090001" w:tentative="1">
+      <w:start w:val="1"/>
+      <w:numFmt w:val="bullet"/>
+      <w:lvlText w:val=""/>
+      <w:lvlJc w:val="left"/>
+      <w:pPr>
+        <w:ind w:left="5040" w:hanging="360"/>
+      </w:pPr>
+      <w:rPr>
+        <w:rFonts w:ascii="Symbol" w:hAnsi="Symbol" w:hint="default"/>
+      </w:rPr>
+    </w:lvl>
+    <w:lvl w:ilvl="7" w:tplc="04090003" w:tentative="1">
+      <w:start w:val="1"/>
+      <w:numFmt w:val="bullet"/>
+      <w:lvlText w:val="o"/>
+      <w:lvlJc w:val="left"/>
+      <w:pPr>
+        <w:ind w:left="5760" w:hanging="360"/>
+      </w:pPr>
+      <w:rPr>
+        <w:rFonts w:ascii="Courier New" w:hAnsi="Courier New" w:cs="Courier New" w:hint="default"/>
+      </w:rPr>
+    </w:lvl>
+    <w:lvl w:ilvl="8" w:tplc="04090005" w:tentative="1">
+      <w:start w:val="1"/>
+      <w:numFmt w:val="bullet"/>
+      <w:lvlText w:val=""/>
+      <w:lvlJc w:val="left"/>
+      <w:pPr>
+        <w:ind w:left="6480" w:hanging="360"/>
+      </w:pPr>
+      <w:rPr>
+        <w:rFonts w:ascii="Wingdings" w:hAnsi="Wingdings" w:hint="default"/>
+      </w:rPr>
+    </w:lvl>
+  </w:abstractNum>
+  <w:abstractNum w:abstractNumId="5" w15:restartNumberingAfterBreak="0">
+    <w:nsid w:val="7F105B99"/>
+    <w:multiLevelType w:val="hybridMultilevel"/>
+    <w:tmpl w:val="2BE2ECDC"/>
+    <w:lvl w:ilvl="0" w:tplc="55C82DEC">
+      <w:numFmt w:val="bullet"/>
+      <w:lvlText w:val=""/>
+      <w:lvlJc w:val="left"/>
+      <w:pPr>
+        <w:ind w:left="720" w:hanging="360"/>
+      </w:pPr>
+      <w:rPr>
+        <w:rFonts w:ascii="Symbol" w:eastAsiaTheme="minorHAnsi" w:hAnsi="Symbol" w:cs="Times New Roman" w:hint="default"/>
+      </w:rPr>
+    </w:lvl>
+    <w:lvl w:ilvl="1" w:tplc="04090003" w:tentative="1">
+      <w:start w:val="1"/>
+      <w:numFmt w:val="bullet"/>
+      <w:lvlText w:val="o"/>
+      <w:lvlJc w:val="left"/>
+      <w:pPr>
+        <w:ind w:left="1440" w:hanging="360"/>
+      </w:pPr>
+      <w:rPr>
+        <w:rFonts w:ascii="Courier New" w:hAnsi="Courier New" w:cs="Courier New" w:hint="default"/>
+      </w:rPr>
+    </w:lvl>
+    <w:lvl w:ilvl="2" w:tplc="04090005" w:tentative="1">
+      <w:start w:val="1"/>
+      <w:numFmt w:val="bullet"/>
+      <w:lvlText w:val=""/>
+      <w:lvlJc w:val="left"/>
+      <w:pPr>
+        <w:ind w:left="2160" w:hanging="360"/>
+      </w:pPr>
+      <w:rPr>
+        <w:rFonts w:ascii="Wingdings" w:hAnsi="Wingdings" w:hint="default"/>
+      </w:rPr>
+    </w:lvl>
+    <w:lvl w:ilvl="3" w:tplc="04090001" w:tentative="1">
+      <w:start w:val="1"/>
+      <w:numFmt w:val="bullet"/>
+      <w:lvlText w:val=""/>
+      <w:lvlJc w:val="left"/>
+      <w:pPr>
+        <w:ind w:left="2880" w:hanging="360"/>
+      </w:pPr>
+      <w:rPr>
+        <w:rFonts w:ascii="Symbol" w:hAnsi="Symbol" w:hint="default"/>
+      </w:rPr>
+    </w:lvl>
+    <w:lvl w:ilvl="4" w:tplc="04090003" w:tentative="1">
+      <w:start w:val="1"/>
+      <w:numFmt w:val="bullet"/>
+      <w:lvlText w:val="o"/>
+      <w:lvlJc w:val="left"/>
+      <w:pPr>
+        <w:ind w:left="3600" w:hanging="360"/>
+      </w:pPr>
+      <w:rPr>
+        <w:rFonts w:ascii="Courier New" w:hAnsi="Courier New" w:cs="Courier New" w:hint="default"/>
+      </w:rPr>
+    </w:lvl>
+    <w:lvl w:ilvl="5" w:tplc="04090005" w:tentative="1">
+      <w:start w:val="1"/>
+      <w:numFmt w:val="bullet"/>
+      <w:lvlText w:val=""/>
+      <w:lvlJc w:val="left"/>
+      <w:pPr>
+        <w:ind w:left="4320" w:hanging="360"/>
+      </w:pPr>
+      <w:rPr>
+        <w:rFonts w:ascii="Wingdings" w:hAnsi="Wingdings" w:hint="default"/>
+      </w:rPr>
+    </w:lvl>
+    <w:lvl w:ilvl="6" w:tplc="04090001" w:tentative="1">
+      <w:start w:val="1"/>
+      <w:numFmt w:val="bullet"/>
+      <w:lvlText w:val=""/>
+      <w:lvlJc w:val="left"/>
+      <w:pPr>
+        <w:ind w:left="5040" w:hanging="360"/>
+      </w:pPr>
+      <w:rPr>
+        <w:rFonts w:ascii="Symbol" w:hAnsi="Symbol" w:hint="default"/>
+      </w:rPr>
+    </w:lvl>
+    <w:lvl w:ilvl="7" w:tplc="04090003" w:tentative="1">
+      <w:start w:val="1"/>
+      <w:numFmt w:val="bullet"/>
+      <w:lvlText w:val="o"/>
+      <w:lvlJc w:val="left"/>
+      <w:pPr>
+        <w:ind w:left="5760" w:hanging="360"/>
+      </w:pPr>
+      <w:rPr>
+        <w:rFonts w:ascii="Courier New" w:hAnsi="Courier New" w:cs="Courier New" w:hint="default"/>
+      </w:rPr>
+    </w:lvl>
+    <w:lvl w:ilvl="8" w:tplc="04090005" w:tentative="1">
+      <w:start w:val="1"/>
+      <w:numFmt w:val="bullet"/>
+      <w:lvlText w:val=""/>
+      <w:lvlJc w:val="left"/>
+      <w:pPr>
+        <w:ind w:left="6480" w:hanging="360"/>
+      </w:pPr>
+      <w:rPr>
+        <w:rFonts w:ascii="Wingdings" w:hAnsi="Wingdings" w:hint="default"/>
+      </w:rPr>
+    </w:lvl>
+  </w:abstractNum>
   <w:num w:numId="1" w16cid:durableId="1140541144">
     <w:abstractNumId w:val="0"/>
   </w:num>
   <w:num w:numId="2" w16cid:durableId="1481924422">
     <w:abstractNumId w:val="1"/>
+  </w:num>
+  <w:num w:numId="3" w16cid:durableId="1579366582">
+    <w:abstractNumId w:val="3"/>
+  </w:num>
+  <w:num w:numId="4" w16cid:durableId="2101295057">
+    <w:abstractNumId w:val="4"/>
+  </w:num>
+  <w:num w:numId="5" w16cid:durableId="1691641455">
+    <w:abstractNumId w:val="2"/>
+  </w:num>
+  <w:num w:numId="6" w16cid:durableId="1782648826">
+    <w:abstractNumId w:val="5"/>
   </w:num>
 </w:numbering>
 </file>
@@ -2674,6 +4141,62 @@
       <w:contextualSpacing/>
     </w:pPr>
   </w:style>
+  <w:style w:type="character" w:styleId="Hyperlink">
+    <w:name w:val="Hyperlink"/>
+    <w:basedOn w:val="DefaultParagraphFont"/>
+    <w:uiPriority w:val="99"/>
+    <w:unhideWhenUsed/>
+    <w:rsid w:val="006D2CC9"/>
+    <w:rPr>
+      <w:color w:val="0563C1" w:themeColor="hyperlink"/>
+      <w:u w:val="single"/>
+    </w:rPr>
+  </w:style>
+  <w:style w:type="character" w:styleId="UnresolvedMention">
+    <w:name w:val="Unresolved Mention"/>
+    <w:basedOn w:val="DefaultParagraphFont"/>
+    <w:uiPriority w:val="99"/>
+    <w:semiHidden/>
+    <w:unhideWhenUsed/>
+    <w:rsid w:val="006D2CC9"/>
+    <w:rPr>
+      <w:color w:val="605E5C"/>
+      <w:shd w:val="clear" w:color="auto" w:fill="E1DFDD"/>
+    </w:rPr>
+  </w:style>
+  <w:style w:type="character" w:styleId="FollowedHyperlink">
+    <w:name w:val="FollowedHyperlink"/>
+    <w:basedOn w:val="DefaultParagraphFont"/>
+    <w:uiPriority w:val="99"/>
+    <w:semiHidden/>
+    <w:unhideWhenUsed/>
+    <w:rsid w:val="000D6059"/>
+    <w:rPr>
+      <w:color w:val="954F72" w:themeColor="followedHyperlink"/>
+      <w:u w:val="single"/>
+    </w:rPr>
+  </w:style>
+  <w:style w:type="character" w:styleId="Emphasis">
+    <w:name w:val="Emphasis"/>
+    <w:basedOn w:val="DefaultParagraphFont"/>
+    <w:uiPriority w:val="20"/>
+    <w:qFormat/>
+    <w:rsid w:val="000D6059"/>
+    <w:rPr>
+      <w:i/>
+      <w:iCs/>
+    </w:rPr>
+  </w:style>
+  <w:style w:type="character" w:customStyle="1" w:styleId="mjx-char">
+    <w:name w:val="mjx-char"/>
+    <w:basedOn w:val="DefaultParagraphFont"/>
+    <w:rsid w:val="00490286"/>
+  </w:style>
+  <w:style w:type="character" w:customStyle="1" w:styleId="mjxassistivemathml">
+    <w:name w:val="mjx_assistive_mathml"/>
+    <w:basedOn w:val="DefaultParagraphFont"/>
+    <w:rsid w:val="00490286"/>
+  </w:style>
 </w:styles>
 </file>
 

</xml_diff>

<commit_message>
Minor revisions to introduction
</commit_message>
<xml_diff>
--- a/doc/Relevant Literature Notes.docx
+++ b/doc/Relevant Literature Notes.docx
@@ -105,232 +105,7 @@
           <w:sz w:val="22"/>
           <w:szCs w:val="22"/>
         </w:rPr>
-        <w:t xml:space="preserve">Two Paragraphs </w:t>
-      </w:r>
-    </w:p>
-    <w:p>
-      <w:pPr>
-        <w:rPr>
-          <w:rFonts w:ascii="Palatino Linotype" w:hAnsi="Palatino Linotype" w:cs="Times New Roman"/>
-          <w:sz w:val="22"/>
-          <w:szCs w:val="22"/>
-        </w:rPr>
-      </w:pPr>
-    </w:p>
-    <w:p>
-      <w:pPr>
-        <w:rPr>
-          <w:rFonts w:ascii="Palatino Linotype" w:hAnsi="Palatino Linotype" w:cs="Times New Roman"/>
-          <w:sz w:val="22"/>
-          <w:szCs w:val="22"/>
-        </w:rPr>
-      </w:pPr>
-      <w:r>
-        <w:rPr>
-          <w:rFonts w:ascii="Palatino Linotype" w:hAnsi="Palatino Linotype" w:cs="Times New Roman"/>
-          <w:sz w:val="22"/>
-          <w:szCs w:val="22"/>
-        </w:rPr>
-        <w:t>1. The global implications of pests and pathogens</w:t>
-      </w:r>
-    </w:p>
-    <w:p>
-      <w:pPr>
-        <w:rPr>
-          <w:rFonts w:ascii="Palatino Linotype" w:hAnsi="Palatino Linotype" w:cs="Times New Roman"/>
-          <w:sz w:val="22"/>
-          <w:szCs w:val="22"/>
-        </w:rPr>
-      </w:pPr>
-      <w:r>
-        <w:rPr>
-          <w:rFonts w:ascii="Palatino Linotype" w:hAnsi="Palatino Linotype" w:cs="Times New Roman"/>
-          <w:sz w:val="22"/>
-          <w:szCs w:val="22"/>
-        </w:rPr>
-        <w:t>2. History of pests and pathogens in eastern deciduous forests</w:t>
-      </w:r>
-    </w:p>
-    <w:p>
-      <w:pPr>
-        <w:rPr>
-          <w:rFonts w:ascii="Palatino Linotype" w:hAnsi="Palatino Linotype" w:cs="Times New Roman"/>
-          <w:sz w:val="22"/>
-          <w:szCs w:val="22"/>
-        </w:rPr>
-      </w:pPr>
-      <w:r>
-        <w:rPr>
-          <w:rFonts w:ascii="Palatino Linotype" w:hAnsi="Palatino Linotype" w:cs="Times New Roman"/>
-          <w:sz w:val="22"/>
-          <w:szCs w:val="22"/>
-        </w:rPr>
-        <w:t xml:space="preserve">  1. Chestnut blight</w:t>
-      </w:r>
-      <w:r>
-        <w:rPr>
-          <w:rFonts w:ascii="Palatino Linotype" w:hAnsi="Palatino Linotype" w:cs="Times New Roman"/>
-          <w:sz w:val="22"/>
-          <w:szCs w:val="22"/>
-        </w:rPr>
-        <w:t xml:space="preserve"> (</w:t>
-      </w:r>
-      <w:proofErr w:type="spellStart"/>
-      <w:r>
-        <w:rPr>
-          <w:rFonts w:ascii="Palatino Linotype" w:hAnsi="Palatino Linotype" w:cs="Times New Roman"/>
-          <w:sz w:val="22"/>
-          <w:szCs w:val="22"/>
-        </w:rPr>
-        <w:t>Anagnostakis</w:t>
-      </w:r>
-      <w:proofErr w:type="spellEnd"/>
-      <w:r>
-        <w:rPr>
-          <w:rFonts w:ascii="Palatino Linotype" w:hAnsi="Palatino Linotype" w:cs="Times New Roman"/>
-          <w:sz w:val="22"/>
-          <w:szCs w:val="22"/>
-        </w:rPr>
-        <w:t xml:space="preserve"> 1987)</w:t>
-      </w:r>
-    </w:p>
-    <w:p>
-      <w:pPr>
-        <w:rPr>
-          <w:rFonts w:ascii="Palatino Linotype" w:hAnsi="Palatino Linotype" w:cs="Times New Roman"/>
-          <w:sz w:val="22"/>
-          <w:szCs w:val="22"/>
-        </w:rPr>
-      </w:pPr>
-      <w:r>
-        <w:rPr>
-          <w:rFonts w:ascii="Palatino Linotype" w:hAnsi="Palatino Linotype" w:cs="Times New Roman"/>
-          <w:sz w:val="22"/>
-          <w:szCs w:val="22"/>
-        </w:rPr>
-        <w:t xml:space="preserve">  2. Dutch elm disease</w:t>
-      </w:r>
-      <w:r>
-        <w:rPr>
-          <w:rFonts w:ascii="Palatino Linotype" w:hAnsi="Palatino Linotype" w:cs="Times New Roman"/>
-          <w:sz w:val="22"/>
-          <w:szCs w:val="22"/>
-        </w:rPr>
-        <w:t xml:space="preserve"> (</w:t>
-      </w:r>
-      <w:r>
-        <w:rPr>
-          <w:rFonts w:ascii="Palatino Linotype" w:hAnsi="Palatino Linotype" w:cs="Times New Roman"/>
-          <w:sz w:val="22"/>
-          <w:szCs w:val="22"/>
-        </w:rPr>
-        <w:t>Brasier 1991, 2000)</w:t>
-      </w:r>
-    </w:p>
-    <w:p>
-      <w:pPr>
-        <w:rPr>
-          <w:rFonts w:ascii="Palatino Linotype" w:hAnsi="Palatino Linotype" w:cs="Times New Roman"/>
-          <w:sz w:val="22"/>
-          <w:szCs w:val="22"/>
-        </w:rPr>
-      </w:pPr>
-      <w:r>
-        <w:rPr>
-          <w:rFonts w:ascii="Palatino Linotype" w:hAnsi="Palatino Linotype" w:cs="Times New Roman"/>
-          <w:sz w:val="22"/>
-          <w:szCs w:val="22"/>
-        </w:rPr>
-        <w:t xml:space="preserve">  3. Hemlock Wooly Adelgid</w:t>
-      </w:r>
-      <w:r>
-        <w:rPr>
-          <w:rFonts w:ascii="Palatino Linotype" w:hAnsi="Palatino Linotype" w:cs="Times New Roman"/>
-          <w:sz w:val="22"/>
-          <w:szCs w:val="22"/>
-        </w:rPr>
-        <w:t xml:space="preserve"> (</w:t>
-      </w:r>
-      <w:r>
-        <w:rPr>
-          <w:rFonts w:ascii="Palatino Linotype" w:hAnsi="Palatino Linotype" w:cs="Times New Roman"/>
-          <w:sz w:val="22"/>
-          <w:szCs w:val="22"/>
-        </w:rPr>
-        <w:t xml:space="preserve">Ellison </w:t>
-      </w:r>
-      <w:r>
-        <w:rPr>
-          <w:rFonts w:ascii="Palatino Linotype" w:hAnsi="Palatino Linotype" w:cs="Times New Roman"/>
-          <w:sz w:val="22"/>
-          <w:szCs w:val="22"/>
-        </w:rPr>
-        <w:t>et al.</w:t>
-      </w:r>
-      <w:r>
-        <w:rPr>
-          <w:rFonts w:ascii="Palatino Linotype" w:hAnsi="Palatino Linotype" w:cs="Times New Roman"/>
-          <w:sz w:val="22"/>
-          <w:szCs w:val="22"/>
-        </w:rPr>
-        <w:t xml:space="preserve"> 2018)</w:t>
-      </w:r>
-    </w:p>
-    <w:p>
-      <w:pPr>
-        <w:rPr>
-          <w:rFonts w:ascii="Palatino Linotype" w:hAnsi="Palatino Linotype" w:cs="Times New Roman"/>
-          <w:sz w:val="22"/>
-          <w:szCs w:val="22"/>
-        </w:rPr>
-      </w:pPr>
-      <w:r>
-        <w:rPr>
-          <w:rFonts w:ascii="Palatino Linotype" w:hAnsi="Palatino Linotype" w:cs="Times New Roman"/>
-          <w:sz w:val="22"/>
-          <w:szCs w:val="22"/>
-        </w:rPr>
-        <w:t xml:space="preserve">  4. Emerald Ash-borer</w:t>
-      </w:r>
-      <w:r>
-        <w:rPr>
-          <w:rFonts w:ascii="Palatino Linotype" w:hAnsi="Palatino Linotype" w:cs="Times New Roman"/>
-          <w:sz w:val="22"/>
-          <w:szCs w:val="22"/>
-        </w:rPr>
-        <w:t xml:space="preserve"> (</w:t>
-      </w:r>
-      <w:r>
-        <w:rPr>
-          <w:rFonts w:ascii="Palatino Linotype" w:hAnsi="Palatino Linotype" w:cs="Times New Roman"/>
-          <w:sz w:val="22"/>
-          <w:szCs w:val="22"/>
-        </w:rPr>
-        <w:t>Herms and McCullough 2014)</w:t>
-      </w:r>
-    </w:p>
-    <w:p>
-      <w:pPr>
-        <w:rPr>
-          <w:rFonts w:ascii="Palatino Linotype" w:hAnsi="Palatino Linotype" w:cs="Times New Roman"/>
-        </w:rPr>
-      </w:pPr>
-    </w:p>
-    <w:p>
-      <w:pPr>
-        <w:rPr>
-          <w:rFonts w:ascii="Palatino Linotype" w:hAnsi="Palatino Linotype" w:cs="Times New Roman"/>
-          <w:sz w:val="22"/>
-          <w:szCs w:val="22"/>
-        </w:rPr>
-      </w:pPr>
-      <w:r>
-        <w:rPr>
-          <w:rFonts w:ascii="Palatino Linotype" w:hAnsi="Palatino Linotype" w:cs="Times New Roman"/>
-          <w:sz w:val="22"/>
-          <w:szCs w:val="22"/>
-        </w:rPr>
-        <w:t>Global Implications of Pests and Pathogens</w:t>
+        <w:t xml:space="preserve">Outline </w:t>
       </w:r>
     </w:p>
     <w:p>
@@ -1072,185 +847,193 @@
           <w:sz w:val="22"/>
           <w:szCs w:val="22"/>
         </w:rPr>
+        <w:t xml:space="preserve"> #Aukema et al. 2010 – Quantifies the number of pests and pathogens introduced to forests</w:t>
+      </w:r>
+      <w:r>
+        <w:rPr>
+          <w:rFonts w:ascii="Palatino Linotype" w:hAnsi="Palatino Linotype" w:cs="Times New Roman"/>
+          <w:sz w:val="22"/>
+          <w:szCs w:val="22"/>
+        </w:rPr>
+        <w:t xml:space="preserve"> in the US (450 insects and 16 pathogens)</w:t>
+      </w:r>
+      <w:r>
+        <w:rPr>
+          <w:rFonts w:ascii="Palatino Linotype" w:hAnsi="Palatino Linotype" w:cs="Times New Roman"/>
+          <w:sz w:val="22"/>
+          <w:szCs w:val="22"/>
+        </w:rPr>
+        <w:t xml:space="preserve">.  </w:t>
+      </w:r>
+      <w:r>
+        <w:rPr>
+          <w:rFonts w:ascii="Palatino Linotype" w:hAnsi="Palatino Linotype" w:cs="Times New Roman"/>
+          <w:sz w:val="22"/>
+          <w:szCs w:val="22"/>
+        </w:rPr>
+        <w:t>Lovett et al. 2016 – States that 11 of the 15 species that are considered high impact are found in eastern deciduous forests</w:t>
+      </w:r>
+      <w:r>
+        <w:rPr>
+          <w:rFonts w:ascii="Palatino Linotype" w:hAnsi="Palatino Linotype" w:cs="Times New Roman"/>
+          <w:sz w:val="22"/>
+          <w:szCs w:val="22"/>
+        </w:rPr>
+        <w:t xml:space="preserve">. </w:t>
+      </w:r>
+    </w:p>
+    <w:p>
+      <w:pPr>
+        <w:rPr>
+          <w:rFonts w:ascii="Palatino Linotype" w:hAnsi="Palatino Linotype" w:cs="Times New Roman"/>
+          <w:sz w:val="22"/>
+          <w:szCs w:val="22"/>
+        </w:rPr>
+      </w:pPr>
+      <w:r>
+        <w:rPr>
+          <w:rFonts w:ascii="Palatino Linotype" w:hAnsi="Palatino Linotype" w:cs="Times New Roman"/>
+          <w:sz w:val="22"/>
+          <w:szCs w:val="22"/>
+        </w:rPr>
+        <w:t xml:space="preserve">#Fisher et al. 2013 – </w:t>
+      </w:r>
+      <w:r>
+        <w:rPr>
+          <w:rFonts w:ascii="Palatino Linotype" w:hAnsi="Palatino Linotype" w:cs="Times New Roman"/>
+          <w:sz w:val="22"/>
+          <w:szCs w:val="22"/>
+        </w:rPr>
+        <w:t xml:space="preserve">References the impact of intercontinental trade and globalization on the introduction of nonindigenous species and notes that many species originate in Asia. </w:t>
+      </w:r>
+      <w:r>
+        <w:rPr>
+          <w:rFonts w:ascii="Palatino Linotype" w:hAnsi="Palatino Linotype" w:cs="Times New Roman"/>
+          <w:sz w:val="22"/>
+          <w:szCs w:val="22"/>
+        </w:rPr>
+        <w:t>#Aukema</w:t>
+      </w:r>
+      <w:r>
+        <w:rPr>
+          <w:rFonts w:ascii="Palatino Linotype" w:hAnsi="Palatino Linotype" w:cs="Times New Roman"/>
+          <w:sz w:val="22"/>
+          <w:szCs w:val="22"/>
+        </w:rPr>
+        <w:t xml:space="preserve"> 2010 – Requires further reading</w:t>
+      </w:r>
+    </w:p>
+    <w:p>
+      <w:pPr>
+        <w:rPr>
+          <w:rFonts w:ascii="Palatino Linotype" w:hAnsi="Palatino Linotype" w:cs="Times New Roman"/>
+          <w:sz w:val="22"/>
+          <w:szCs w:val="22"/>
+        </w:rPr>
+      </w:pPr>
+    </w:p>
+    <w:p>
+      <w:pPr>
+        <w:rPr>
+          <w:rFonts w:ascii="Palatino Linotype" w:hAnsi="Palatino Linotype" w:cs="Times New Roman"/>
+          <w:sz w:val="22"/>
+          <w:szCs w:val="22"/>
+        </w:rPr>
+      </w:pPr>
+      <w:r>
+        <w:rPr>
+          <w:rFonts w:ascii="Palatino Linotype" w:hAnsi="Palatino Linotype" w:cs="Times New Roman"/>
+          <w:sz w:val="22"/>
+          <w:szCs w:val="22"/>
+        </w:rPr>
+        <w:t>#</w:t>
+      </w:r>
+      <w:r>
+        <w:rPr>
+          <w:rFonts w:ascii="Palatino Linotype" w:hAnsi="Palatino Linotype" w:cs="Times New Roman"/>
+          <w:sz w:val="22"/>
+          <w:szCs w:val="22"/>
+        </w:rPr>
+        <w:t xml:space="preserve"> </w:t>
+      </w:r>
+      <w:proofErr w:type="spellStart"/>
+      <w:r>
+        <w:rPr>
+          <w:rFonts w:ascii="Palatino Linotype" w:hAnsi="Palatino Linotype" w:cs="Times New Roman"/>
+          <w:sz w:val="22"/>
+          <w:szCs w:val="22"/>
+        </w:rPr>
+        <w:t>Karban</w:t>
+      </w:r>
+      <w:proofErr w:type="spellEnd"/>
+      <w:r>
+        <w:rPr>
+          <w:rFonts w:ascii="Palatino Linotype" w:hAnsi="Palatino Linotype" w:cs="Times New Roman"/>
+          <w:sz w:val="22"/>
+          <w:szCs w:val="22"/>
+        </w:rPr>
+        <w:t xml:space="preserve"> 1978; Conners 1988; </w:t>
+      </w:r>
+      <w:proofErr w:type="spellStart"/>
+      <w:r>
+        <w:rPr>
+          <w:rFonts w:ascii="Palatino Linotype" w:hAnsi="Palatino Linotype" w:cs="Times New Roman"/>
+          <w:sz w:val="22"/>
+          <w:szCs w:val="22"/>
+        </w:rPr>
+        <w:t>Hanberry</w:t>
+      </w:r>
+      <w:proofErr w:type="spellEnd"/>
+      <w:r>
+        <w:rPr>
+          <w:rFonts w:ascii="Palatino Linotype" w:hAnsi="Palatino Linotype" w:cs="Times New Roman"/>
+          <w:sz w:val="22"/>
+          <w:szCs w:val="22"/>
+        </w:rPr>
+        <w:t xml:space="preserve"> and </w:t>
+      </w:r>
+      <w:proofErr w:type="spellStart"/>
+      <w:r>
+        <w:rPr>
+          <w:rFonts w:ascii="Palatino Linotype" w:hAnsi="Palatino Linotype" w:cs="Times New Roman"/>
+          <w:sz w:val="22"/>
+          <w:szCs w:val="22"/>
+        </w:rPr>
+        <w:t>Nowacki</w:t>
+      </w:r>
+      <w:proofErr w:type="spellEnd"/>
+      <w:r>
+        <w:rPr>
+          <w:rFonts w:ascii="Palatino Linotype" w:hAnsi="Palatino Linotype" w:cs="Times New Roman"/>
+          <w:sz w:val="22"/>
+          <w:szCs w:val="22"/>
+        </w:rPr>
+        <w:t xml:space="preserve"> 2016</w:t>
+      </w:r>
+      <w:r>
+        <w:rPr>
+          <w:rFonts w:ascii="Palatino Linotype" w:hAnsi="Palatino Linotype" w:cs="Times New Roman"/>
+          <w:sz w:val="22"/>
+          <w:szCs w:val="22"/>
+        </w:rPr>
+        <w:t xml:space="preserve"> – Provide estimates of chestnut abundance prior to the Chestnut blight, need to be double-checked. </w:t>
+      </w:r>
+      <w:r>
+        <w:rPr>
+          <w:rFonts w:ascii="Palatino Linotype" w:hAnsi="Palatino Linotype" w:cs="Times New Roman"/>
+          <w:sz w:val="22"/>
+          <w:szCs w:val="22"/>
+        </w:rPr>
+        <w:t xml:space="preserve">#Elliot and Swank – States </w:t>
+      </w:r>
+      <w:r>
+        <w:rPr>
+          <w:rFonts w:ascii="Palatino Linotype" w:hAnsi="Palatino Linotype" w:cs="Times New Roman"/>
+          <w:sz w:val="22"/>
+          <w:szCs w:val="22"/>
+        </w:rPr>
         <w:lastRenderedPageBreak/>
-        <w:t xml:space="preserve"> #Aukema et al. 2010 – Quantifies the number of pests and pathogens introduced to forests</w:t>
-      </w:r>
-      <w:r>
-        <w:rPr>
-          <w:rFonts w:ascii="Palatino Linotype" w:hAnsi="Palatino Linotype" w:cs="Times New Roman"/>
-          <w:sz w:val="22"/>
-          <w:szCs w:val="22"/>
-        </w:rPr>
-        <w:t xml:space="preserve"> in the US (450 insects and 16 pathogens)</w:t>
-      </w:r>
-      <w:r>
-        <w:rPr>
-          <w:rFonts w:ascii="Palatino Linotype" w:hAnsi="Palatino Linotype" w:cs="Times New Roman"/>
-          <w:sz w:val="22"/>
-          <w:szCs w:val="22"/>
-        </w:rPr>
-        <w:t xml:space="preserve">.  </w:t>
-      </w:r>
-      <w:r>
-        <w:rPr>
-          <w:rFonts w:ascii="Palatino Linotype" w:hAnsi="Palatino Linotype" w:cs="Times New Roman"/>
-          <w:sz w:val="22"/>
-          <w:szCs w:val="22"/>
-        </w:rPr>
-        <w:t>Lovett et al. 2016 – States that 11 of the 15 species that are considered high impact are found in eastern deciduous forests</w:t>
-      </w:r>
-      <w:r>
-        <w:rPr>
-          <w:rFonts w:ascii="Palatino Linotype" w:hAnsi="Palatino Linotype" w:cs="Times New Roman"/>
-          <w:sz w:val="22"/>
-          <w:szCs w:val="22"/>
-        </w:rPr>
-        <w:t xml:space="preserve">. </w:t>
-      </w:r>
-    </w:p>
-    <w:p>
-      <w:pPr>
-        <w:rPr>
-          <w:rFonts w:ascii="Palatino Linotype" w:hAnsi="Palatino Linotype" w:cs="Times New Roman"/>
-          <w:sz w:val="22"/>
-          <w:szCs w:val="22"/>
-        </w:rPr>
-      </w:pPr>
-      <w:r>
-        <w:rPr>
-          <w:rFonts w:ascii="Palatino Linotype" w:hAnsi="Palatino Linotype" w:cs="Times New Roman"/>
-          <w:sz w:val="22"/>
-          <w:szCs w:val="22"/>
-        </w:rPr>
-        <w:t xml:space="preserve">#Fisher et al. 2013 – </w:t>
-      </w:r>
-      <w:r>
-        <w:rPr>
-          <w:rFonts w:ascii="Palatino Linotype" w:hAnsi="Palatino Linotype" w:cs="Times New Roman"/>
-          <w:sz w:val="22"/>
-          <w:szCs w:val="22"/>
-        </w:rPr>
-        <w:t xml:space="preserve">References the impact of intercontinental trade and globalization on the introduction of nonindigenous species and notes that many species originate in Asia. </w:t>
-      </w:r>
-      <w:r>
-        <w:rPr>
-          <w:rFonts w:ascii="Palatino Linotype" w:hAnsi="Palatino Linotype" w:cs="Times New Roman"/>
-          <w:sz w:val="22"/>
-          <w:szCs w:val="22"/>
-        </w:rPr>
-        <w:t>#Aukema</w:t>
-      </w:r>
-      <w:r>
-        <w:rPr>
-          <w:rFonts w:ascii="Palatino Linotype" w:hAnsi="Palatino Linotype" w:cs="Times New Roman"/>
-          <w:sz w:val="22"/>
-          <w:szCs w:val="22"/>
-        </w:rPr>
-        <w:t xml:space="preserve"> 2010 – Requires further reading</w:t>
-      </w:r>
-    </w:p>
-    <w:p>
-      <w:pPr>
-        <w:rPr>
-          <w:rFonts w:ascii="Palatino Linotype" w:hAnsi="Palatino Linotype" w:cs="Times New Roman"/>
-          <w:sz w:val="22"/>
-          <w:szCs w:val="22"/>
-        </w:rPr>
-      </w:pPr>
-    </w:p>
-    <w:p>
-      <w:pPr>
-        <w:rPr>
-          <w:rFonts w:ascii="Palatino Linotype" w:hAnsi="Palatino Linotype" w:cs="Times New Roman"/>
-          <w:sz w:val="22"/>
-          <w:szCs w:val="22"/>
-        </w:rPr>
-      </w:pPr>
-      <w:r>
-        <w:rPr>
-          <w:rFonts w:ascii="Palatino Linotype" w:hAnsi="Palatino Linotype" w:cs="Times New Roman"/>
-          <w:sz w:val="22"/>
-          <w:szCs w:val="22"/>
-        </w:rPr>
-        <w:t>#</w:t>
-      </w:r>
-      <w:r>
-        <w:rPr>
-          <w:rFonts w:ascii="Palatino Linotype" w:hAnsi="Palatino Linotype" w:cs="Times New Roman"/>
-          <w:sz w:val="22"/>
-          <w:szCs w:val="22"/>
-        </w:rPr>
-        <w:t xml:space="preserve"> </w:t>
-      </w:r>
-      <w:proofErr w:type="spellStart"/>
-      <w:r>
-        <w:rPr>
-          <w:rFonts w:ascii="Palatino Linotype" w:hAnsi="Palatino Linotype" w:cs="Times New Roman"/>
-          <w:sz w:val="22"/>
-          <w:szCs w:val="22"/>
-        </w:rPr>
-        <w:t>Karban</w:t>
-      </w:r>
-      <w:proofErr w:type="spellEnd"/>
-      <w:r>
-        <w:rPr>
-          <w:rFonts w:ascii="Palatino Linotype" w:hAnsi="Palatino Linotype" w:cs="Times New Roman"/>
-          <w:sz w:val="22"/>
-          <w:szCs w:val="22"/>
-        </w:rPr>
-        <w:t xml:space="preserve"> 1978; Conners 1988; </w:t>
-      </w:r>
-      <w:proofErr w:type="spellStart"/>
-      <w:r>
-        <w:rPr>
-          <w:rFonts w:ascii="Palatino Linotype" w:hAnsi="Palatino Linotype" w:cs="Times New Roman"/>
-          <w:sz w:val="22"/>
-          <w:szCs w:val="22"/>
-        </w:rPr>
-        <w:t>Hanberry</w:t>
-      </w:r>
-      <w:proofErr w:type="spellEnd"/>
-      <w:r>
-        <w:rPr>
-          <w:rFonts w:ascii="Palatino Linotype" w:hAnsi="Palatino Linotype" w:cs="Times New Roman"/>
-          <w:sz w:val="22"/>
-          <w:szCs w:val="22"/>
-        </w:rPr>
-        <w:t xml:space="preserve"> and </w:t>
-      </w:r>
-      <w:proofErr w:type="spellStart"/>
-      <w:r>
-        <w:rPr>
-          <w:rFonts w:ascii="Palatino Linotype" w:hAnsi="Palatino Linotype" w:cs="Times New Roman"/>
-          <w:sz w:val="22"/>
-          <w:szCs w:val="22"/>
-        </w:rPr>
-        <w:t>Nowacki</w:t>
-      </w:r>
-      <w:proofErr w:type="spellEnd"/>
-      <w:r>
-        <w:rPr>
-          <w:rFonts w:ascii="Palatino Linotype" w:hAnsi="Palatino Linotype" w:cs="Times New Roman"/>
-          <w:sz w:val="22"/>
-          <w:szCs w:val="22"/>
-        </w:rPr>
-        <w:t xml:space="preserve"> 2016</w:t>
-      </w:r>
-      <w:r>
-        <w:rPr>
-          <w:rFonts w:ascii="Palatino Linotype" w:hAnsi="Palatino Linotype" w:cs="Times New Roman"/>
-          <w:sz w:val="22"/>
-          <w:szCs w:val="22"/>
-        </w:rPr>
-        <w:t xml:space="preserve"> – Provide estimates of chestnut abundance prior to the Chestnut blight, need to be double-checked. </w:t>
-      </w:r>
-      <w:r>
-        <w:rPr>
-          <w:rFonts w:ascii="Palatino Linotype" w:hAnsi="Palatino Linotype" w:cs="Times New Roman"/>
-          <w:sz w:val="22"/>
-          <w:szCs w:val="22"/>
-        </w:rPr>
-        <w:t xml:space="preserve">#Elliot and Swank – States that Chestnuts are confined to the understory </w:t>
+        <w:t xml:space="preserve">that Chestnuts are confined to the understory </w:t>
       </w:r>
       <w:r>
         <w:rPr>
@@ -1365,6 +1148,23 @@
           <w:szCs w:val="22"/>
         </w:rPr>
       </w:pPr>
+    </w:p>
+    <w:p>
+      <w:pPr>
+        <w:rPr>
+          <w:rFonts w:ascii="Palatino Linotype" w:hAnsi="Palatino Linotype" w:cs="Times New Roman"/>
+          <w:sz w:val="22"/>
+          <w:szCs w:val="22"/>
+        </w:rPr>
+      </w:pPr>
+      <w:r>
+        <w:rPr>
+          <w:rFonts w:ascii="Palatino Linotype" w:hAnsi="Palatino Linotype" w:cs="Times New Roman"/>
+          <w:sz w:val="22"/>
+          <w:szCs w:val="22"/>
+        </w:rPr>
+        <w:t>Fei et al. 2019 – Biomass losses resulting from insect and disease invasions in US Forests</w:t>
+      </w:r>
     </w:p>
     <w:p>
       <w:pPr>
@@ -1385,30 +1185,14 @@
           <w:sz w:val="22"/>
           <w:szCs w:val="22"/>
         </w:rPr>
-        <w:t>G</w:t>
-      </w:r>
-      <w:r>
-        <w:rPr>
-          <w:rFonts w:ascii="Palatino Linotype" w:hAnsi="Palatino Linotype" w:cs="Times New Roman"/>
-          <w:sz w:val="22"/>
-          <w:szCs w:val="22"/>
-        </w:rPr>
-        <w:t>eneral s</w:t>
-      </w:r>
-      <w:r>
-        <w:rPr>
-          <w:rFonts w:ascii="Palatino Linotype" w:hAnsi="Palatino Linotype" w:cs="Times New Roman"/>
-          <w:sz w:val="22"/>
-          <w:szCs w:val="22"/>
-        </w:rPr>
-        <w:t>tatements about pests and pathogens</w:t>
+        <w:t>Annual biomass loss caused by pests and pathogens is a very small amount (0.04%) of the total biomass of US forests</w:t>
       </w:r>
     </w:p>
     <w:p>
       <w:pPr>
         <w:pStyle w:val="ListParagraph"/>
         <w:numPr>
-          <w:ilvl w:val="1"/>
+          <w:ilvl w:val="0"/>
           <w:numId w:val="5"/>
         </w:numPr>
         <w:rPr>
@@ -1423,22 +1207,14 @@
           <w:sz w:val="22"/>
           <w:szCs w:val="22"/>
         </w:rPr>
-        <w:t>W</w:t>
-      </w:r>
-      <w:r>
-        <w:rPr>
-          <w:rFonts w:ascii="Palatino Linotype" w:hAnsi="Palatino Linotype" w:cs="Times New Roman"/>
-          <w:sz w:val="22"/>
-          <w:szCs w:val="22"/>
-        </w:rPr>
-        <w:t>hat they are, how they spread</w:t>
+        <w:t>However, the change in the amount of dead material caused by pests and pathogens represents a substantial change in carbon dynamics</w:t>
       </w:r>
     </w:p>
     <w:p>
       <w:pPr>
         <w:pStyle w:val="ListParagraph"/>
         <w:numPr>
-          <w:ilvl w:val="1"/>
+          <w:ilvl w:val="0"/>
           <w:numId w:val="5"/>
         </w:numPr>
         <w:rPr>
@@ -1453,15 +1229,29 @@
           <w:sz w:val="22"/>
           <w:szCs w:val="22"/>
         </w:rPr>
-        <w:t>G</w:t>
-      </w:r>
-      <w:r>
-        <w:rPr>
-          <w:rFonts w:ascii="Palatino Linotype" w:hAnsi="Palatino Linotype" w:cs="Times New Roman"/>
-          <w:sz w:val="22"/>
-          <w:szCs w:val="22"/>
-        </w:rPr>
-        <w:t xml:space="preserve">lobalization, quantify global impact (Look into </w:t>
+        <w:t>Biomass loss was concentrated primarily in the eastern United States</w:t>
+      </w:r>
+    </w:p>
+    <w:p>
+      <w:pPr>
+        <w:pStyle w:val="ListParagraph"/>
+        <w:numPr>
+          <w:ilvl w:val="0"/>
+          <w:numId w:val="5"/>
+        </w:numPr>
+        <w:rPr>
+          <w:rFonts w:ascii="Palatino Linotype" w:hAnsi="Palatino Linotype" w:cs="Times New Roman"/>
+          <w:sz w:val="22"/>
+          <w:szCs w:val="22"/>
+        </w:rPr>
+      </w:pPr>
+      <w:r>
+        <w:rPr>
+          <w:rFonts w:ascii="Palatino Linotype" w:hAnsi="Palatino Linotype" w:cs="Times New Roman"/>
+          <w:sz w:val="22"/>
+          <w:szCs w:val="22"/>
+        </w:rPr>
+        <w:t xml:space="preserve">Biomass loss of 5.53 </w:t>
       </w:r>
       <w:proofErr w:type="spellStart"/>
       <w:r>
@@ -1470,7 +1260,7 @@
           <w:sz w:val="22"/>
           <w:szCs w:val="22"/>
         </w:rPr>
-        <w:t>Aukema</w:t>
+        <w:t>TgC</w:t>
       </w:r>
       <w:proofErr w:type="spellEnd"/>
       <w:r>
@@ -1479,7 +1269,121 @@
           <w:sz w:val="22"/>
           <w:szCs w:val="22"/>
         </w:rPr>
-        <w:t xml:space="preserve"> et al. 2010, Boyd et al. 2013)</w:t>
+        <w:t xml:space="preserve"> per year is comparable in magnitude to trees killed by fire (5.4 to 14.2 </w:t>
+      </w:r>
+      <w:proofErr w:type="spellStart"/>
+      <w:r>
+        <w:rPr>
+          <w:rFonts w:ascii="Palatino Linotype" w:hAnsi="Palatino Linotype" w:cs="Times New Roman"/>
+          <w:sz w:val="22"/>
+          <w:szCs w:val="22"/>
+        </w:rPr>
+        <w:t>TgC</w:t>
+      </w:r>
+      <w:proofErr w:type="spellEnd"/>
+      <w:r>
+        <w:rPr>
+          <w:rFonts w:ascii="Palatino Linotype" w:hAnsi="Palatino Linotype" w:cs="Times New Roman"/>
+          <w:sz w:val="22"/>
+          <w:szCs w:val="22"/>
+        </w:rPr>
+        <w:t xml:space="preserve"> per year) – Referenced from </w:t>
+      </w:r>
+      <w:proofErr w:type="spellStart"/>
+      <w:r>
+        <w:rPr>
+          <w:rFonts w:ascii="Palatino Linotype" w:hAnsi="Palatino Linotype" w:cs="Times New Roman"/>
+          <w:sz w:val="22"/>
+          <w:szCs w:val="22"/>
+        </w:rPr>
+        <w:t>Hicke</w:t>
+      </w:r>
+      <w:proofErr w:type="spellEnd"/>
+      <w:r>
+        <w:rPr>
+          <w:rFonts w:ascii="Palatino Linotype" w:hAnsi="Palatino Linotype" w:cs="Times New Roman"/>
+          <w:sz w:val="22"/>
+          <w:szCs w:val="22"/>
+        </w:rPr>
+        <w:t xml:space="preserve"> et al. 2013</w:t>
+      </w:r>
+    </w:p>
+    <w:p>
+      <w:pPr>
+        <w:pStyle w:val="ListParagraph"/>
+        <w:numPr>
+          <w:ilvl w:val="0"/>
+          <w:numId w:val="5"/>
+        </w:numPr>
+        <w:rPr>
+          <w:rFonts w:ascii="Palatino Linotype" w:hAnsi="Palatino Linotype" w:cs="Times New Roman"/>
+          <w:sz w:val="22"/>
+          <w:szCs w:val="22"/>
+        </w:rPr>
+      </w:pPr>
+      <w:r>
+        <w:rPr>
+          <w:rFonts w:ascii="Palatino Linotype" w:hAnsi="Palatino Linotype" w:cs="Times New Roman"/>
+          <w:sz w:val="22"/>
+          <w:szCs w:val="22"/>
+        </w:rPr>
+        <w:t>Many species have not completely invaded their host range</w:t>
+      </w:r>
+    </w:p>
+    <w:p>
+      <w:pPr>
+        <w:pStyle w:val="ListParagraph"/>
+        <w:numPr>
+          <w:ilvl w:val="0"/>
+          <w:numId w:val="5"/>
+        </w:numPr>
+        <w:rPr>
+          <w:rFonts w:ascii="Palatino Linotype" w:hAnsi="Palatino Linotype" w:cs="Times New Roman"/>
+          <w:sz w:val="22"/>
+          <w:szCs w:val="22"/>
+        </w:rPr>
+      </w:pPr>
+      <w:r>
+        <w:rPr>
+          <w:rFonts w:ascii="Palatino Linotype" w:hAnsi="Palatino Linotype" w:cs="Times New Roman"/>
+          <w:sz w:val="22"/>
+          <w:szCs w:val="22"/>
+        </w:rPr>
+        <w:t xml:space="preserve">41% of live forest biomass is at risk for </w:t>
+      </w:r>
+      <w:r>
+        <w:rPr>
+          <w:rFonts w:ascii="Palatino Linotype" w:hAnsi="Palatino Linotype" w:cs="Times New Roman"/>
+          <w:sz w:val="22"/>
+          <w:szCs w:val="22"/>
+        </w:rPr>
+        <w:t xml:space="preserve">future invasion </w:t>
+      </w:r>
+    </w:p>
+    <w:p>
+      <w:pPr>
+        <w:rPr>
+          <w:rFonts w:ascii="Palatino Linotype" w:hAnsi="Palatino Linotype" w:cs="Times New Roman"/>
+          <w:sz w:val="22"/>
+          <w:szCs w:val="22"/>
+        </w:rPr>
+      </w:pPr>
+    </w:p>
+    <w:p>
+      <w:pPr>
+        <w:rPr>
+          <w:rFonts w:ascii="Palatino Linotype" w:hAnsi="Palatino Linotype" w:cs="Times New Roman"/>
+          <w:sz w:val="22"/>
+          <w:szCs w:val="22"/>
+        </w:rPr>
+      </w:pPr>
+      <w:r>
+        <w:rPr>
+          <w:rFonts w:ascii="Palatino Linotype" w:hAnsi="Palatino Linotype" w:cs="Times New Roman"/>
+          <w:sz w:val="22"/>
+          <w:szCs w:val="22"/>
+        </w:rPr>
+        <w:t>Other articles</w:t>
       </w:r>
     </w:p>
     <w:p>
@@ -1626,7 +1530,23 @@
           <w:sz w:val="22"/>
           <w:szCs w:val="22"/>
         </w:rPr>
-        <w:t xml:space="preserve">“We find that these species cause an additional (i.e. above background levels) tree mortality rate [biomass loss] of 5.53 </w:t>
+        <w:t>“In addition, 41.1% of the total live forest biomass in the conterminous United States is at risk of future loss from these 15 pests” (Fei et al. 201</w:t>
+      </w:r>
+      <w:r>
+        <w:rPr>
+          <w:rFonts w:ascii="Palatino Linotype" w:hAnsi="Palatino Linotype" w:cs="Times New Roman"/>
+          <w:sz w:val="22"/>
+          <w:szCs w:val="22"/>
+        </w:rPr>
+        <w:t>9</w:t>
+      </w:r>
+      <w:r>
+        <w:rPr>
+          <w:rFonts w:ascii="Palatino Linotype" w:hAnsi="Palatino Linotype" w:cs="Times New Roman"/>
+          <w:sz w:val="22"/>
+          <w:szCs w:val="22"/>
+        </w:rPr>
+        <w:t xml:space="preserve">) – See if </w:t>
       </w:r>
       <w:proofErr w:type="spellStart"/>
       <w:r>
@@ -1635,7 +1555,7 @@
           <w:sz w:val="22"/>
           <w:szCs w:val="22"/>
         </w:rPr>
-        <w:t>TgC</w:t>
+        <w:t>any one</w:t>
       </w:r>
       <w:proofErr w:type="spellEnd"/>
       <w:r>
@@ -1644,7 +1564,29 @@
           <w:sz w:val="22"/>
           <w:szCs w:val="22"/>
         </w:rPr>
-        <w:t xml:space="preserve"> per year” (Fei et al. 2013).</w:t>
+        <w:t xml:space="preserve"> these 13 include our four pests/pathogens</w:t>
+      </w:r>
+    </w:p>
+    <w:p>
+      <w:pPr>
+        <w:pStyle w:val="ListParagraph"/>
+        <w:numPr>
+          <w:ilvl w:val="0"/>
+          <w:numId w:val="5"/>
+        </w:numPr>
+        <w:rPr>
+          <w:rFonts w:ascii="Palatino Linotype" w:hAnsi="Palatino Linotype" w:cs="Times New Roman"/>
+          <w:sz w:val="22"/>
+          <w:szCs w:val="22"/>
+        </w:rPr>
+      </w:pPr>
+      <w:r>
+        <w:rPr>
+          <w:rFonts w:ascii="Palatino Linotype" w:hAnsi="Palatino Linotype" w:cs="Times New Roman"/>
+          <w:sz w:val="22"/>
+          <w:szCs w:val="22"/>
+        </w:rPr>
+        <w:t>“Nonnative pests (insects and diseases) can have multifaceted short-term and long-term impacts on forest ecosystems, ranging from</w:t>
       </w:r>
     </w:p>
     <w:p>
@@ -1666,7 +1608,51 @@
           <w:sz w:val="22"/>
           <w:szCs w:val="22"/>
         </w:rPr>
-        <w:t>“Compensation, in the form of increased growth and recruitment of nonhost species, was not detectable when measured across entire invaded ranges but does occur several decades following pest invasions” (Fei et al. 2013) – Not sure about using this one</w:t>
+        <w:t>decreased forest productivity (Lovett et al. 2006)</w:t>
+      </w:r>
+    </w:p>
+    <w:p>
+      <w:pPr>
+        <w:pStyle w:val="ListParagraph"/>
+        <w:numPr>
+          <w:ilvl w:val="1"/>
+          <w:numId w:val="5"/>
+        </w:numPr>
+        <w:rPr>
+          <w:rFonts w:ascii="Palatino Linotype" w:hAnsi="Palatino Linotype" w:cs="Times New Roman"/>
+          <w:sz w:val="22"/>
+          <w:szCs w:val="22"/>
+        </w:rPr>
+      </w:pPr>
+      <w:r>
+        <w:rPr>
+          <w:rFonts w:ascii="Palatino Linotype" w:hAnsi="Palatino Linotype" w:cs="Times New Roman"/>
+          <w:sz w:val="22"/>
+          <w:szCs w:val="22"/>
+        </w:rPr>
+        <w:t>the modification of biogeochemical cycling (Lovett et al. 2006)</w:t>
+      </w:r>
+    </w:p>
+    <w:p>
+      <w:pPr>
+        <w:pStyle w:val="ListParagraph"/>
+        <w:numPr>
+          <w:ilvl w:val="1"/>
+          <w:numId w:val="5"/>
+        </w:numPr>
+        <w:rPr>
+          <w:rFonts w:ascii="Palatino Linotype" w:hAnsi="Palatino Linotype" w:cs="Times New Roman"/>
+          <w:sz w:val="22"/>
+          <w:szCs w:val="22"/>
+        </w:rPr>
+      </w:pPr>
+      <w:r>
+        <w:rPr>
+          <w:rFonts w:ascii="Palatino Linotype" w:hAnsi="Palatino Linotype" w:cs="Times New Roman"/>
+          <w:sz w:val="22"/>
+          <w:szCs w:val="22"/>
+        </w:rPr>
+        <w:t>geomorphic processes (Fei et al. 2014)</w:t>
       </w:r>
     </w:p>
     <w:p>
@@ -1688,7 +1674,7 @@
           <w:sz w:val="22"/>
           <w:szCs w:val="22"/>
         </w:rPr>
-        <w:t xml:space="preserve">“In addition, 41.1% of the total live forest biomass in the conterminous United States is at risk of future loss from these 15 pests” (Fei et al. 2013) – See if </w:t>
+        <w:t>Which can be detrimental to ecosystem services” (</w:t>
       </w:r>
       <w:proofErr w:type="spellStart"/>
       <w:r>
@@ -1697,7 +1683,7 @@
           <w:sz w:val="22"/>
           <w:szCs w:val="22"/>
         </w:rPr>
-        <w:t>any one</w:t>
+        <w:t>Seidl</w:t>
       </w:r>
       <w:proofErr w:type="spellEnd"/>
       <w:r>
@@ -1706,7 +1692,7 @@
           <w:sz w:val="22"/>
           <w:szCs w:val="22"/>
         </w:rPr>
-        <w:t xml:space="preserve"> these 13 include our four pests/pathogens</w:t>
+        <w:t xml:space="preserve"> et al. 2018, Boyd et al. 2013)</w:t>
       </w:r>
     </w:p>
     <w:p>
@@ -1728,7 +1714,139 @@
           <w:sz w:val="22"/>
           <w:szCs w:val="22"/>
         </w:rPr>
-        <w:t>“Nonnative pests (insects and diseases) can have multifaceted short-term and long-term impacts on forest ecosystems, ranging from</w:t>
+        <w:t>Pests and Pathogens pose a serious threat to Eastern Deciduous Forests specifically</w:t>
+      </w:r>
+    </w:p>
+    <w:p>
+      <w:pPr>
+        <w:pStyle w:val="ListParagraph"/>
+        <w:numPr>
+          <w:ilvl w:val="0"/>
+          <w:numId w:val="5"/>
+        </w:numPr>
+        <w:rPr>
+          <w:rFonts w:ascii="Palatino Linotype" w:hAnsi="Palatino Linotype" w:cs="Times New Roman"/>
+          <w:sz w:val="22"/>
+          <w:szCs w:val="22"/>
+        </w:rPr>
+      </w:pPr>
+      <w:r>
+        <w:rPr>
+          <w:rFonts w:ascii="Palatino Linotype" w:hAnsi="Palatino Linotype" w:cs="Times New Roman"/>
+          <w:sz w:val="22"/>
+          <w:szCs w:val="22"/>
+        </w:rPr>
+        <w:t>11 of the 15 pests that cause “substantial damage” are found in the eastern United State</w:t>
+      </w:r>
+      <w:r>
+        <w:rPr>
+          <w:rFonts w:ascii="Palatino Linotype" w:hAnsi="Palatino Linotype" w:cs="Times New Roman"/>
+          <w:sz w:val="22"/>
+          <w:szCs w:val="22"/>
+        </w:rPr>
+        <w:t>s, in addition to 3 more that have the potential to cause significant damage</w:t>
+      </w:r>
+      <w:r>
+        <w:rPr>
+          <w:rFonts w:ascii="Palatino Linotype" w:hAnsi="Palatino Linotype" w:cs="Times New Roman"/>
+          <w:sz w:val="22"/>
+          <w:szCs w:val="22"/>
+        </w:rPr>
+        <w:t xml:space="preserve"> (Fei et al. 2014</w:t>
+      </w:r>
+      <w:r>
+        <w:rPr>
+          <w:rFonts w:ascii="Palatino Linotype" w:hAnsi="Palatino Linotype" w:cs="Times New Roman"/>
+          <w:sz w:val="22"/>
+          <w:szCs w:val="22"/>
+        </w:rPr>
+        <w:t xml:space="preserve">, Lovett et al. </w:t>
+      </w:r>
+      <w:r>
+        <w:rPr>
+          <w:rFonts w:ascii="Palatino Linotype" w:hAnsi="Palatino Linotype" w:cs="Times New Roman"/>
+          <w:sz w:val="22"/>
+          <w:szCs w:val="22"/>
+        </w:rPr>
+        <w:t>2016)</w:t>
+      </w:r>
+    </w:p>
+    <w:p>
+      <w:pPr>
+        <w:pStyle w:val="ListParagraph"/>
+        <w:numPr>
+          <w:ilvl w:val="0"/>
+          <w:numId w:val="5"/>
+        </w:numPr>
+        <w:rPr>
+          <w:rFonts w:ascii="Palatino Linotype" w:hAnsi="Palatino Linotype" w:cs="Times New Roman"/>
+          <w:sz w:val="22"/>
+          <w:szCs w:val="22"/>
+        </w:rPr>
+      </w:pPr>
+      <w:r>
+        <w:rPr>
+          <w:rFonts w:ascii="Palatino Linotype" w:hAnsi="Palatino Linotype" w:cs="Times New Roman"/>
+          <w:sz w:val="22"/>
+          <w:szCs w:val="22"/>
+        </w:rPr>
+        <w:t>Pests and pathogens impacted 22 tree genera</w:t>
+      </w:r>
+      <w:r>
+        <w:rPr>
+          <w:rFonts w:ascii="Palatino Linotype" w:hAnsi="Palatino Linotype" w:cs="Times New Roman"/>
+          <w:sz w:val="22"/>
+          <w:szCs w:val="22"/>
+        </w:rPr>
+        <w:t xml:space="preserve"> in the Appalachian/Blue Ridge Eco-Region</w:t>
+      </w:r>
+      <w:r>
+        <w:rPr>
+          <w:rFonts w:ascii="Palatino Linotype" w:hAnsi="Palatino Linotype" w:cs="Times New Roman"/>
+          <w:sz w:val="22"/>
+          <w:szCs w:val="22"/>
+        </w:rPr>
+        <w:t xml:space="preserve"> (Anderson-</w:t>
+      </w:r>
+      <w:proofErr w:type="spellStart"/>
+      <w:r>
+        <w:rPr>
+          <w:rFonts w:ascii="Palatino Linotype" w:hAnsi="Palatino Linotype" w:cs="Times New Roman"/>
+          <w:sz w:val="22"/>
+          <w:szCs w:val="22"/>
+        </w:rPr>
+        <w:t>Teixiera</w:t>
+      </w:r>
+      <w:proofErr w:type="spellEnd"/>
+      <w:r>
+        <w:rPr>
+          <w:rFonts w:ascii="Palatino Linotype" w:hAnsi="Palatino Linotype" w:cs="Times New Roman"/>
+          <w:sz w:val="22"/>
+          <w:szCs w:val="22"/>
+        </w:rPr>
+        <w:t xml:space="preserve"> 2020). </w:t>
+      </w:r>
+    </w:p>
+    <w:p>
+      <w:pPr>
+        <w:pStyle w:val="ListParagraph"/>
+        <w:numPr>
+          <w:ilvl w:val="0"/>
+          <w:numId w:val="5"/>
+        </w:numPr>
+        <w:rPr>
+          <w:rFonts w:ascii="Palatino Linotype" w:hAnsi="Palatino Linotype" w:cs="Times New Roman"/>
+          <w:sz w:val="22"/>
+          <w:szCs w:val="22"/>
+        </w:rPr>
+      </w:pPr>
+      <w:r>
+        <w:rPr>
+          <w:rFonts w:ascii="Palatino Linotype" w:hAnsi="Palatino Linotype" w:cs="Times New Roman"/>
+          <w:sz w:val="22"/>
+          <w:szCs w:val="22"/>
+        </w:rPr>
+        <w:t>Chestnuts</w:t>
       </w:r>
     </w:p>
     <w:p>
@@ -1750,7 +1868,44 @@
           <w:sz w:val="22"/>
           <w:szCs w:val="22"/>
         </w:rPr>
-        <w:t>decreased forest productivity (Lovett et al. 2006)</w:t>
+        <w:lastRenderedPageBreak/>
+        <w:t xml:space="preserve">Introduced from Eastern Asia (Lee et al. 2005, </w:t>
+      </w:r>
+      <w:proofErr w:type="spellStart"/>
+      <w:r>
+        <w:rPr>
+          <w:rFonts w:ascii="Palatino Linotype" w:hAnsi="Palatino Linotype" w:cs="Times New Roman"/>
+          <w:sz w:val="22"/>
+          <w:szCs w:val="22"/>
+        </w:rPr>
+        <w:t>Myburg</w:t>
+      </w:r>
+      <w:proofErr w:type="spellEnd"/>
+      <w:r>
+        <w:rPr>
+          <w:rFonts w:ascii="Palatino Linotype" w:hAnsi="Palatino Linotype" w:cs="Times New Roman"/>
+          <w:sz w:val="22"/>
+          <w:szCs w:val="22"/>
+        </w:rPr>
+        <w:t xml:space="preserve"> et al. 2004) and first detected in 1904 (</w:t>
+      </w:r>
+      <w:proofErr w:type="spellStart"/>
+      <w:r>
+        <w:rPr>
+          <w:rFonts w:ascii="Palatino Linotype" w:hAnsi="Palatino Linotype" w:cs="Times New Roman"/>
+          <w:sz w:val="22"/>
+          <w:szCs w:val="22"/>
+        </w:rPr>
+        <w:t>Anagnostakis</w:t>
+      </w:r>
+      <w:proofErr w:type="spellEnd"/>
+      <w:r>
+        <w:rPr>
+          <w:rFonts w:ascii="Palatino Linotype" w:hAnsi="Palatino Linotype" w:cs="Times New Roman"/>
+          <w:sz w:val="22"/>
+          <w:szCs w:val="22"/>
+        </w:rPr>
+        <w:t xml:space="preserve"> 1987)</w:t>
       </w:r>
     </w:p>
     <w:p>
@@ -1772,7 +1927,7 @@
           <w:sz w:val="22"/>
           <w:szCs w:val="22"/>
         </w:rPr>
-        <w:t>the modification of biogeochemical cycling (Lovett et al. 2006)</w:t>
+        <w:t>Introduced through infected chestnut trees (Griffin 1986)</w:t>
       </w:r>
     </w:p>
     <w:p>
@@ -1794,7 +1949,145 @@
           <w:sz w:val="22"/>
           <w:szCs w:val="22"/>
         </w:rPr>
-        <w:t>geomorphic processes (Fei et al. 2014)</w:t>
+        <w:t>Chestnut trees were described as “previously abundant” in 1939 (Berg and Moore 1941 – weak source)</w:t>
+      </w:r>
+    </w:p>
+    <w:p>
+      <w:pPr>
+        <w:pStyle w:val="ListParagraph"/>
+        <w:numPr>
+          <w:ilvl w:val="1"/>
+          <w:numId w:val="5"/>
+        </w:numPr>
+        <w:rPr>
+          <w:rFonts w:ascii="Palatino Linotype" w:hAnsi="Palatino Linotype" w:cs="Times New Roman"/>
+          <w:sz w:val="22"/>
+          <w:szCs w:val="22"/>
+        </w:rPr>
+      </w:pPr>
+      <w:r>
+        <w:rPr>
+          <w:rFonts w:ascii="Palatino Linotype" w:hAnsi="Palatino Linotype" w:cs="Times New Roman"/>
+          <w:sz w:val="22"/>
+          <w:szCs w:val="22"/>
+        </w:rPr>
+        <w:t>Accounted for 8-25% of dominant trees in the study region (</w:t>
+      </w:r>
+      <w:proofErr w:type="spellStart"/>
+      <w:r>
+        <w:rPr>
+          <w:rFonts w:ascii="Palatino Linotype" w:hAnsi="Palatino Linotype" w:cs="Times New Roman"/>
+          <w:sz w:val="22"/>
+          <w:szCs w:val="22"/>
+        </w:rPr>
+        <w:t>Karban</w:t>
+      </w:r>
+      <w:proofErr w:type="spellEnd"/>
+      <w:r>
+        <w:rPr>
+          <w:rFonts w:ascii="Palatino Linotype" w:hAnsi="Palatino Linotype" w:cs="Times New Roman"/>
+          <w:sz w:val="22"/>
+          <w:szCs w:val="22"/>
+        </w:rPr>
+        <w:t xml:space="preserve"> 1978; Conners 1988; </w:t>
+      </w:r>
+      <w:proofErr w:type="spellStart"/>
+      <w:r>
+        <w:rPr>
+          <w:rFonts w:ascii="Palatino Linotype" w:hAnsi="Palatino Linotype" w:cs="Times New Roman"/>
+          <w:sz w:val="22"/>
+          <w:szCs w:val="22"/>
+        </w:rPr>
+        <w:t>Hanberry</w:t>
+      </w:r>
+      <w:proofErr w:type="spellEnd"/>
+      <w:r>
+        <w:rPr>
+          <w:rFonts w:ascii="Palatino Linotype" w:hAnsi="Palatino Linotype" w:cs="Times New Roman"/>
+          <w:sz w:val="22"/>
+          <w:szCs w:val="22"/>
+        </w:rPr>
+        <w:t xml:space="preserve"> and </w:t>
+      </w:r>
+      <w:proofErr w:type="spellStart"/>
+      <w:r>
+        <w:rPr>
+          <w:rFonts w:ascii="Palatino Linotype" w:hAnsi="Palatino Linotype" w:cs="Times New Roman"/>
+          <w:sz w:val="22"/>
+          <w:szCs w:val="22"/>
+        </w:rPr>
+        <w:t>Nowacki</w:t>
+      </w:r>
+      <w:proofErr w:type="spellEnd"/>
+      <w:r>
+        <w:rPr>
+          <w:rFonts w:ascii="Palatino Linotype" w:hAnsi="Palatino Linotype" w:cs="Times New Roman"/>
+          <w:sz w:val="22"/>
+          <w:szCs w:val="22"/>
+        </w:rPr>
+        <w:t xml:space="preserve"> 2016 – check these sources)</w:t>
+      </w:r>
+    </w:p>
+    <w:p>
+      <w:pPr>
+        <w:pStyle w:val="ListParagraph"/>
+        <w:numPr>
+          <w:ilvl w:val="1"/>
+          <w:numId w:val="5"/>
+        </w:numPr>
+        <w:rPr>
+          <w:rFonts w:ascii="Palatino Linotype" w:hAnsi="Palatino Linotype" w:cs="Times New Roman"/>
+          <w:sz w:val="22"/>
+          <w:szCs w:val="22"/>
+        </w:rPr>
+      </w:pPr>
+      <w:r>
+        <w:rPr>
+          <w:rFonts w:ascii="Palatino Linotype" w:hAnsi="Palatino Linotype" w:cs="Times New Roman"/>
+          <w:sz w:val="22"/>
+          <w:szCs w:val="22"/>
+        </w:rPr>
+        <w:t>Within 50 years, the canopy tree was confined to the understory, which has significant ecological and economic consequences (Elliot and Swank 2008).</w:t>
+      </w:r>
+    </w:p>
+    <w:p>
+      <w:pPr>
+        <w:pStyle w:val="ListParagraph"/>
+        <w:numPr>
+          <w:ilvl w:val="1"/>
+          <w:numId w:val="5"/>
+        </w:numPr>
+        <w:rPr>
+          <w:rFonts w:ascii="Palatino Linotype" w:hAnsi="Palatino Linotype" w:cs="Times New Roman"/>
+          <w:sz w:val="22"/>
+          <w:szCs w:val="22"/>
+        </w:rPr>
+      </w:pPr>
+      <w:r>
+        <w:rPr>
+          <w:rFonts w:ascii="Palatino Linotype" w:hAnsi="Palatino Linotype" w:cs="Times New Roman"/>
+          <w:sz w:val="22"/>
+          <w:szCs w:val="22"/>
+        </w:rPr>
+        <w:t>Persists as non-reproductive sprouts from old stumps or root systems (</w:t>
+      </w:r>
+      <w:proofErr w:type="spellStart"/>
+      <w:r>
+        <w:rPr>
+          <w:rFonts w:ascii="Palatino Linotype" w:hAnsi="Palatino Linotype" w:cs="Times New Roman"/>
+          <w:sz w:val="22"/>
+          <w:szCs w:val="22"/>
+        </w:rPr>
+        <w:t>Anagnostakis</w:t>
+      </w:r>
+      <w:proofErr w:type="spellEnd"/>
+      <w:r>
+        <w:rPr>
+          <w:rFonts w:ascii="Palatino Linotype" w:hAnsi="Palatino Linotype" w:cs="Times New Roman"/>
+          <w:sz w:val="22"/>
+          <w:szCs w:val="22"/>
+        </w:rPr>
+        <w:t xml:space="preserve"> 1987). </w:t>
       </w:r>
     </w:p>
     <w:p>
@@ -1816,79 +2109,178 @@
           <w:sz w:val="22"/>
           <w:szCs w:val="22"/>
         </w:rPr>
-        <w:t>Which can be detrimental to ecosystem services” (</w:t>
+        <w:t>Elms</w:t>
+      </w:r>
+    </w:p>
+    <w:p>
+      <w:pPr>
+        <w:pStyle w:val="ListParagraph"/>
+        <w:numPr>
+          <w:ilvl w:val="1"/>
+          <w:numId w:val="5"/>
+        </w:numPr>
+        <w:rPr>
+          <w:rFonts w:ascii="Palatino Linotype" w:hAnsi="Palatino Linotype" w:cs="Times New Roman"/>
+          <w:sz w:val="22"/>
+          <w:szCs w:val="22"/>
+        </w:rPr>
+      </w:pPr>
+      <w:r>
+        <w:rPr>
+          <w:rFonts w:ascii="Palatino Linotype" w:hAnsi="Palatino Linotype" w:cs="Times New Roman"/>
+          <w:sz w:val="22"/>
+          <w:szCs w:val="22"/>
+        </w:rPr>
+        <w:t>First detected in 1930 (May 1930)</w:t>
+      </w:r>
+      <w:r>
+        <w:rPr>
+          <w:rFonts w:ascii="Palatino Linotype" w:hAnsi="Palatino Linotype" w:cs="Times New Roman"/>
+          <w:sz w:val="22"/>
+          <w:szCs w:val="22"/>
+        </w:rPr>
+        <w:t>. It originated in East Asia but spread to the US from Europe (Fischer et al. 2013)</w:t>
+      </w:r>
+    </w:p>
+    <w:p>
+      <w:pPr>
+        <w:pStyle w:val="ListParagraph"/>
+        <w:numPr>
+          <w:ilvl w:val="1"/>
+          <w:numId w:val="5"/>
+        </w:numPr>
+        <w:rPr>
+          <w:rFonts w:ascii="Palatino Linotype" w:hAnsi="Palatino Linotype" w:cs="Times New Roman"/>
+          <w:sz w:val="22"/>
+          <w:szCs w:val="22"/>
+        </w:rPr>
+      </w:pPr>
+      <w:r>
+        <w:rPr>
+          <w:rFonts w:ascii="Palatino Linotype" w:hAnsi="Palatino Linotype" w:cs="Times New Roman"/>
+          <w:sz w:val="22"/>
+          <w:szCs w:val="22"/>
+        </w:rPr>
+        <w:t>Introduced through imported logs (Beattie 1933)</w:t>
+      </w:r>
+    </w:p>
+    <w:p>
+      <w:pPr>
+        <w:pStyle w:val="ListParagraph"/>
+        <w:numPr>
+          <w:ilvl w:val="1"/>
+          <w:numId w:val="5"/>
+        </w:numPr>
+        <w:rPr>
+          <w:rFonts w:ascii="Palatino Linotype" w:hAnsi="Palatino Linotype" w:cs="Times New Roman"/>
+          <w:sz w:val="22"/>
+          <w:szCs w:val="22"/>
+        </w:rPr>
+      </w:pPr>
+      <w:r>
+        <w:rPr>
+          <w:rFonts w:ascii="Palatino Linotype" w:hAnsi="Palatino Linotype" w:cs="Times New Roman"/>
+          <w:sz w:val="22"/>
+          <w:szCs w:val="22"/>
+        </w:rPr>
+        <w:t>Elm Trees (</w:t>
       </w:r>
       <w:proofErr w:type="spellStart"/>
       <w:r>
         <w:rPr>
           <w:rFonts w:ascii="Palatino Linotype" w:hAnsi="Palatino Linotype" w:cs="Times New Roman"/>
-          <w:sz w:val="22"/>
-          <w:szCs w:val="22"/>
-        </w:rPr>
-        <w:t>Seidl</w:t>
+          <w:i/>
+          <w:iCs/>
+          <w:sz w:val="22"/>
+          <w:szCs w:val="22"/>
+        </w:rPr>
+        <w:t>Ulmus</w:t>
       </w:r>
       <w:proofErr w:type="spellEnd"/>
       <w:r>
         <w:rPr>
           <w:rFonts w:ascii="Palatino Linotype" w:hAnsi="Palatino Linotype" w:cs="Times New Roman"/>
-          <w:sz w:val="22"/>
-          <w:szCs w:val="22"/>
-        </w:rPr>
-        <w:t xml:space="preserve"> et al. 2018, Boyd et al. 2013)</w:t>
-      </w:r>
-    </w:p>
-    <w:p>
-      <w:pPr>
-        <w:rPr>
-          <w:rFonts w:ascii="Palatino Linotype" w:hAnsi="Palatino Linotype" w:cs="Times New Roman"/>
-          <w:sz w:val="22"/>
-          <w:szCs w:val="22"/>
-        </w:rPr>
-      </w:pPr>
-    </w:p>
-    <w:p>
-      <w:pPr>
-        <w:rPr>
-          <w:rFonts w:ascii="Palatino Linotype" w:hAnsi="Palatino Linotype" w:cs="Times New Roman"/>
-          <w:sz w:val="22"/>
-          <w:szCs w:val="22"/>
-        </w:rPr>
-      </w:pPr>
-    </w:p>
-    <w:p>
-      <w:pPr>
-        <w:rPr>
-          <w:rFonts w:ascii="Palatino Linotype" w:hAnsi="Palatino Linotype" w:cs="Times New Roman"/>
-          <w:sz w:val="22"/>
-          <w:szCs w:val="22"/>
-        </w:rPr>
-      </w:pPr>
-    </w:p>
-    <w:p>
-      <w:pPr>
-        <w:rPr>
-          <w:rFonts w:ascii="Palatino Linotype" w:hAnsi="Palatino Linotype" w:cs="Times New Roman"/>
-          <w:sz w:val="22"/>
-          <w:szCs w:val="22"/>
-        </w:rPr>
-      </w:pPr>
-      <w:r>
-        <w:rPr>
-          <w:rFonts w:ascii="Palatino Linotype" w:hAnsi="Palatino Linotype" w:cs="Times New Roman"/>
-          <w:sz w:val="22"/>
-          <w:szCs w:val="22"/>
-        </w:rPr>
-        <w:t>History of Pests and Pathogens in Eastern Deciduous Forests</w:t>
-      </w:r>
-    </w:p>
-    <w:p>
-      <w:pPr>
-        <w:rPr>
-          <w:rFonts w:ascii="Palatino Linotype" w:hAnsi="Palatino Linotype" w:cs="Times New Roman"/>
-          <w:sz w:val="22"/>
-          <w:szCs w:val="22"/>
-        </w:rPr>
-      </w:pPr>
+          <w:i/>
+          <w:iCs/>
+          <w:sz w:val="22"/>
+          <w:szCs w:val="22"/>
+        </w:rPr>
+        <w:t xml:space="preserve"> americana and </w:t>
+      </w:r>
+      <w:proofErr w:type="spellStart"/>
+      <w:r>
+        <w:rPr>
+          <w:rFonts w:ascii="Palatino Linotype" w:hAnsi="Palatino Linotype" w:cs="Times New Roman"/>
+          <w:i/>
+          <w:iCs/>
+          <w:sz w:val="22"/>
+          <w:szCs w:val="22"/>
+        </w:rPr>
+        <w:t>ulmus</w:t>
+      </w:r>
+      <w:proofErr w:type="spellEnd"/>
+      <w:r>
+        <w:rPr>
+          <w:rFonts w:ascii="Palatino Linotype" w:hAnsi="Palatino Linotype" w:cs="Times New Roman"/>
+          <w:i/>
+          <w:iCs/>
+          <w:sz w:val="22"/>
+          <w:szCs w:val="22"/>
+        </w:rPr>
+        <w:t xml:space="preserve"> rubra</w:t>
+      </w:r>
+      <w:r>
+        <w:rPr>
+          <w:rFonts w:ascii="Palatino Linotype" w:hAnsi="Palatino Linotype" w:cs="Times New Roman"/>
+          <w:sz w:val="22"/>
+          <w:szCs w:val="22"/>
+        </w:rPr>
+        <w:t>) were described as “sparse” before the arrival of Dutch Elm Disease (Berg and Moore 1941)</w:t>
+      </w:r>
+    </w:p>
+    <w:p>
+      <w:pPr>
+        <w:pStyle w:val="ListParagraph"/>
+        <w:numPr>
+          <w:ilvl w:val="1"/>
+          <w:numId w:val="5"/>
+        </w:numPr>
+        <w:rPr>
+          <w:rFonts w:ascii="Palatino Linotype" w:hAnsi="Palatino Linotype" w:cs="Times New Roman"/>
+          <w:sz w:val="22"/>
+          <w:szCs w:val="22"/>
+        </w:rPr>
+      </w:pPr>
+      <w:r>
+        <w:rPr>
+          <w:rFonts w:ascii="Palatino Linotype" w:hAnsi="Palatino Linotype" w:cs="Times New Roman"/>
+          <w:sz w:val="22"/>
+          <w:szCs w:val="22"/>
+        </w:rPr>
+        <w:t>Hinders water transportation and kills the tree within weeks (Fischer et al. 2013)</w:t>
+      </w:r>
+    </w:p>
+    <w:p>
+      <w:pPr>
+        <w:pStyle w:val="ListParagraph"/>
+        <w:numPr>
+          <w:ilvl w:val="1"/>
+          <w:numId w:val="5"/>
+        </w:numPr>
+        <w:rPr>
+          <w:rFonts w:ascii="Palatino Linotype" w:hAnsi="Palatino Linotype" w:cs="Times New Roman"/>
+          <w:sz w:val="22"/>
+          <w:szCs w:val="22"/>
+        </w:rPr>
+      </w:pPr>
+      <w:r>
+        <w:rPr>
+          <w:rFonts w:ascii="Palatino Linotype" w:hAnsi="Palatino Linotype" w:cs="Times New Roman"/>
+          <w:sz w:val="22"/>
+          <w:szCs w:val="22"/>
+        </w:rPr>
+        <w:t>Within 50 years, it killed 50-100 million trees (Updated stat?)</w:t>
+      </w:r>
     </w:p>
     <w:p>
       <w:pPr>
@@ -1909,7 +2301,69 @@
           <w:sz w:val="22"/>
           <w:szCs w:val="22"/>
         </w:rPr>
-        <w:t>Pests and Pathogens pose a serious threat to Eastern Deciduous Forests specifically</w:t>
+        <w:t>Hemlock Trees</w:t>
+      </w:r>
+    </w:p>
+    <w:p>
+      <w:pPr>
+        <w:pStyle w:val="ListParagraph"/>
+        <w:numPr>
+          <w:ilvl w:val="1"/>
+          <w:numId w:val="5"/>
+        </w:numPr>
+        <w:rPr>
+          <w:rFonts w:ascii="Palatino Linotype" w:hAnsi="Palatino Linotype" w:cs="Times New Roman"/>
+          <w:sz w:val="22"/>
+          <w:szCs w:val="22"/>
+        </w:rPr>
+      </w:pPr>
+      <w:r>
+        <w:rPr>
+          <w:rFonts w:ascii="Palatino Linotype" w:hAnsi="Palatino Linotype" w:cs="Times New Roman"/>
+          <w:sz w:val="22"/>
+          <w:szCs w:val="22"/>
+        </w:rPr>
+        <w:t>First detected in the 1950’s (Gouger 1971) and introduced from Japan (</w:t>
+      </w:r>
+      <w:proofErr w:type="spellStart"/>
+      <w:r>
+        <w:rPr>
+          <w:rFonts w:ascii="Palatino Linotype" w:hAnsi="Palatino Linotype" w:cs="Times New Roman"/>
+          <w:sz w:val="22"/>
+          <w:szCs w:val="22"/>
+        </w:rPr>
+        <w:t>Havill</w:t>
+      </w:r>
+      <w:proofErr w:type="spellEnd"/>
+      <w:r>
+        <w:rPr>
+          <w:rFonts w:ascii="Palatino Linotype" w:hAnsi="Palatino Linotype" w:cs="Times New Roman"/>
+          <w:sz w:val="22"/>
+          <w:szCs w:val="22"/>
+        </w:rPr>
+        <w:t xml:space="preserve"> et al. 2006)</w:t>
+      </w:r>
+    </w:p>
+    <w:p>
+      <w:pPr>
+        <w:pStyle w:val="ListParagraph"/>
+        <w:numPr>
+          <w:ilvl w:val="1"/>
+          <w:numId w:val="5"/>
+        </w:numPr>
+        <w:rPr>
+          <w:rFonts w:ascii="Palatino Linotype" w:hAnsi="Palatino Linotype" w:cs="Times New Roman"/>
+          <w:sz w:val="22"/>
+          <w:szCs w:val="22"/>
+        </w:rPr>
+      </w:pPr>
+      <w:r>
+        <w:rPr>
+          <w:rFonts w:ascii="Palatino Linotype" w:hAnsi="Palatino Linotype" w:cs="Times New Roman"/>
+          <w:sz w:val="22"/>
+          <w:szCs w:val="22"/>
+        </w:rPr>
+        <w:t>Tsuga canadensis experience nearly 100% mortality upon exposure to the adelgid, and untreated trees will likely be extirpated from the entire mid-Atlantic region before 2050 (Ellison et al. 2018 – check this source)</w:t>
       </w:r>
     </w:p>
     <w:p>
@@ -1931,39 +2385,309 @@
           <w:sz w:val="22"/>
           <w:szCs w:val="22"/>
         </w:rPr>
-        <w:t>11 of the 15 pests that cause “substantial damage” are found in the eastern United State</w:t>
-      </w:r>
-      <w:r>
-        <w:rPr>
-          <w:rFonts w:ascii="Palatino Linotype" w:hAnsi="Palatino Linotype" w:cs="Times New Roman"/>
-          <w:sz w:val="22"/>
-          <w:szCs w:val="22"/>
-        </w:rPr>
-        <w:t>s, in addition to 3 more that have the potential to cause significant damage</w:t>
-      </w:r>
-      <w:r>
-        <w:rPr>
-          <w:rFonts w:ascii="Palatino Linotype" w:hAnsi="Palatino Linotype" w:cs="Times New Roman"/>
-          <w:sz w:val="22"/>
-          <w:szCs w:val="22"/>
-        </w:rPr>
-        <w:t xml:space="preserve"> (Fei et al. 2014</w:t>
-      </w:r>
-      <w:r>
-        <w:rPr>
-          <w:rFonts w:ascii="Palatino Linotype" w:hAnsi="Palatino Linotype" w:cs="Times New Roman"/>
-          <w:sz w:val="22"/>
-          <w:szCs w:val="22"/>
-        </w:rPr>
-        <w:t xml:space="preserve">, Lovett et al. </w:t>
-      </w:r>
-      <w:r>
-        <w:rPr>
-          <w:rFonts w:ascii="Palatino Linotype" w:hAnsi="Palatino Linotype" w:cs="Times New Roman"/>
-          <w:sz w:val="22"/>
-          <w:szCs w:val="22"/>
-        </w:rPr>
-        <w:t>2016)</w:t>
+        <w:t>Ash Trees</w:t>
+      </w:r>
+    </w:p>
+    <w:p>
+      <w:pPr>
+        <w:pStyle w:val="ListParagraph"/>
+        <w:numPr>
+          <w:ilvl w:val="1"/>
+          <w:numId w:val="5"/>
+        </w:numPr>
+        <w:rPr>
+          <w:rFonts w:ascii="Palatino Linotype" w:hAnsi="Palatino Linotype" w:cs="Times New Roman"/>
+          <w:sz w:val="22"/>
+          <w:szCs w:val="22"/>
+        </w:rPr>
+      </w:pPr>
+      <w:r>
+        <w:rPr>
+          <w:rFonts w:ascii="Palatino Linotype" w:hAnsi="Palatino Linotype" w:cs="Times New Roman"/>
+          <w:sz w:val="22"/>
+          <w:szCs w:val="22"/>
+        </w:rPr>
+        <w:t>Introduced from Asia and first detected in 2002 (</w:t>
+      </w:r>
+      <w:proofErr w:type="spellStart"/>
+      <w:r>
+        <w:rPr>
+          <w:rFonts w:ascii="Palatino Linotype" w:hAnsi="Palatino Linotype" w:cs="Times New Roman"/>
+          <w:sz w:val="22"/>
+          <w:szCs w:val="22"/>
+        </w:rPr>
+        <w:t>Capparet</w:t>
+      </w:r>
+      <w:proofErr w:type="spellEnd"/>
+      <w:r>
+        <w:rPr>
+          <w:rFonts w:ascii="Palatino Linotype" w:hAnsi="Palatino Linotype" w:cs="Times New Roman"/>
+          <w:sz w:val="22"/>
+          <w:szCs w:val="22"/>
+        </w:rPr>
+        <w:t xml:space="preserve"> et al. 2005)</w:t>
+      </w:r>
+    </w:p>
+    <w:p>
+      <w:pPr>
+        <w:pStyle w:val="ListParagraph"/>
+        <w:numPr>
+          <w:ilvl w:val="1"/>
+          <w:numId w:val="5"/>
+        </w:numPr>
+        <w:rPr>
+          <w:rFonts w:ascii="Palatino Linotype" w:hAnsi="Palatino Linotype" w:cs="Times New Roman"/>
+          <w:sz w:val="22"/>
+          <w:szCs w:val="22"/>
+        </w:rPr>
+      </w:pPr>
+      <w:r>
+        <w:rPr>
+          <w:rFonts w:ascii="Palatino Linotype" w:hAnsi="Palatino Linotype" w:cs="Times New Roman"/>
+          <w:sz w:val="22"/>
+          <w:szCs w:val="22"/>
+        </w:rPr>
+        <w:t>Likely imported via crates, pallets or other materials made from Ash wood (</w:t>
+      </w:r>
+      <w:proofErr w:type="spellStart"/>
+      <w:r>
+        <w:rPr>
+          <w:rFonts w:ascii="Palatino Linotype" w:hAnsi="Palatino Linotype" w:cs="Times New Roman"/>
+          <w:sz w:val="22"/>
+          <w:szCs w:val="22"/>
+        </w:rPr>
+        <w:t>Capparet</w:t>
+      </w:r>
+      <w:proofErr w:type="spellEnd"/>
+      <w:r>
+        <w:rPr>
+          <w:rFonts w:ascii="Palatino Linotype" w:hAnsi="Palatino Linotype" w:cs="Times New Roman"/>
+          <w:sz w:val="22"/>
+          <w:szCs w:val="22"/>
+        </w:rPr>
+        <w:t xml:space="preserve"> et al. 2005). </w:t>
+      </w:r>
+    </w:p>
+    <w:p>
+      <w:pPr>
+        <w:pStyle w:val="ListParagraph"/>
+        <w:numPr>
+          <w:ilvl w:val="1"/>
+          <w:numId w:val="5"/>
+        </w:numPr>
+        <w:rPr>
+          <w:rFonts w:ascii="Palatino Linotype" w:hAnsi="Palatino Linotype" w:cs="Times New Roman"/>
+          <w:sz w:val="22"/>
+          <w:szCs w:val="22"/>
+        </w:rPr>
+      </w:pPr>
+      <w:r>
+        <w:rPr>
+          <w:rFonts w:ascii="Palatino Linotype" w:hAnsi="Palatino Linotype" w:cs="Times New Roman"/>
+          <w:sz w:val="22"/>
+          <w:szCs w:val="22"/>
+        </w:rPr>
+        <w:t>EAB-induced mortality occurs within stands within a few years (</w:t>
+      </w:r>
+      <w:proofErr w:type="spellStart"/>
+      <w:r>
+        <w:rPr>
+          <w:rFonts w:ascii="Palatino Linotype" w:hAnsi="Palatino Linotype" w:cs="Times New Roman"/>
+          <w:sz w:val="22"/>
+          <w:szCs w:val="22"/>
+        </w:rPr>
+        <w:t>Klooster</w:t>
+      </w:r>
+      <w:proofErr w:type="spellEnd"/>
+      <w:r>
+        <w:rPr>
+          <w:rFonts w:ascii="Palatino Linotype" w:hAnsi="Palatino Linotype" w:cs="Times New Roman"/>
+          <w:sz w:val="22"/>
+          <w:szCs w:val="22"/>
+        </w:rPr>
+        <w:t xml:space="preserve"> et al. 2013)</w:t>
+      </w:r>
+    </w:p>
+    <w:p>
+      <w:pPr>
+        <w:pStyle w:val="ListParagraph"/>
+        <w:numPr>
+          <w:ilvl w:val="1"/>
+          <w:numId w:val="5"/>
+        </w:numPr>
+        <w:rPr>
+          <w:rFonts w:ascii="Palatino Linotype" w:hAnsi="Palatino Linotype" w:cs="Times New Roman"/>
+          <w:sz w:val="22"/>
+          <w:szCs w:val="22"/>
+        </w:rPr>
+      </w:pPr>
+      <w:r>
+        <w:rPr>
+          <w:rFonts w:ascii="Palatino Linotype" w:hAnsi="Palatino Linotype" w:cs="Times New Roman"/>
+          <w:sz w:val="22"/>
+          <w:szCs w:val="22"/>
+        </w:rPr>
+        <w:t>Ecological effects include altered understory environment, nutrient cycles, successional trajectories, facilitation of the spread of light-limited species and increased coarse woody debris (Herms and McCullough 2014)</w:t>
+      </w:r>
+    </w:p>
+    <w:p>
+      <w:pPr>
+        <w:pStyle w:val="ListParagraph"/>
+        <w:numPr>
+          <w:ilvl w:val="1"/>
+          <w:numId w:val="5"/>
+        </w:numPr>
+        <w:rPr>
+          <w:rFonts w:ascii="Palatino Linotype" w:hAnsi="Palatino Linotype" w:cs="Times New Roman"/>
+          <w:sz w:val="22"/>
+          <w:szCs w:val="22"/>
+        </w:rPr>
+      </w:pPr>
+      <w:r>
+        <w:rPr>
+          <w:rFonts w:ascii="Palatino Linotype" w:hAnsi="Palatino Linotype" w:cs="Times New Roman"/>
+          <w:sz w:val="22"/>
+          <w:szCs w:val="22"/>
+        </w:rPr>
+        <w:t>Prior to its decline, the AGB of Ash trees was increasing or stable (Anderson-</w:t>
+      </w:r>
+      <w:proofErr w:type="spellStart"/>
+      <w:r>
+        <w:rPr>
+          <w:rFonts w:ascii="Palatino Linotype" w:hAnsi="Palatino Linotype" w:cs="Times New Roman"/>
+          <w:sz w:val="22"/>
+          <w:szCs w:val="22"/>
+        </w:rPr>
+        <w:t>Teixiera</w:t>
+      </w:r>
+      <w:proofErr w:type="spellEnd"/>
+      <w:r>
+        <w:rPr>
+          <w:rFonts w:ascii="Palatino Linotype" w:hAnsi="Palatino Linotype" w:cs="Times New Roman"/>
+          <w:sz w:val="22"/>
+          <w:szCs w:val="22"/>
+        </w:rPr>
+        <w:t xml:space="preserve"> 2015).</w:t>
+      </w:r>
+    </w:p>
+    <w:p>
+      <w:pPr>
+        <w:pStyle w:val="ListParagraph"/>
+        <w:numPr>
+          <w:ilvl w:val="1"/>
+          <w:numId w:val="5"/>
+        </w:numPr>
+        <w:rPr>
+          <w:rFonts w:ascii="Palatino Linotype" w:hAnsi="Palatino Linotype" w:cs="Times New Roman"/>
+          <w:sz w:val="22"/>
+          <w:szCs w:val="22"/>
+        </w:rPr>
+      </w:pPr>
+      <w:r>
+        <w:rPr>
+          <w:rFonts w:ascii="Palatino Linotype" w:hAnsi="Palatino Linotype" w:cs="Times New Roman"/>
+          <w:sz w:val="22"/>
+          <w:szCs w:val="22"/>
+        </w:rPr>
+        <w:t xml:space="preserve">The three Fraxinus species (all critically endangered) undergo nearly 100% mortality of reproductively mature individuals from emerald ash borer (Herms and McCullough 2014; </w:t>
+      </w:r>
+      <w:proofErr w:type="spellStart"/>
+      <w:r>
+        <w:rPr>
+          <w:rFonts w:ascii="Palatino Linotype" w:hAnsi="Palatino Linotype" w:cs="Times New Roman"/>
+          <w:sz w:val="22"/>
+          <w:szCs w:val="22"/>
+        </w:rPr>
+        <w:t>Abella</w:t>
+      </w:r>
+      <w:proofErr w:type="spellEnd"/>
+      <w:r>
+        <w:rPr>
+          <w:rFonts w:ascii="Palatino Linotype" w:hAnsi="Palatino Linotype" w:cs="Times New Roman"/>
+          <w:sz w:val="22"/>
+          <w:szCs w:val="22"/>
+        </w:rPr>
+        <w:t xml:space="preserve"> and others 2019 – check these sources).</w:t>
+      </w:r>
+    </w:p>
+    <w:p>
+      <w:pPr>
+        <w:pStyle w:val="ListParagraph"/>
+        <w:numPr>
+          <w:ilvl w:val="2"/>
+          <w:numId w:val="5"/>
+        </w:numPr>
+        <w:rPr>
+          <w:rFonts w:ascii="Palatino Linotype" w:hAnsi="Palatino Linotype" w:cs="Times New Roman"/>
+          <w:sz w:val="22"/>
+          <w:szCs w:val="22"/>
+        </w:rPr>
+      </w:pPr>
+      <w:r>
+        <w:rPr>
+          <w:rFonts w:ascii="Palatino Linotype" w:hAnsi="Palatino Linotype" w:cs="Times New Roman"/>
+          <w:sz w:val="22"/>
+          <w:szCs w:val="22"/>
+        </w:rPr>
+        <w:t>Are all species in eastern deciduous forests affected?</w:t>
+      </w:r>
+    </w:p>
+    <w:p>
+      <w:pPr>
+        <w:pStyle w:val="ListParagraph"/>
+        <w:numPr>
+          <w:ilvl w:val="1"/>
+          <w:numId w:val="5"/>
+        </w:numPr>
+        <w:rPr>
+          <w:rFonts w:ascii="Palatino Linotype" w:hAnsi="Palatino Linotype" w:cs="Times New Roman"/>
+          <w:sz w:val="22"/>
+          <w:szCs w:val="22"/>
+        </w:rPr>
+      </w:pPr>
+      <w:r>
+        <w:rPr>
+          <w:rFonts w:ascii="Palatino Linotype" w:hAnsi="Palatino Linotype" w:cs="Times New Roman"/>
+          <w:sz w:val="22"/>
+          <w:szCs w:val="22"/>
+        </w:rPr>
+        <w:t xml:space="preserve">Considered the most destructive and costly </w:t>
+      </w:r>
+      <w:r>
+        <w:rPr>
+          <w:rFonts w:ascii="Palatino Linotype" w:hAnsi="Palatino Linotype" w:cs="Times New Roman"/>
+          <w:i/>
+          <w:iCs/>
+          <w:sz w:val="22"/>
+          <w:szCs w:val="22"/>
+        </w:rPr>
+        <w:t>forest insect</w:t>
+      </w:r>
+      <w:r>
+        <w:rPr>
+          <w:rFonts w:ascii="Palatino Linotype" w:hAnsi="Palatino Linotype" w:cs="Times New Roman"/>
+          <w:sz w:val="22"/>
+          <w:szCs w:val="22"/>
+        </w:rPr>
+        <w:t xml:space="preserve"> to invade North America (</w:t>
+      </w:r>
+      <w:proofErr w:type="spellStart"/>
+      <w:r>
+        <w:rPr>
+          <w:rFonts w:ascii="Palatino Linotype" w:hAnsi="Palatino Linotype" w:cs="Times New Roman"/>
+          <w:sz w:val="22"/>
+          <w:szCs w:val="22"/>
+        </w:rPr>
+        <w:t>Aukema</w:t>
+      </w:r>
+      <w:proofErr w:type="spellEnd"/>
+      <w:r>
+        <w:rPr>
+          <w:rFonts w:ascii="Palatino Linotype" w:hAnsi="Palatino Linotype" w:cs="Times New Roman"/>
+          <w:sz w:val="22"/>
+          <w:szCs w:val="22"/>
+        </w:rPr>
+        <w:t xml:space="preserve"> 2011).</w:t>
       </w:r>
     </w:p>
     <w:p>
@@ -1985,41 +2709,8 @@
           <w:sz w:val="22"/>
           <w:szCs w:val="22"/>
         </w:rPr>
-        <w:t>Pests and pathogens impacted 22 tree genera</w:t>
-      </w:r>
-      <w:r>
-        <w:rPr>
-          <w:rFonts w:ascii="Palatino Linotype" w:hAnsi="Palatino Linotype" w:cs="Times New Roman"/>
-          <w:sz w:val="22"/>
-          <w:szCs w:val="22"/>
-        </w:rPr>
-        <w:t xml:space="preserve"> in the Appalachian/Blue Ridge Eco-Region</w:t>
-      </w:r>
-      <w:r>
-        <w:rPr>
-          <w:rFonts w:ascii="Palatino Linotype" w:hAnsi="Palatino Linotype" w:cs="Times New Roman"/>
-          <w:sz w:val="22"/>
-          <w:szCs w:val="22"/>
-        </w:rPr>
-        <w:t xml:space="preserve"> (Anderson-</w:t>
-      </w:r>
-      <w:proofErr w:type="spellStart"/>
-      <w:r>
-        <w:rPr>
-          <w:rFonts w:ascii="Palatino Linotype" w:hAnsi="Palatino Linotype" w:cs="Times New Roman"/>
-          <w:sz w:val="22"/>
-          <w:szCs w:val="22"/>
-        </w:rPr>
-        <w:t>Teixiera</w:t>
-      </w:r>
-      <w:proofErr w:type="spellEnd"/>
-      <w:r>
-        <w:rPr>
-          <w:rFonts w:ascii="Palatino Linotype" w:hAnsi="Palatino Linotype" w:cs="Times New Roman"/>
-          <w:sz w:val="22"/>
-          <w:szCs w:val="22"/>
-        </w:rPr>
-        <w:t xml:space="preserve"> 2020). </w:t>
+        <w:lastRenderedPageBreak/>
+        <w:t xml:space="preserve">Pests and pathogens were associated with notably elevated mortality rates and steep declines in abundance and AGB (Anderson-Teixeira 2020). </w:t>
       </w:r>
     </w:p>
     <w:p>
@@ -2041,29 +2732,7 @@
           <w:sz w:val="22"/>
           <w:szCs w:val="22"/>
         </w:rPr>
-        <w:t>Chestnuts</w:t>
-      </w:r>
-    </w:p>
-    <w:p>
-      <w:pPr>
-        <w:pStyle w:val="ListParagraph"/>
-        <w:numPr>
-          <w:ilvl w:val="1"/>
-          <w:numId w:val="5"/>
-        </w:numPr>
-        <w:rPr>
-          <w:rFonts w:ascii="Palatino Linotype" w:hAnsi="Palatino Linotype" w:cs="Times New Roman"/>
-          <w:sz w:val="22"/>
-          <w:szCs w:val="22"/>
-        </w:rPr>
-      </w:pPr>
-      <w:r>
-        <w:rPr>
-          <w:rFonts w:ascii="Palatino Linotype" w:hAnsi="Palatino Linotype" w:cs="Times New Roman"/>
-          <w:sz w:val="22"/>
-          <w:szCs w:val="22"/>
-        </w:rPr>
-        <w:t xml:space="preserve">Introduced from Eastern Asia (Lee et al. 2005, </w:t>
+        <w:t xml:space="preserve">Estimates of total loss for species with the earliest outbreaks (including Chestnuts and Elm) are very rough (Anderson </w:t>
       </w:r>
       <w:proofErr w:type="spellStart"/>
       <w:r>
@@ -2072,7 +2741,7 @@
           <w:sz w:val="22"/>
           <w:szCs w:val="22"/>
         </w:rPr>
-        <w:t>Myburg</w:t>
+        <w:t>Teixiera</w:t>
       </w:r>
       <w:proofErr w:type="spellEnd"/>
       <w:r>
@@ -2081,207 +2750,7 @@
           <w:sz w:val="22"/>
           <w:szCs w:val="22"/>
         </w:rPr>
-        <w:t xml:space="preserve"> et al. 2004) and first detected in 1904 (</w:t>
-      </w:r>
-      <w:proofErr w:type="spellStart"/>
-      <w:r>
-        <w:rPr>
-          <w:rFonts w:ascii="Palatino Linotype" w:hAnsi="Palatino Linotype" w:cs="Times New Roman"/>
-          <w:sz w:val="22"/>
-          <w:szCs w:val="22"/>
-        </w:rPr>
-        <w:t>Anagnostakis</w:t>
-      </w:r>
-      <w:proofErr w:type="spellEnd"/>
-      <w:r>
-        <w:rPr>
-          <w:rFonts w:ascii="Palatino Linotype" w:hAnsi="Palatino Linotype" w:cs="Times New Roman"/>
-          <w:sz w:val="22"/>
-          <w:szCs w:val="22"/>
-        </w:rPr>
-        <w:t xml:space="preserve"> 1987)</w:t>
-      </w:r>
-    </w:p>
-    <w:p>
-      <w:pPr>
-        <w:pStyle w:val="ListParagraph"/>
-        <w:numPr>
-          <w:ilvl w:val="1"/>
-          <w:numId w:val="5"/>
-        </w:numPr>
-        <w:rPr>
-          <w:rFonts w:ascii="Palatino Linotype" w:hAnsi="Palatino Linotype" w:cs="Times New Roman"/>
-          <w:sz w:val="22"/>
-          <w:szCs w:val="22"/>
-        </w:rPr>
-      </w:pPr>
-      <w:r>
-        <w:rPr>
-          <w:rFonts w:ascii="Palatino Linotype" w:hAnsi="Palatino Linotype" w:cs="Times New Roman"/>
-          <w:sz w:val="22"/>
-          <w:szCs w:val="22"/>
-        </w:rPr>
-        <w:t>Introduced through infected chestnut trees (Griffin 1986)</w:t>
-      </w:r>
-    </w:p>
-    <w:p>
-      <w:pPr>
-        <w:pStyle w:val="ListParagraph"/>
-        <w:numPr>
-          <w:ilvl w:val="1"/>
-          <w:numId w:val="5"/>
-        </w:numPr>
-        <w:rPr>
-          <w:rFonts w:ascii="Palatino Linotype" w:hAnsi="Palatino Linotype" w:cs="Times New Roman"/>
-          <w:sz w:val="22"/>
-          <w:szCs w:val="22"/>
-        </w:rPr>
-      </w:pPr>
-      <w:r>
-        <w:rPr>
-          <w:rFonts w:ascii="Palatino Linotype" w:hAnsi="Palatino Linotype" w:cs="Times New Roman"/>
-          <w:sz w:val="22"/>
-          <w:szCs w:val="22"/>
-        </w:rPr>
-        <w:t>Chestnut trees were described as “previously abundant” in 1939 (Berg and Moore 1941 – weak source)</w:t>
-      </w:r>
-    </w:p>
-    <w:p>
-      <w:pPr>
-        <w:pStyle w:val="ListParagraph"/>
-        <w:numPr>
-          <w:ilvl w:val="1"/>
-          <w:numId w:val="5"/>
-        </w:numPr>
-        <w:rPr>
-          <w:rFonts w:ascii="Palatino Linotype" w:hAnsi="Palatino Linotype" w:cs="Times New Roman"/>
-          <w:sz w:val="22"/>
-          <w:szCs w:val="22"/>
-        </w:rPr>
-      </w:pPr>
-      <w:r>
-        <w:rPr>
-          <w:rFonts w:ascii="Palatino Linotype" w:hAnsi="Palatino Linotype" w:cs="Times New Roman"/>
-          <w:sz w:val="22"/>
-          <w:szCs w:val="22"/>
-        </w:rPr>
-        <w:t>Accounted for 8-25% of dominant trees in the study region (</w:t>
-      </w:r>
-      <w:proofErr w:type="spellStart"/>
-      <w:r>
-        <w:rPr>
-          <w:rFonts w:ascii="Palatino Linotype" w:hAnsi="Palatino Linotype" w:cs="Times New Roman"/>
-          <w:sz w:val="22"/>
-          <w:szCs w:val="22"/>
-        </w:rPr>
-        <w:t>Karban</w:t>
-      </w:r>
-      <w:proofErr w:type="spellEnd"/>
-      <w:r>
-        <w:rPr>
-          <w:rFonts w:ascii="Palatino Linotype" w:hAnsi="Palatino Linotype" w:cs="Times New Roman"/>
-          <w:sz w:val="22"/>
-          <w:szCs w:val="22"/>
-        </w:rPr>
-        <w:t xml:space="preserve"> 1978; Conners 1988; </w:t>
-      </w:r>
-      <w:proofErr w:type="spellStart"/>
-      <w:r>
-        <w:rPr>
-          <w:rFonts w:ascii="Palatino Linotype" w:hAnsi="Palatino Linotype" w:cs="Times New Roman"/>
-          <w:sz w:val="22"/>
-          <w:szCs w:val="22"/>
-        </w:rPr>
-        <w:t>Hanberry</w:t>
-      </w:r>
-      <w:proofErr w:type="spellEnd"/>
-      <w:r>
-        <w:rPr>
-          <w:rFonts w:ascii="Palatino Linotype" w:hAnsi="Palatino Linotype" w:cs="Times New Roman"/>
-          <w:sz w:val="22"/>
-          <w:szCs w:val="22"/>
-        </w:rPr>
-        <w:t xml:space="preserve"> and </w:t>
-      </w:r>
-      <w:proofErr w:type="spellStart"/>
-      <w:r>
-        <w:rPr>
-          <w:rFonts w:ascii="Palatino Linotype" w:hAnsi="Palatino Linotype" w:cs="Times New Roman"/>
-          <w:sz w:val="22"/>
-          <w:szCs w:val="22"/>
-        </w:rPr>
-        <w:t>Nowacki</w:t>
-      </w:r>
-      <w:proofErr w:type="spellEnd"/>
-      <w:r>
-        <w:rPr>
-          <w:rFonts w:ascii="Palatino Linotype" w:hAnsi="Palatino Linotype" w:cs="Times New Roman"/>
-          <w:sz w:val="22"/>
-          <w:szCs w:val="22"/>
-        </w:rPr>
-        <w:t xml:space="preserve"> 2016 – check these sources)</w:t>
-      </w:r>
-    </w:p>
-    <w:p>
-      <w:pPr>
-        <w:pStyle w:val="ListParagraph"/>
-        <w:numPr>
-          <w:ilvl w:val="1"/>
-          <w:numId w:val="5"/>
-        </w:numPr>
-        <w:rPr>
-          <w:rFonts w:ascii="Palatino Linotype" w:hAnsi="Palatino Linotype" w:cs="Times New Roman"/>
-          <w:sz w:val="22"/>
-          <w:szCs w:val="22"/>
-        </w:rPr>
-      </w:pPr>
-      <w:r>
-        <w:rPr>
-          <w:rFonts w:ascii="Palatino Linotype" w:hAnsi="Palatino Linotype" w:cs="Times New Roman"/>
-          <w:sz w:val="22"/>
-          <w:szCs w:val="22"/>
-        </w:rPr>
-        <w:t>Within 50 years, the canopy tree was confined to the understory, which has significant ecological and economic consequences (Elliot and Swank 2008).</w:t>
-      </w:r>
-    </w:p>
-    <w:p>
-      <w:pPr>
-        <w:pStyle w:val="ListParagraph"/>
-        <w:numPr>
-          <w:ilvl w:val="1"/>
-          <w:numId w:val="5"/>
-        </w:numPr>
-        <w:rPr>
-          <w:rFonts w:ascii="Palatino Linotype" w:hAnsi="Palatino Linotype" w:cs="Times New Roman"/>
-          <w:sz w:val="22"/>
-          <w:szCs w:val="22"/>
-        </w:rPr>
-      </w:pPr>
-      <w:r>
-        <w:rPr>
-          <w:rFonts w:ascii="Palatino Linotype" w:hAnsi="Palatino Linotype" w:cs="Times New Roman"/>
-          <w:sz w:val="22"/>
-          <w:szCs w:val="22"/>
-        </w:rPr>
-        <w:t>Persists as non-reproductive sprouts from old stumps or root systems (</w:t>
-      </w:r>
-      <w:proofErr w:type="spellStart"/>
-      <w:r>
-        <w:rPr>
-          <w:rFonts w:ascii="Palatino Linotype" w:hAnsi="Palatino Linotype" w:cs="Times New Roman"/>
-          <w:sz w:val="22"/>
-          <w:szCs w:val="22"/>
-        </w:rPr>
-        <w:t>Anagnostakis</w:t>
-      </w:r>
-      <w:proofErr w:type="spellEnd"/>
-      <w:r>
-        <w:rPr>
-          <w:rFonts w:ascii="Palatino Linotype" w:hAnsi="Palatino Linotype" w:cs="Times New Roman"/>
-          <w:sz w:val="22"/>
-          <w:szCs w:val="22"/>
-        </w:rPr>
-        <w:t xml:space="preserve"> 1987). </w:t>
+        <w:t xml:space="preserve"> 2020) and could underrepresent total ABG lost to mortality</w:t>
       </w:r>
     </w:p>
     <w:p>
@@ -2303,669 +2772,6 @@
           <w:sz w:val="22"/>
           <w:szCs w:val="22"/>
         </w:rPr>
-        <w:t>Elms</w:t>
-      </w:r>
-    </w:p>
-    <w:p>
-      <w:pPr>
-        <w:pStyle w:val="ListParagraph"/>
-        <w:numPr>
-          <w:ilvl w:val="1"/>
-          <w:numId w:val="5"/>
-        </w:numPr>
-        <w:rPr>
-          <w:rFonts w:ascii="Palatino Linotype" w:hAnsi="Palatino Linotype" w:cs="Times New Roman"/>
-          <w:sz w:val="22"/>
-          <w:szCs w:val="22"/>
-        </w:rPr>
-      </w:pPr>
-      <w:r>
-        <w:rPr>
-          <w:rFonts w:ascii="Palatino Linotype" w:hAnsi="Palatino Linotype" w:cs="Times New Roman"/>
-          <w:sz w:val="22"/>
-          <w:szCs w:val="22"/>
-        </w:rPr>
-        <w:t>First detected in 1930 (May 1930)</w:t>
-      </w:r>
-      <w:r>
-        <w:rPr>
-          <w:rFonts w:ascii="Palatino Linotype" w:hAnsi="Palatino Linotype" w:cs="Times New Roman"/>
-          <w:sz w:val="22"/>
-          <w:szCs w:val="22"/>
-        </w:rPr>
-        <w:t>. It originated in East Asia but spread to the US from Europe (Fischer et al. 2013)</w:t>
-      </w:r>
-    </w:p>
-    <w:p>
-      <w:pPr>
-        <w:pStyle w:val="ListParagraph"/>
-        <w:numPr>
-          <w:ilvl w:val="1"/>
-          <w:numId w:val="5"/>
-        </w:numPr>
-        <w:rPr>
-          <w:rFonts w:ascii="Palatino Linotype" w:hAnsi="Palatino Linotype" w:cs="Times New Roman"/>
-          <w:sz w:val="22"/>
-          <w:szCs w:val="22"/>
-        </w:rPr>
-      </w:pPr>
-      <w:r>
-        <w:rPr>
-          <w:rFonts w:ascii="Palatino Linotype" w:hAnsi="Palatino Linotype" w:cs="Times New Roman"/>
-          <w:sz w:val="22"/>
-          <w:szCs w:val="22"/>
-        </w:rPr>
-        <w:t>Introduced through imported logs (Beattie 1933)</w:t>
-      </w:r>
-    </w:p>
-    <w:p>
-      <w:pPr>
-        <w:pStyle w:val="ListParagraph"/>
-        <w:numPr>
-          <w:ilvl w:val="1"/>
-          <w:numId w:val="5"/>
-        </w:numPr>
-        <w:rPr>
-          <w:rFonts w:ascii="Palatino Linotype" w:hAnsi="Palatino Linotype" w:cs="Times New Roman"/>
-          <w:sz w:val="22"/>
-          <w:szCs w:val="22"/>
-        </w:rPr>
-      </w:pPr>
-      <w:r>
-        <w:rPr>
-          <w:rFonts w:ascii="Palatino Linotype" w:hAnsi="Palatino Linotype" w:cs="Times New Roman"/>
-          <w:sz w:val="22"/>
-          <w:szCs w:val="22"/>
-        </w:rPr>
-        <w:t>Elm Trees (</w:t>
-      </w:r>
-      <w:proofErr w:type="spellStart"/>
-      <w:r>
-        <w:rPr>
-          <w:rFonts w:ascii="Palatino Linotype" w:hAnsi="Palatino Linotype" w:cs="Times New Roman"/>
-          <w:i/>
-          <w:iCs/>
-          <w:sz w:val="22"/>
-          <w:szCs w:val="22"/>
-        </w:rPr>
-        <w:t>Ulmus</w:t>
-      </w:r>
-      <w:proofErr w:type="spellEnd"/>
-      <w:r>
-        <w:rPr>
-          <w:rFonts w:ascii="Palatino Linotype" w:hAnsi="Palatino Linotype" w:cs="Times New Roman"/>
-          <w:i/>
-          <w:iCs/>
-          <w:sz w:val="22"/>
-          <w:szCs w:val="22"/>
-        </w:rPr>
-        <w:t xml:space="preserve"> americana and </w:t>
-      </w:r>
-      <w:proofErr w:type="spellStart"/>
-      <w:r>
-        <w:rPr>
-          <w:rFonts w:ascii="Palatino Linotype" w:hAnsi="Palatino Linotype" w:cs="Times New Roman"/>
-          <w:i/>
-          <w:iCs/>
-          <w:sz w:val="22"/>
-          <w:szCs w:val="22"/>
-        </w:rPr>
-        <w:t>ulmus</w:t>
-      </w:r>
-      <w:proofErr w:type="spellEnd"/>
-      <w:r>
-        <w:rPr>
-          <w:rFonts w:ascii="Palatino Linotype" w:hAnsi="Palatino Linotype" w:cs="Times New Roman"/>
-          <w:i/>
-          <w:iCs/>
-          <w:sz w:val="22"/>
-          <w:szCs w:val="22"/>
-        </w:rPr>
-        <w:t xml:space="preserve"> rubra</w:t>
-      </w:r>
-      <w:r>
-        <w:rPr>
-          <w:rFonts w:ascii="Palatino Linotype" w:hAnsi="Palatino Linotype" w:cs="Times New Roman"/>
-          <w:sz w:val="22"/>
-          <w:szCs w:val="22"/>
-        </w:rPr>
-        <w:t>) were described as “sparse” before the arrival of Dutch Elm Disease (Berg and Moore 1941)</w:t>
-      </w:r>
-    </w:p>
-    <w:p>
-      <w:pPr>
-        <w:pStyle w:val="ListParagraph"/>
-        <w:numPr>
-          <w:ilvl w:val="1"/>
-          <w:numId w:val="5"/>
-        </w:numPr>
-        <w:rPr>
-          <w:rFonts w:ascii="Palatino Linotype" w:hAnsi="Palatino Linotype" w:cs="Times New Roman"/>
-          <w:sz w:val="22"/>
-          <w:szCs w:val="22"/>
-        </w:rPr>
-      </w:pPr>
-      <w:r>
-        <w:rPr>
-          <w:rFonts w:ascii="Palatino Linotype" w:hAnsi="Palatino Linotype" w:cs="Times New Roman"/>
-          <w:sz w:val="22"/>
-          <w:szCs w:val="22"/>
-        </w:rPr>
-        <w:t>Hinders water transportation and kills the tree within weeks (Fischer et al. 2013)</w:t>
-      </w:r>
-    </w:p>
-    <w:p>
-      <w:pPr>
-        <w:pStyle w:val="ListParagraph"/>
-        <w:numPr>
-          <w:ilvl w:val="1"/>
-          <w:numId w:val="5"/>
-        </w:numPr>
-        <w:rPr>
-          <w:rFonts w:ascii="Palatino Linotype" w:hAnsi="Palatino Linotype" w:cs="Times New Roman"/>
-          <w:sz w:val="22"/>
-          <w:szCs w:val="22"/>
-        </w:rPr>
-      </w:pPr>
-      <w:r>
-        <w:rPr>
-          <w:rFonts w:ascii="Palatino Linotype" w:hAnsi="Palatino Linotype" w:cs="Times New Roman"/>
-          <w:sz w:val="22"/>
-          <w:szCs w:val="22"/>
-        </w:rPr>
-        <w:t>Within 50 years, it killed 50-100 million trees (Updated stat?)</w:t>
-      </w:r>
-    </w:p>
-    <w:p>
-      <w:pPr>
-        <w:pStyle w:val="ListParagraph"/>
-        <w:numPr>
-          <w:ilvl w:val="0"/>
-          <w:numId w:val="5"/>
-        </w:numPr>
-        <w:rPr>
-          <w:rFonts w:ascii="Palatino Linotype" w:hAnsi="Palatino Linotype" w:cs="Times New Roman"/>
-          <w:sz w:val="22"/>
-          <w:szCs w:val="22"/>
-        </w:rPr>
-      </w:pPr>
-      <w:r>
-        <w:rPr>
-          <w:rFonts w:ascii="Palatino Linotype" w:hAnsi="Palatino Linotype" w:cs="Times New Roman"/>
-          <w:sz w:val="22"/>
-          <w:szCs w:val="22"/>
-        </w:rPr>
-        <w:t>Hemlock Trees</w:t>
-      </w:r>
-    </w:p>
-    <w:p>
-      <w:pPr>
-        <w:pStyle w:val="ListParagraph"/>
-        <w:numPr>
-          <w:ilvl w:val="1"/>
-          <w:numId w:val="5"/>
-        </w:numPr>
-        <w:rPr>
-          <w:rFonts w:ascii="Palatino Linotype" w:hAnsi="Palatino Linotype" w:cs="Times New Roman"/>
-          <w:sz w:val="22"/>
-          <w:szCs w:val="22"/>
-        </w:rPr>
-      </w:pPr>
-      <w:r>
-        <w:rPr>
-          <w:rFonts w:ascii="Palatino Linotype" w:hAnsi="Palatino Linotype" w:cs="Times New Roman"/>
-          <w:sz w:val="22"/>
-          <w:szCs w:val="22"/>
-        </w:rPr>
-        <w:t>First detected in the 1950’s (Gouger 1971) and introduced from Japan (</w:t>
-      </w:r>
-      <w:proofErr w:type="spellStart"/>
-      <w:r>
-        <w:rPr>
-          <w:rFonts w:ascii="Palatino Linotype" w:hAnsi="Palatino Linotype" w:cs="Times New Roman"/>
-          <w:sz w:val="22"/>
-          <w:szCs w:val="22"/>
-        </w:rPr>
-        <w:t>Havill</w:t>
-      </w:r>
-      <w:proofErr w:type="spellEnd"/>
-      <w:r>
-        <w:rPr>
-          <w:rFonts w:ascii="Palatino Linotype" w:hAnsi="Palatino Linotype" w:cs="Times New Roman"/>
-          <w:sz w:val="22"/>
-          <w:szCs w:val="22"/>
-        </w:rPr>
-        <w:t xml:space="preserve"> et al. 2006)</w:t>
-      </w:r>
-    </w:p>
-    <w:p>
-      <w:pPr>
-        <w:pStyle w:val="ListParagraph"/>
-        <w:numPr>
-          <w:ilvl w:val="1"/>
-          <w:numId w:val="5"/>
-        </w:numPr>
-        <w:rPr>
-          <w:rFonts w:ascii="Palatino Linotype" w:hAnsi="Palatino Linotype" w:cs="Times New Roman"/>
-          <w:sz w:val="22"/>
-          <w:szCs w:val="22"/>
-        </w:rPr>
-      </w:pPr>
-      <w:r>
-        <w:rPr>
-          <w:rFonts w:ascii="Palatino Linotype" w:hAnsi="Palatino Linotype" w:cs="Times New Roman"/>
-          <w:sz w:val="22"/>
-          <w:szCs w:val="22"/>
-        </w:rPr>
-        <w:t>Tsuga canadensis experience nearly 100% mortality upon exposure to the adelgid, and untreated trees will likely be extirpated from the entire mid-Atlantic region before 2050 (Ellison et al. 2018 – check this source)</w:t>
-      </w:r>
-    </w:p>
-    <w:p>
-      <w:pPr>
-        <w:pStyle w:val="ListParagraph"/>
-        <w:numPr>
-          <w:ilvl w:val="0"/>
-          <w:numId w:val="5"/>
-        </w:numPr>
-        <w:rPr>
-          <w:rFonts w:ascii="Palatino Linotype" w:hAnsi="Palatino Linotype" w:cs="Times New Roman"/>
-          <w:sz w:val="22"/>
-          <w:szCs w:val="22"/>
-        </w:rPr>
-      </w:pPr>
-      <w:r>
-        <w:rPr>
-          <w:rFonts w:ascii="Palatino Linotype" w:hAnsi="Palatino Linotype" w:cs="Times New Roman"/>
-          <w:sz w:val="22"/>
-          <w:szCs w:val="22"/>
-        </w:rPr>
-        <w:t>Ash Trees</w:t>
-      </w:r>
-    </w:p>
-    <w:p>
-      <w:pPr>
-        <w:pStyle w:val="ListParagraph"/>
-        <w:numPr>
-          <w:ilvl w:val="1"/>
-          <w:numId w:val="5"/>
-        </w:numPr>
-        <w:rPr>
-          <w:rFonts w:ascii="Palatino Linotype" w:hAnsi="Palatino Linotype" w:cs="Times New Roman"/>
-          <w:sz w:val="22"/>
-          <w:szCs w:val="22"/>
-        </w:rPr>
-      </w:pPr>
-      <w:r>
-        <w:rPr>
-          <w:rFonts w:ascii="Palatino Linotype" w:hAnsi="Palatino Linotype" w:cs="Times New Roman"/>
-          <w:sz w:val="22"/>
-          <w:szCs w:val="22"/>
-        </w:rPr>
-        <w:t>Introduced from Asia and first detected in 2002 (</w:t>
-      </w:r>
-      <w:proofErr w:type="spellStart"/>
-      <w:r>
-        <w:rPr>
-          <w:rFonts w:ascii="Palatino Linotype" w:hAnsi="Palatino Linotype" w:cs="Times New Roman"/>
-          <w:sz w:val="22"/>
-          <w:szCs w:val="22"/>
-        </w:rPr>
-        <w:t>Capparet</w:t>
-      </w:r>
-      <w:proofErr w:type="spellEnd"/>
-      <w:r>
-        <w:rPr>
-          <w:rFonts w:ascii="Palatino Linotype" w:hAnsi="Palatino Linotype" w:cs="Times New Roman"/>
-          <w:sz w:val="22"/>
-          <w:szCs w:val="22"/>
-        </w:rPr>
-        <w:t xml:space="preserve"> et al. 2005)</w:t>
-      </w:r>
-    </w:p>
-    <w:p>
-      <w:pPr>
-        <w:pStyle w:val="ListParagraph"/>
-        <w:numPr>
-          <w:ilvl w:val="1"/>
-          <w:numId w:val="5"/>
-        </w:numPr>
-        <w:rPr>
-          <w:rFonts w:ascii="Palatino Linotype" w:hAnsi="Palatino Linotype" w:cs="Times New Roman"/>
-          <w:sz w:val="22"/>
-          <w:szCs w:val="22"/>
-        </w:rPr>
-      </w:pPr>
-      <w:r>
-        <w:rPr>
-          <w:rFonts w:ascii="Palatino Linotype" w:hAnsi="Palatino Linotype" w:cs="Times New Roman"/>
-          <w:sz w:val="22"/>
-          <w:szCs w:val="22"/>
-        </w:rPr>
-        <w:t>Likely imported via crates, pallets or other materials made from Ash wood (</w:t>
-      </w:r>
-      <w:proofErr w:type="spellStart"/>
-      <w:r>
-        <w:rPr>
-          <w:rFonts w:ascii="Palatino Linotype" w:hAnsi="Palatino Linotype" w:cs="Times New Roman"/>
-          <w:sz w:val="22"/>
-          <w:szCs w:val="22"/>
-        </w:rPr>
-        <w:t>Capparet</w:t>
-      </w:r>
-      <w:proofErr w:type="spellEnd"/>
-      <w:r>
-        <w:rPr>
-          <w:rFonts w:ascii="Palatino Linotype" w:hAnsi="Palatino Linotype" w:cs="Times New Roman"/>
-          <w:sz w:val="22"/>
-          <w:szCs w:val="22"/>
-        </w:rPr>
-        <w:t xml:space="preserve"> et al. 2005). </w:t>
-      </w:r>
-    </w:p>
-    <w:p>
-      <w:pPr>
-        <w:pStyle w:val="ListParagraph"/>
-        <w:numPr>
-          <w:ilvl w:val="1"/>
-          <w:numId w:val="5"/>
-        </w:numPr>
-        <w:rPr>
-          <w:rFonts w:ascii="Palatino Linotype" w:hAnsi="Palatino Linotype" w:cs="Times New Roman"/>
-          <w:sz w:val="22"/>
-          <w:szCs w:val="22"/>
-        </w:rPr>
-      </w:pPr>
-      <w:r>
-        <w:rPr>
-          <w:rFonts w:ascii="Palatino Linotype" w:hAnsi="Palatino Linotype" w:cs="Times New Roman"/>
-          <w:sz w:val="22"/>
-          <w:szCs w:val="22"/>
-        </w:rPr>
-        <w:t>EAB-induced mortality occurs within stands within a few years (</w:t>
-      </w:r>
-      <w:proofErr w:type="spellStart"/>
-      <w:r>
-        <w:rPr>
-          <w:rFonts w:ascii="Palatino Linotype" w:hAnsi="Palatino Linotype" w:cs="Times New Roman"/>
-          <w:sz w:val="22"/>
-          <w:szCs w:val="22"/>
-        </w:rPr>
-        <w:t>Klooster</w:t>
-      </w:r>
-      <w:proofErr w:type="spellEnd"/>
-      <w:r>
-        <w:rPr>
-          <w:rFonts w:ascii="Palatino Linotype" w:hAnsi="Palatino Linotype" w:cs="Times New Roman"/>
-          <w:sz w:val="22"/>
-          <w:szCs w:val="22"/>
-        </w:rPr>
-        <w:t xml:space="preserve"> et al. 2013)</w:t>
-      </w:r>
-    </w:p>
-    <w:p>
-      <w:pPr>
-        <w:pStyle w:val="ListParagraph"/>
-        <w:numPr>
-          <w:ilvl w:val="1"/>
-          <w:numId w:val="5"/>
-        </w:numPr>
-        <w:rPr>
-          <w:rFonts w:ascii="Palatino Linotype" w:hAnsi="Palatino Linotype" w:cs="Times New Roman"/>
-          <w:sz w:val="22"/>
-          <w:szCs w:val="22"/>
-        </w:rPr>
-      </w:pPr>
-      <w:r>
-        <w:rPr>
-          <w:rFonts w:ascii="Palatino Linotype" w:hAnsi="Palatino Linotype" w:cs="Times New Roman"/>
-          <w:sz w:val="22"/>
-          <w:szCs w:val="22"/>
-        </w:rPr>
-        <w:lastRenderedPageBreak/>
-        <w:t>Ecological effects include altered understory environment, nutrient cycles, successional trajectories, facilitation of the spread of light-limited species and increased coarse woody debris (Herms and McCullough 2014)</w:t>
-      </w:r>
-    </w:p>
-    <w:p>
-      <w:pPr>
-        <w:pStyle w:val="ListParagraph"/>
-        <w:numPr>
-          <w:ilvl w:val="1"/>
-          <w:numId w:val="5"/>
-        </w:numPr>
-        <w:rPr>
-          <w:rFonts w:ascii="Palatino Linotype" w:hAnsi="Palatino Linotype" w:cs="Times New Roman"/>
-          <w:sz w:val="22"/>
-          <w:szCs w:val="22"/>
-        </w:rPr>
-      </w:pPr>
-      <w:r>
-        <w:rPr>
-          <w:rFonts w:ascii="Palatino Linotype" w:hAnsi="Palatino Linotype" w:cs="Times New Roman"/>
-          <w:sz w:val="22"/>
-          <w:szCs w:val="22"/>
-        </w:rPr>
-        <w:t>Prior to its decline, the AGB of Ash trees was increasing or stable (Anderson-</w:t>
-      </w:r>
-      <w:proofErr w:type="spellStart"/>
-      <w:r>
-        <w:rPr>
-          <w:rFonts w:ascii="Palatino Linotype" w:hAnsi="Palatino Linotype" w:cs="Times New Roman"/>
-          <w:sz w:val="22"/>
-          <w:szCs w:val="22"/>
-        </w:rPr>
-        <w:t>Teixiera</w:t>
-      </w:r>
-      <w:proofErr w:type="spellEnd"/>
-      <w:r>
-        <w:rPr>
-          <w:rFonts w:ascii="Palatino Linotype" w:hAnsi="Palatino Linotype" w:cs="Times New Roman"/>
-          <w:sz w:val="22"/>
-          <w:szCs w:val="22"/>
-        </w:rPr>
-        <w:t xml:space="preserve"> 2015).</w:t>
-      </w:r>
-    </w:p>
-    <w:p>
-      <w:pPr>
-        <w:pStyle w:val="ListParagraph"/>
-        <w:numPr>
-          <w:ilvl w:val="1"/>
-          <w:numId w:val="5"/>
-        </w:numPr>
-        <w:rPr>
-          <w:rFonts w:ascii="Palatino Linotype" w:hAnsi="Palatino Linotype" w:cs="Times New Roman"/>
-          <w:sz w:val="22"/>
-          <w:szCs w:val="22"/>
-        </w:rPr>
-      </w:pPr>
-      <w:r>
-        <w:rPr>
-          <w:rFonts w:ascii="Palatino Linotype" w:hAnsi="Palatino Linotype" w:cs="Times New Roman"/>
-          <w:sz w:val="22"/>
-          <w:szCs w:val="22"/>
-        </w:rPr>
-        <w:t xml:space="preserve">The three Fraxinus species (all critically endangered) undergo nearly 100% mortality of reproductively mature individuals from emerald ash borer (Herms and McCullough 2014; </w:t>
-      </w:r>
-      <w:proofErr w:type="spellStart"/>
-      <w:r>
-        <w:rPr>
-          <w:rFonts w:ascii="Palatino Linotype" w:hAnsi="Palatino Linotype" w:cs="Times New Roman"/>
-          <w:sz w:val="22"/>
-          <w:szCs w:val="22"/>
-        </w:rPr>
-        <w:t>Abella</w:t>
-      </w:r>
-      <w:proofErr w:type="spellEnd"/>
-      <w:r>
-        <w:rPr>
-          <w:rFonts w:ascii="Palatino Linotype" w:hAnsi="Palatino Linotype" w:cs="Times New Roman"/>
-          <w:sz w:val="22"/>
-          <w:szCs w:val="22"/>
-        </w:rPr>
-        <w:t xml:space="preserve"> and others 2019 – check these sources).</w:t>
-      </w:r>
-    </w:p>
-    <w:p>
-      <w:pPr>
-        <w:pStyle w:val="ListParagraph"/>
-        <w:numPr>
-          <w:ilvl w:val="2"/>
-          <w:numId w:val="5"/>
-        </w:numPr>
-        <w:rPr>
-          <w:rFonts w:ascii="Palatino Linotype" w:hAnsi="Palatino Linotype" w:cs="Times New Roman"/>
-          <w:sz w:val="22"/>
-          <w:szCs w:val="22"/>
-        </w:rPr>
-      </w:pPr>
-      <w:r>
-        <w:rPr>
-          <w:rFonts w:ascii="Palatino Linotype" w:hAnsi="Palatino Linotype" w:cs="Times New Roman"/>
-          <w:sz w:val="22"/>
-          <w:szCs w:val="22"/>
-        </w:rPr>
-        <w:t>Are all species in eastern deciduous forests affected?</w:t>
-      </w:r>
-    </w:p>
-    <w:p>
-      <w:pPr>
-        <w:pStyle w:val="ListParagraph"/>
-        <w:numPr>
-          <w:ilvl w:val="1"/>
-          <w:numId w:val="5"/>
-        </w:numPr>
-        <w:rPr>
-          <w:rFonts w:ascii="Palatino Linotype" w:hAnsi="Palatino Linotype" w:cs="Times New Roman"/>
-          <w:sz w:val="22"/>
-          <w:szCs w:val="22"/>
-        </w:rPr>
-      </w:pPr>
-      <w:r>
-        <w:rPr>
-          <w:rFonts w:ascii="Palatino Linotype" w:hAnsi="Palatino Linotype" w:cs="Times New Roman"/>
-          <w:sz w:val="22"/>
-          <w:szCs w:val="22"/>
-        </w:rPr>
-        <w:t xml:space="preserve">Considered the most destructive and costly </w:t>
-      </w:r>
-      <w:r>
-        <w:rPr>
-          <w:rFonts w:ascii="Palatino Linotype" w:hAnsi="Palatino Linotype" w:cs="Times New Roman"/>
-          <w:i/>
-          <w:iCs/>
-          <w:sz w:val="22"/>
-          <w:szCs w:val="22"/>
-        </w:rPr>
-        <w:t>forest insect</w:t>
-      </w:r>
-      <w:r>
-        <w:rPr>
-          <w:rFonts w:ascii="Palatino Linotype" w:hAnsi="Palatino Linotype" w:cs="Times New Roman"/>
-          <w:sz w:val="22"/>
-          <w:szCs w:val="22"/>
-        </w:rPr>
-        <w:t xml:space="preserve"> to invade North America (</w:t>
-      </w:r>
-      <w:proofErr w:type="spellStart"/>
-      <w:r>
-        <w:rPr>
-          <w:rFonts w:ascii="Palatino Linotype" w:hAnsi="Palatino Linotype" w:cs="Times New Roman"/>
-          <w:sz w:val="22"/>
-          <w:szCs w:val="22"/>
-        </w:rPr>
-        <w:t>Aukema</w:t>
-      </w:r>
-      <w:proofErr w:type="spellEnd"/>
-      <w:r>
-        <w:rPr>
-          <w:rFonts w:ascii="Palatino Linotype" w:hAnsi="Palatino Linotype" w:cs="Times New Roman"/>
-          <w:sz w:val="22"/>
-          <w:szCs w:val="22"/>
-        </w:rPr>
-        <w:t xml:space="preserve"> 2011).</w:t>
-      </w:r>
-    </w:p>
-    <w:p>
-      <w:pPr>
-        <w:pStyle w:val="ListParagraph"/>
-        <w:numPr>
-          <w:ilvl w:val="0"/>
-          <w:numId w:val="5"/>
-        </w:numPr>
-        <w:rPr>
-          <w:rFonts w:ascii="Palatino Linotype" w:hAnsi="Palatino Linotype" w:cs="Times New Roman"/>
-          <w:sz w:val="22"/>
-          <w:szCs w:val="22"/>
-        </w:rPr>
-      </w:pPr>
-      <w:r>
-        <w:rPr>
-          <w:rFonts w:ascii="Palatino Linotype" w:hAnsi="Palatino Linotype" w:cs="Times New Roman"/>
-          <w:sz w:val="22"/>
-          <w:szCs w:val="22"/>
-        </w:rPr>
-        <w:t xml:space="preserve">Pests and pathogens were associated with notably elevated mortality rates and steep declines in abundance and AGB (Anderson-Teixeira 2020). </w:t>
-      </w:r>
-    </w:p>
-    <w:p>
-      <w:pPr>
-        <w:pStyle w:val="ListParagraph"/>
-        <w:numPr>
-          <w:ilvl w:val="0"/>
-          <w:numId w:val="5"/>
-        </w:numPr>
-        <w:rPr>
-          <w:rFonts w:ascii="Palatino Linotype" w:hAnsi="Palatino Linotype" w:cs="Times New Roman"/>
-          <w:sz w:val="22"/>
-          <w:szCs w:val="22"/>
-        </w:rPr>
-      </w:pPr>
-      <w:r>
-        <w:rPr>
-          <w:rFonts w:ascii="Palatino Linotype" w:hAnsi="Palatino Linotype" w:cs="Times New Roman"/>
-          <w:sz w:val="22"/>
-          <w:szCs w:val="22"/>
-        </w:rPr>
-        <w:t xml:space="preserve">Estimates of total loss for species with the earliest outbreaks (including Chestnuts and Elm) are very rough (Anderson </w:t>
-      </w:r>
-      <w:proofErr w:type="spellStart"/>
-      <w:r>
-        <w:rPr>
-          <w:rFonts w:ascii="Palatino Linotype" w:hAnsi="Palatino Linotype" w:cs="Times New Roman"/>
-          <w:sz w:val="22"/>
-          <w:szCs w:val="22"/>
-        </w:rPr>
-        <w:t>Teixiera</w:t>
-      </w:r>
-      <w:proofErr w:type="spellEnd"/>
-      <w:r>
-        <w:rPr>
-          <w:rFonts w:ascii="Palatino Linotype" w:hAnsi="Palatino Linotype" w:cs="Times New Roman"/>
-          <w:sz w:val="22"/>
-          <w:szCs w:val="22"/>
-        </w:rPr>
-        <w:t xml:space="preserve"> 2020) and could underrepresent total ABG lost to mortality</w:t>
-      </w:r>
-    </w:p>
-    <w:p>
-      <w:pPr>
-        <w:pStyle w:val="ListParagraph"/>
-        <w:numPr>
-          <w:ilvl w:val="0"/>
-          <w:numId w:val="5"/>
-        </w:numPr>
-        <w:rPr>
-          <w:rFonts w:ascii="Palatino Linotype" w:hAnsi="Palatino Linotype" w:cs="Times New Roman"/>
-          <w:sz w:val="22"/>
-          <w:szCs w:val="22"/>
-        </w:rPr>
-      </w:pPr>
-      <w:r>
-        <w:rPr>
-          <w:rFonts w:ascii="Palatino Linotype" w:hAnsi="Palatino Linotype" w:cs="Times New Roman"/>
-          <w:sz w:val="22"/>
-          <w:szCs w:val="22"/>
-        </w:rPr>
         <w:t>Effects nutrient cycling (Fischer et al. 2013)</w:t>
       </w:r>
     </w:p>
@@ -3580,7 +3386,18 @@
           <w:szCs w:val="21"/>
           <w:shd w:val="clear" w:color="auto" w:fill="FFFFFF"/>
         </w:rPr>
-        <w:t xml:space="preserve">, C.D., Foster, D.R., </w:t>
+        <w:t xml:space="preserve">, C.D., Foster, </w:t>
+      </w:r>
+      <w:r>
+        <w:rPr>
+          <w:rFonts w:ascii="Palatino Linotype" w:hAnsi="Palatino Linotype" w:cs="Open Sans"/>
+          <w:color w:val="1C1D1E"/>
+          <w:sz w:val="21"/>
+          <w:szCs w:val="21"/>
+          <w:shd w:val="clear" w:color="auto" w:fill="FFFFFF"/>
+        </w:rPr>
+        <w:lastRenderedPageBreak/>
+        <w:t xml:space="preserve">D.R., </w:t>
       </w:r>
       <w:proofErr w:type="spellStart"/>
       <w:r>
@@ -5748,7 +5565,6 @@
           <w:color w:val="333333"/>
           <w:shd w:val="clear" w:color="auto" w:fill="FFFFFF"/>
         </w:rPr>
-        <w:lastRenderedPageBreak/>
         <w:br/>
       </w:r>
       <w:proofErr w:type="spellStart"/>
@@ -6261,6 +6077,7 @@
           <w:kern w:val="0"/>
           <w14:ligatures w14:val="none"/>
         </w:rPr>
+        <w:lastRenderedPageBreak/>
         <w:t> </w:t>
       </w:r>
     </w:p>
@@ -6489,8 +6306,8 @@
       <w:pPr>
         <w:shd w:val="clear" w:color="auto" w:fill="FFFFFF"/>
         <w:rPr>
+          <w:rStyle w:val="Hyperlink"/>
           <w:rFonts w:ascii="Merriweather Sans" w:hAnsi="Merriweather Sans"/>
-          <w:color w:val="222222"/>
           <w:shd w:val="clear" w:color="auto" w:fill="FFFFFF"/>
         </w:rPr>
       </w:pPr>
@@ -6575,6 +6392,275 @@
     </w:p>
     <w:p>
       <w:pPr>
+        <w:shd w:val="clear" w:color="auto" w:fill="FFFFFF"/>
+        <w:rPr>
+          <w:rStyle w:val="Hyperlink"/>
+          <w:rFonts w:ascii="Merriweather Sans" w:hAnsi="Merriweather Sans"/>
+          <w:shd w:val="clear" w:color="auto" w:fill="FFFFFF"/>
+        </w:rPr>
+      </w:pPr>
+    </w:p>
+    <w:p>
+      <w:pPr>
+        <w:shd w:val="clear" w:color="auto" w:fill="FFFFFF"/>
+        <w:rPr>
+          <w:rFonts w:ascii="Merriweather Sans" w:hAnsi="Merriweather Sans"/>
+          <w:color w:val="222222"/>
+          <w:shd w:val="clear" w:color="auto" w:fill="FFFFFF"/>
+        </w:rPr>
+      </w:pPr>
+      <w:r>
+        <w:rPr>
+          <w:rFonts w:ascii="Merriweather Sans" w:hAnsi="Merriweather Sans"/>
+          <w:color w:val="222222"/>
+          <w:shd w:val="clear" w:color="auto" w:fill="FFFFFF"/>
+        </w:rPr>
+        <w:t xml:space="preserve">J. A. </w:t>
+      </w:r>
+      <w:proofErr w:type="spellStart"/>
+      <w:r>
+        <w:rPr>
+          <w:rFonts w:ascii="Merriweather Sans" w:hAnsi="Merriweather Sans"/>
+          <w:color w:val="222222"/>
+          <w:shd w:val="clear" w:color="auto" w:fill="FFFFFF"/>
+        </w:rPr>
+        <w:t>Hicke</w:t>
+      </w:r>
+      <w:proofErr w:type="spellEnd"/>
+      <w:r>
+        <w:rPr>
+          <w:rFonts w:ascii="Merriweather Sans" w:hAnsi="Merriweather Sans"/>
+          <w:color w:val="222222"/>
+          <w:shd w:val="clear" w:color="auto" w:fill="FFFFFF"/>
+        </w:rPr>
+        <w:t xml:space="preserve">, A. J. </w:t>
+      </w:r>
+      <w:proofErr w:type="spellStart"/>
+      <w:r>
+        <w:rPr>
+          <w:rFonts w:ascii="Merriweather Sans" w:hAnsi="Merriweather Sans"/>
+          <w:color w:val="222222"/>
+          <w:shd w:val="clear" w:color="auto" w:fill="FFFFFF"/>
+        </w:rPr>
+        <w:t>Meddens</w:t>
+      </w:r>
+      <w:proofErr w:type="spellEnd"/>
+      <w:r>
+        <w:rPr>
+          <w:rFonts w:ascii="Merriweather Sans" w:hAnsi="Merriweather Sans"/>
+          <w:color w:val="222222"/>
+          <w:shd w:val="clear" w:color="auto" w:fill="FFFFFF"/>
+        </w:rPr>
+        <w:t xml:space="preserve">, C. D. Allen, C. A. </w:t>
+      </w:r>
+      <w:proofErr w:type="spellStart"/>
+      <w:r>
+        <w:rPr>
+          <w:rFonts w:ascii="Merriweather Sans" w:hAnsi="Merriweather Sans"/>
+          <w:color w:val="222222"/>
+          <w:shd w:val="clear" w:color="auto" w:fill="FFFFFF"/>
+        </w:rPr>
+        <w:t>Kolden</w:t>
+      </w:r>
+      <w:proofErr w:type="spellEnd"/>
+      <w:r>
+        <w:rPr>
+          <w:rFonts w:ascii="Merriweather Sans" w:hAnsi="Merriweather Sans"/>
+          <w:color w:val="222222"/>
+          <w:shd w:val="clear" w:color="auto" w:fill="FFFFFF"/>
+        </w:rPr>
+        <w:t>, Carbon stocks of trees killed by bark beetles and wildfire in the western United States. Environ. Res. Lett. 8, 035032 (2013).</w:t>
+      </w:r>
+    </w:p>
+    <w:p>
+      <w:pPr>
+        <w:shd w:val="clear" w:color="auto" w:fill="FFFFFF"/>
+        <w:rPr>
+          <w:rFonts w:ascii="Merriweather Sans" w:hAnsi="Merriweather Sans"/>
+          <w:color w:val="222222"/>
+          <w:shd w:val="clear" w:color="auto" w:fill="FFFFFF"/>
+        </w:rPr>
+      </w:pPr>
+    </w:p>
+    <w:p>
+      <w:pPr>
+        <w:shd w:val="clear" w:color="auto" w:fill="FFFFFF"/>
+        <w:rPr>
+          <w:rFonts w:ascii="Merriweather Sans" w:hAnsi="Merriweather Sans"/>
+          <w:color w:val="222222"/>
+          <w:shd w:val="clear" w:color="auto" w:fill="FFFFFF"/>
+        </w:rPr>
+      </w:pPr>
+      <w:proofErr w:type="spellStart"/>
+      <w:r>
+        <w:rPr>
+          <w:rFonts w:ascii="Montserrat" w:hAnsi="Montserrat"/>
+          <w:color w:val="333333"/>
+          <w:sz w:val="21"/>
+          <w:szCs w:val="21"/>
+          <w:shd w:val="clear" w:color="auto" w:fill="FFFFFF"/>
+        </w:rPr>
+        <w:t>Eckehard</w:t>
+      </w:r>
+      <w:proofErr w:type="spellEnd"/>
+      <w:r>
+        <w:rPr>
+          <w:rFonts w:ascii="Montserrat" w:hAnsi="Montserrat"/>
+          <w:color w:val="333333"/>
+          <w:sz w:val="21"/>
+          <w:szCs w:val="21"/>
+          <w:shd w:val="clear" w:color="auto" w:fill="FFFFFF"/>
+        </w:rPr>
+        <w:t xml:space="preserve"> G </w:t>
+      </w:r>
+      <w:proofErr w:type="spellStart"/>
+      <w:r>
+        <w:rPr>
+          <w:rFonts w:ascii="Montserrat" w:hAnsi="Montserrat"/>
+          <w:color w:val="333333"/>
+          <w:sz w:val="21"/>
+          <w:szCs w:val="21"/>
+          <w:shd w:val="clear" w:color="auto" w:fill="FFFFFF"/>
+        </w:rPr>
+        <w:t>Brockerhoff</w:t>
+      </w:r>
+      <w:proofErr w:type="spellEnd"/>
+      <w:r>
+        <w:rPr>
+          <w:rFonts w:ascii="Montserrat" w:hAnsi="Montserrat"/>
+          <w:color w:val="333333"/>
+          <w:sz w:val="21"/>
+          <w:szCs w:val="21"/>
+          <w:shd w:val="clear" w:color="auto" w:fill="FFFFFF"/>
+        </w:rPr>
+        <w:t xml:space="preserve">, Andrew M </w:t>
+      </w:r>
+      <w:proofErr w:type="spellStart"/>
+      <w:r>
+        <w:rPr>
+          <w:rFonts w:ascii="Montserrat" w:hAnsi="Montserrat"/>
+          <w:color w:val="333333"/>
+          <w:sz w:val="21"/>
+          <w:szCs w:val="21"/>
+          <w:shd w:val="clear" w:color="auto" w:fill="FFFFFF"/>
+        </w:rPr>
+        <w:t>Liebhold</w:t>
+      </w:r>
+      <w:proofErr w:type="spellEnd"/>
+      <w:r>
+        <w:rPr>
+          <w:rFonts w:ascii="Montserrat" w:hAnsi="Montserrat"/>
+          <w:color w:val="333333"/>
+          <w:sz w:val="21"/>
+          <w:szCs w:val="21"/>
+          <w:shd w:val="clear" w:color="auto" w:fill="FFFFFF"/>
+        </w:rPr>
+        <w:t>, and </w:t>
+      </w:r>
+      <w:proofErr w:type="spellStart"/>
+      <w:r>
+        <w:rPr>
+          <w:rFonts w:ascii="Montserrat" w:hAnsi="Montserrat"/>
+          <w:color w:val="333333"/>
+          <w:sz w:val="21"/>
+          <w:szCs w:val="21"/>
+          <w:shd w:val="clear" w:color="auto" w:fill="FFFFFF"/>
+        </w:rPr>
+        <w:t>Hervé</w:t>
+      </w:r>
+      <w:proofErr w:type="spellEnd"/>
+      <w:r>
+        <w:rPr>
+          <w:rFonts w:ascii="Montserrat" w:hAnsi="Montserrat"/>
+          <w:color w:val="333333"/>
+          <w:sz w:val="21"/>
+          <w:szCs w:val="21"/>
+          <w:shd w:val="clear" w:color="auto" w:fill="FFFFFF"/>
+        </w:rPr>
+        <w:t xml:space="preserve"> </w:t>
+      </w:r>
+      <w:proofErr w:type="spellStart"/>
+      <w:r>
+        <w:rPr>
+          <w:rFonts w:ascii="Montserrat" w:hAnsi="Montserrat"/>
+          <w:color w:val="333333"/>
+          <w:sz w:val="21"/>
+          <w:szCs w:val="21"/>
+          <w:shd w:val="clear" w:color="auto" w:fill="FFFFFF"/>
+        </w:rPr>
+        <w:t>Jactel</w:t>
+      </w:r>
+      <w:proofErr w:type="spellEnd"/>
+      <w:r>
+        <w:rPr>
+          <w:rFonts w:ascii="Montserrat" w:hAnsi="Montserrat"/>
+          <w:color w:val="333333"/>
+          <w:sz w:val="21"/>
+          <w:szCs w:val="21"/>
+          <w:shd w:val="clear" w:color="auto" w:fill="FFFFFF"/>
+        </w:rPr>
+        <w:t>. 2006. The ecology of forest insect invasions and advances in their management. </w:t>
+      </w:r>
+      <w:r>
+        <w:rPr>
+          <w:rFonts w:ascii="Montserrat" w:hAnsi="Montserrat"/>
+          <w:i/>
+          <w:iCs/>
+          <w:color w:val="333333"/>
+          <w:sz w:val="21"/>
+          <w:szCs w:val="21"/>
+          <w:shd w:val="clear" w:color="auto" w:fill="FFFFFF"/>
+        </w:rPr>
+        <w:t>Canadian Journal of Forest Research</w:t>
+      </w:r>
+      <w:r>
+        <w:rPr>
+          <w:rFonts w:ascii="Montserrat" w:hAnsi="Montserrat"/>
+          <w:color w:val="333333"/>
+          <w:sz w:val="21"/>
+          <w:szCs w:val="21"/>
+          <w:shd w:val="clear" w:color="auto" w:fill="FFFFFF"/>
+        </w:rPr>
+        <w:t>. </w:t>
+      </w:r>
+      <w:r>
+        <w:rPr>
+          <w:rFonts w:ascii="Montserrat" w:hAnsi="Montserrat"/>
+          <w:b/>
+          <w:bCs/>
+          <w:color w:val="333333"/>
+          <w:sz w:val="21"/>
+          <w:szCs w:val="21"/>
+          <w:shd w:val="clear" w:color="auto" w:fill="FFFFFF"/>
+        </w:rPr>
+        <w:t>36</w:t>
+      </w:r>
+      <w:r>
+        <w:rPr>
+          <w:rFonts w:ascii="Montserrat" w:hAnsi="Montserrat"/>
+          <w:color w:val="333333"/>
+          <w:sz w:val="21"/>
+          <w:szCs w:val="21"/>
+          <w:shd w:val="clear" w:color="auto" w:fill="FFFFFF"/>
+        </w:rPr>
+        <w:t>(2): 263-268. </w:t>
+      </w:r>
+      <w:hyperlink r:id="rId8" w:history="1">
+        <w:r>
+          <w:rPr>
+            <w:rFonts w:ascii="Montserrat" w:hAnsi="Montserrat"/>
+            <w:color w:val="707070"/>
+            <w:sz w:val="21"/>
+            <w:szCs w:val="21"/>
+            <w:u w:val="single"/>
+            <w:shd w:val="clear" w:color="auto" w:fill="FFFFFF"/>
+          </w:rPr>
+          <w:t>https://doi.org/10.1139/x06-013</w:t>
+        </w:r>
+      </w:hyperlink>
+    </w:p>
+    <w:p>
+      <w:pPr>
         <w:rPr>
           <w:rFonts w:ascii="Palatino Linotype" w:hAnsi="Palatino Linotype" w:cs="Times New Roman"/>
           <w:sz w:val="22"/>
@@ -6832,7 +6918,6 @@
         </w:numPr>
       </w:pPr>
       <w:r>
-        <w:lastRenderedPageBreak/>
         <w:t>There is a documented overabundance of white-tailed deer (</w:t>
       </w:r>
       <w:r>
@@ -6907,6 +6992,7 @@
         </w:numPr>
       </w:pPr>
       <w:r>
+        <w:lastRenderedPageBreak/>
         <w:t>White-tailed deer consume seedlings and saplings, negatively impacting seedling and sapling survival, density and growth (</w:t>
       </w:r>
       <w:r>
@@ -7424,7 +7510,6 @@
           <w:sz w:val="22"/>
           <w:szCs w:val="22"/>
         </w:rPr>
-        <w:lastRenderedPageBreak/>
         <w:t xml:space="preserve">Heavy browsing by deer reduces palatable species, which can create ideal conditions for dense stands of </w:t>
       </w:r>
       <w:r>
@@ -7463,6 +7548,7 @@
           <w:sz w:val="22"/>
           <w:szCs w:val="22"/>
         </w:rPr>
+        <w:lastRenderedPageBreak/>
         <w:t>Removing deer for long periods of time (</w:t>
       </w:r>
       <w:r>
@@ -7929,7 +8015,6 @@
           <w:sz w:val="28"/>
           <w:szCs w:val="28"/>
         </w:rPr>
-        <w:lastRenderedPageBreak/>
         <w:t>Methods</w:t>
       </w:r>
     </w:p>
@@ -8664,8 +8749,16 @@
           <w:sz w:val="22"/>
           <w:szCs w:val="22"/>
         </w:rPr>
+        <w:t xml:space="preserve">A number of surveys are regularly conducted at the site, four of which are included in our analysis.  As part of the ForestGEO network, the plot undergoes a comprehensive woody plant </w:t>
+      </w:r>
+      <w:r>
+        <w:rPr>
+          <w:rFonts w:ascii="Palatino Linotype" w:hAnsi="Palatino Linotype" w:cs="Times New Roman"/>
+          <w:sz w:val="22"/>
+          <w:szCs w:val="22"/>
+        </w:rPr>
         <w:lastRenderedPageBreak/>
-        <w:t xml:space="preserve">A number of surveys are regularly conducted at the site, four of which are included in our analysis.  As part of the ForestGEO network, the plot undergoes a comprehensive woody plant inventory every five years, according to the protocol outlined in Condit (1998).  </w:t>
+        <w:t xml:space="preserve">inventory every five years, according to the protocol outlined in Condit (1998).  </w:t>
       </w:r>
       <w:r>
         <w:rPr>
@@ -9289,7 +9382,7 @@
           <w:szCs w:val="20"/>
         </w:rPr>
       </w:pPr>
-      <w:hyperlink r:id="rId8" w:history="1">
+      <w:hyperlink r:id="rId9" w:history="1">
         <w:r>
           <w:rPr>
             <w:rStyle w:val="Hyperlink"/>
@@ -9325,6 +9418,7 @@
           <w:sz w:val="20"/>
           <w:szCs w:val="20"/>
         </w:rPr>
+        <w:lastRenderedPageBreak/>
         <w:t>Bourg et al. 2013</w:t>
       </w:r>
     </w:p>
@@ -9337,7 +9431,7 @@
           <w:szCs w:val="20"/>
         </w:rPr>
       </w:pPr>
-      <w:hyperlink r:id="rId9" w:history="1">
+      <w:hyperlink r:id="rId10" w:history="1">
         <w:r>
           <w:rPr>
             <w:rStyle w:val="Hyperlink"/>
@@ -9384,7 +9478,7 @@
           <w:szCs w:val="20"/>
         </w:rPr>
       </w:pPr>
-      <w:hyperlink r:id="rId10" w:history="1">
+      <w:hyperlink r:id="rId11" w:history="1">
         <w:r>
           <w:rPr>
             <w:rStyle w:val="Hyperlink"/>
@@ -9513,7 +9607,7 @@
         </w:rPr>
         <w:t> 21 (2): 528–49. </w:t>
       </w:r>
-      <w:hyperlink r:id="rId11" w:history="1">
+      <w:hyperlink r:id="rId12" w:history="1">
         <w:r>
           <w:rPr>
             <w:rStyle w:val="Hyperlink"/>
@@ -10972,6 +11066,11 @@
     <w:basedOn w:val="DefaultParagraphFont"/>
     <w:rsid w:val="00E21A78"/>
   </w:style>
+  <w:style w:type="character" w:customStyle="1" w:styleId="nlmstring-name">
+    <w:name w:val="nlm_string-name"/>
+    <w:basedOn w:val="DefaultParagraphFont"/>
+    <w:rsid w:val="006E3ECD"/>
+  </w:style>
 </w:styles>
 </file>
 

</xml_diff>

<commit_message>
figure 1 changes and citation updates
</commit_message>
<xml_diff>
--- a/doc/Relevant Literature Notes.docx
+++ b/doc/Relevant Literature Notes.docx
@@ -778,7 +778,23 @@
           <w:sz w:val="22"/>
           <w:szCs w:val="22"/>
         </w:rPr>
-        <w:t xml:space="preserve"> (Fei et al. 2013)</w:t>
+        <w:t xml:space="preserve"> (Fei et al. 201</w:t>
+      </w:r>
+      <w:r>
+        <w:rPr>
+          <w:rFonts w:ascii="Palatino Linotype" w:hAnsi="Palatino Linotype" w:cs="Times New Roman"/>
+          <w:sz w:val="22"/>
+          <w:szCs w:val="22"/>
+        </w:rPr>
+        <w:t>9</w:t>
+      </w:r>
+      <w:r>
+        <w:rPr>
+          <w:rFonts w:ascii="Palatino Linotype" w:hAnsi="Palatino Linotype" w:cs="Times New Roman"/>
+          <w:sz w:val="22"/>
+          <w:szCs w:val="22"/>
+        </w:rPr>
+        <w:t>)</w:t>
       </w:r>
       <w:r>
         <w:rPr>

</xml_diff>